<commit_message>
Observaciones  Guías Rápidas Catálogos
Observaciones  Guías Rápidas Catálogos
</commit_message>
<xml_diff>
--- a/PDRMYE/GUIAS RÁPIDAS/Catálogos/CATÁLOGOS.docx
+++ b/PDRMYE/GUIAS RÁPIDAS/Catálogos/CATÁLOGOS.docx
@@ -1,6 +1,6 @@
 
 <file path=word/document.xml><?xml version="1.0" encoding="utf-8"?>
-<w:document xmlns:wpc="http://schemas.microsoft.com/office/word/2010/wordprocessingCanvas" xmlns:cx="http://schemas.microsoft.com/office/drawing/2014/chartex" xmlns:cx1="http://schemas.microsoft.com/office/drawing/2015/9/8/chartex" xmlns:mc="http://schemas.openxmlformats.org/markup-compatibility/2006" xmlns:o="urn:schemas-microsoft-com:office:office" xmlns:r="http://schemas.openxmlformats.org/officeDocument/2006/relationships" xmlns:m="http://schemas.openxmlformats.org/officeDocument/2006/math" xmlns:v="urn:schemas-microsoft-com:vml" xmlns:wp14="http://schemas.microsoft.com/office/word/2010/wordprocessingDrawing" xmlns:wp="http://schemas.openxmlformats.org/drawingml/2006/wordprocessingDrawing" xmlns:w10="urn:schemas-microsoft-com:office:word" xmlns:w="http://schemas.openxmlformats.org/wordprocessingml/2006/main" xmlns:w14="http://schemas.microsoft.com/office/word/2010/wordml" xmlns:w15="http://schemas.microsoft.com/office/word/2012/wordml" xmlns:w16se="http://schemas.microsoft.com/office/word/2015/wordml/symex" xmlns:wpg="http://schemas.microsoft.com/office/word/2010/wordprocessingGroup" xmlns:wpi="http://schemas.microsoft.com/office/word/2010/wordprocessingInk" xmlns:wne="http://schemas.microsoft.com/office/word/2006/wordml" xmlns:wps="http://schemas.microsoft.com/office/word/2010/wordprocessingShape" mc:Ignorable="w14 w15 w16se wp14">
+<w:document xmlns:wpc="http://schemas.microsoft.com/office/word/2010/wordprocessingCanvas" xmlns:cx="http://schemas.microsoft.com/office/drawing/2014/chartex" xmlns:mc="http://schemas.openxmlformats.org/markup-compatibility/2006" xmlns:o="urn:schemas-microsoft-com:office:office" xmlns:r="http://schemas.openxmlformats.org/officeDocument/2006/relationships" xmlns:m="http://schemas.openxmlformats.org/officeDocument/2006/math" xmlns:v="urn:schemas-microsoft-com:vml" xmlns:wp14="http://schemas.microsoft.com/office/word/2010/wordprocessingDrawing" xmlns:wp="http://schemas.openxmlformats.org/drawingml/2006/wordprocessingDrawing" xmlns:w10="urn:schemas-microsoft-com:office:word" xmlns:w="http://schemas.openxmlformats.org/wordprocessingml/2006/main" xmlns:w14="http://schemas.microsoft.com/office/word/2010/wordml" xmlns:w15="http://schemas.microsoft.com/office/word/2012/wordml" xmlns:w16se="http://schemas.microsoft.com/office/word/2015/wordml/symex" xmlns:wpg="http://schemas.microsoft.com/office/word/2010/wordprocessingGroup" xmlns:wpi="http://schemas.microsoft.com/office/word/2010/wordprocessingInk" xmlns:wne="http://schemas.microsoft.com/office/word/2006/wordml" xmlns:wps="http://schemas.microsoft.com/office/word/2010/wordprocessingShape" mc:Ignorable="w14 w15 w16se wp14">
   <w:body>
     <w:p>
       <w:pPr>
@@ -100,7 +100,7 @@
               </wp:anchor>
             </w:drawing>
           </mc:Choice>
-          <mc:Fallback>
+          <mc:Fallback xmlns:cx1="http://schemas.microsoft.com/office/drawing/2015/9/8/chartex">
             <w:pict>
               <v:rect w14:anchorId="06FFA84B" id="Rectángulo 3" o:spid="_x0000_s1026" style="position:absolute;margin-left:0;margin-top:-55.8pt;width:582.7pt;height:760.2pt;z-index:-251512832;visibility:visible;mso-wrap-style:square;mso-width-percent:0;mso-height-percent:0;mso-wrap-distance-left:9pt;mso-wrap-distance-top:0;mso-wrap-distance-right:9pt;mso-wrap-distance-bottom:0;mso-position-horizontal:left;mso-position-horizontal-relative:page;mso-position-vertical:absolute;mso-position-vertical-relative:text;mso-width-percent:0;mso-height-percent:0;mso-width-relative:margin;mso-height-relative:margin;v-text-anchor:middle" o:gfxdata="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" fillcolor="#f2f2f2" stroked="f" strokeweight="1pt">
                 <v:shadow on="t" type="perspective" color="black" opacity="7208f" offset="0,0" matrix="66847f,,,66847f"/>
@@ -2984,6 +2984,7 @@
         <w:tc>
           <w:tcPr>
             <w:tcW w:w="2830" w:type="dxa"/>
+            <w:shd w:val="clear" w:color="auto" w:fill="auto"/>
           </w:tcPr>
           <w:p>
             <w:pPr>
@@ -3062,6 +3063,7 @@
         <w:tc>
           <w:tcPr>
             <w:tcW w:w="2830" w:type="dxa"/>
+            <w:shd w:val="clear" w:color="auto" w:fill="auto"/>
           </w:tcPr>
           <w:p>
             <w:pPr>
@@ -3131,6 +3133,7 @@
         <w:tc>
           <w:tcPr>
             <w:tcW w:w="2830" w:type="dxa"/>
+            <w:shd w:val="clear" w:color="auto" w:fill="auto"/>
           </w:tcPr>
           <w:p>
             <w:pPr>
@@ -3208,6 +3211,7 @@
         <w:tc>
           <w:tcPr>
             <w:tcW w:w="2830" w:type="dxa"/>
+            <w:shd w:val="clear" w:color="auto" w:fill="auto"/>
           </w:tcPr>
           <w:p>
             <w:pPr>
@@ -3276,6 +3280,7 @@
         <w:tc>
           <w:tcPr>
             <w:tcW w:w="2830" w:type="dxa"/>
+            <w:shd w:val="clear" w:color="auto" w:fill="auto"/>
           </w:tcPr>
           <w:p>
             <w:pPr>
@@ -3345,6 +3350,7 @@
         <w:tc>
           <w:tcPr>
             <w:tcW w:w="2830" w:type="dxa"/>
+            <w:shd w:val="clear" w:color="auto" w:fill="auto"/>
           </w:tcPr>
           <w:p>
             <w:pPr>
@@ -3414,6 +3420,7 @@
         <w:tc>
           <w:tcPr>
             <w:tcW w:w="2830" w:type="dxa"/>
+            <w:shd w:val="clear" w:color="auto" w:fill="auto"/>
           </w:tcPr>
           <w:p>
             <w:pPr>
@@ -3483,6 +3490,7 @@
         <w:tc>
           <w:tcPr>
             <w:tcW w:w="2830" w:type="dxa"/>
+            <w:shd w:val="clear" w:color="auto" w:fill="auto"/>
           </w:tcPr>
           <w:p>
             <w:pPr>
@@ -3551,6 +3559,7 @@
         <w:tc>
           <w:tcPr>
             <w:tcW w:w="2830" w:type="dxa"/>
+            <w:shd w:val="clear" w:color="auto" w:fill="auto"/>
           </w:tcPr>
           <w:p>
             <w:pPr>
@@ -3619,6 +3628,7 @@
         <w:tc>
           <w:tcPr>
             <w:tcW w:w="2830" w:type="dxa"/>
+            <w:shd w:val="clear" w:color="auto" w:fill="auto"/>
           </w:tcPr>
           <w:p>
             <w:pPr>
@@ -3687,6 +3697,7 @@
         <w:tc>
           <w:tcPr>
             <w:tcW w:w="2830" w:type="dxa"/>
+            <w:shd w:val="clear" w:color="auto" w:fill="auto"/>
           </w:tcPr>
           <w:p>
             <w:pPr>
@@ -3756,6 +3767,7 @@
         <w:tc>
           <w:tcPr>
             <w:tcW w:w="2830" w:type="dxa"/>
+            <w:shd w:val="clear" w:color="auto" w:fill="auto"/>
           </w:tcPr>
           <w:p>
             <w:pPr>
@@ -3824,6 +3836,7 @@
         <w:tc>
           <w:tcPr>
             <w:tcW w:w="2830" w:type="dxa"/>
+            <w:shd w:val="clear" w:color="auto" w:fill="auto"/>
           </w:tcPr>
           <w:p>
             <w:pPr>
@@ -3910,6 +3923,7 @@
         <w:tc>
           <w:tcPr>
             <w:tcW w:w="2830" w:type="dxa"/>
+            <w:shd w:val="clear" w:color="auto" w:fill="auto"/>
           </w:tcPr>
           <w:p>
             <w:pPr>
@@ -4361,7 +4375,7 @@
               </wp:anchor>
             </w:drawing>
           </mc:Choice>
-          <mc:Fallback>
+          <mc:Fallback xmlns:cx1="http://schemas.microsoft.com/office/drawing/2015/9/8/chartex">
             <w:pict>
               <v:rect w14:anchorId="156695BE" id="Rectángulo 50" o:spid="_x0000_s1026" style="position:absolute;margin-left:232pt;margin-top:47pt;width:129pt;height:19pt;z-index:251850752;visibility:visible;mso-wrap-style:square;mso-width-percent:0;mso-height-percent:0;mso-wrap-distance-left:9pt;mso-wrap-distance-top:0;mso-wrap-distance-right:9pt;mso-wrap-distance-bottom:0;mso-position-horizontal:absolute;mso-position-horizontal-relative:page;mso-position-vertical:absolute;mso-position-vertical-relative:text;mso-width-percent:0;mso-height-percent:0;mso-width-relative:margin;mso-height-relative:margin;v-text-anchor:middle" o:gfxdata="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" filled="f" strokecolor="red" strokeweight="2.25pt">
                 <w10:wrap anchorx="page"/>
@@ -4512,7 +4526,33 @@
           <w:sz w:val="24"/>
           <w:szCs w:val="24"/>
         </w:rPr>
-        <w:t>A continuación, se muestra el proceso de carga de los catálogos de carga masiva, carga manual, la creación y edición de estos</w:t>
+        <w:t xml:space="preserve">A continuación, se muestra el proceso de </w:t>
+      </w:r>
+      <w:commentRangeStart w:id="11"/>
+      <w:r>
+        <w:rPr>
+          <w:rFonts w:ascii="Arial" w:hAnsi="Arial" w:cs="Arial"/>
+          <w:b/>
+          <w:sz w:val="24"/>
+          <w:szCs w:val="24"/>
+        </w:rPr>
+        <w:t>carga</w:t>
+      </w:r>
+      <w:commentRangeEnd w:id="11"/>
+      <w:r>
+        <w:rPr>
+          <w:rStyle w:val="Refdecomentario"/>
+        </w:rPr>
+        <w:commentReference w:id="11"/>
+      </w:r>
+      <w:r>
+        <w:rPr>
+          <w:rFonts w:ascii="Arial" w:hAnsi="Arial" w:cs="Arial"/>
+          <w:b/>
+          <w:sz w:val="24"/>
+          <w:szCs w:val="24"/>
+        </w:rPr>
+        <w:t xml:space="preserve"> de los catálogos de carga masiva, carga manual, la creación y edición de estos</w:t>
       </w:r>
     </w:p>
     <w:p>
@@ -4556,16 +4596,14 @@
           <w:rFonts w:cs="Arial"/>
         </w:rPr>
       </w:pPr>
-      <w:bookmarkStart w:id="11" w:name="_Toc125113825"/>
-      <w:bookmarkStart w:id="12" w:name="_GoBack"/>
+      <w:bookmarkStart w:id="12" w:name="_Toc125113825"/>
+      <w:r>
+        <w:rPr>
+          <w:rFonts w:cs="Arial"/>
+        </w:rPr>
+        <w:t>Carga Masiva</w:t>
+      </w:r>
       <w:bookmarkEnd w:id="12"/>
-      <w:r>
-        <w:rPr>
-          <w:rFonts w:cs="Arial"/>
-        </w:rPr>
-        <w:t>Carga Masiva</w:t>
-      </w:r>
-      <w:bookmarkEnd w:id="11"/>
     </w:p>
     <w:p/>
     <w:p>
@@ -4702,7 +4740,7 @@
               </wp:anchor>
             </w:drawing>
           </mc:Choice>
-          <mc:Fallback>
+          <mc:Fallback xmlns:cx1="http://schemas.microsoft.com/office/drawing/2015/9/8/chartex">
             <w:pict>
               <v:rect w14:anchorId="3C3CA44A" id="Rectángulo 53" o:spid="_x0000_s1026" style="position:absolute;margin-left:123.5pt;margin-top:13.45pt;width:38pt;height:40.5pt;z-index:251832320;visibility:visible;mso-wrap-style:square;mso-width-percent:0;mso-height-percent:0;mso-wrap-distance-left:9pt;mso-wrap-distance-top:0;mso-wrap-distance-right:9pt;mso-wrap-distance-bottom:0;mso-position-horizontal:absolute;mso-position-horizontal-relative:page;mso-position-vertical:absolute;mso-position-vertical-relative:text;mso-width-percent:0;mso-height-percent:0;mso-width-relative:margin;mso-height-relative:margin;v-text-anchor:middle" o:gfxdata="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" filled="f" strokecolor="red" strokeweight="2.25pt">
                 <w10:wrap anchorx="page"/>
@@ -4732,7 +4770,7 @@
                     <pic:cNvPicPr/>
                   </pic:nvPicPr>
                   <pic:blipFill rotWithShape="1">
-                    <a:blip r:embed="rId12"/>
+                    <a:blip r:embed="rId14"/>
                     <a:srcRect l="1018" t="2606" b="-1"/>
                     <a:stretch/>
                   </pic:blipFill>
@@ -4883,7 +4921,7 @@
               </wp:anchor>
             </w:drawing>
           </mc:Choice>
-          <mc:Fallback>
+          <mc:Fallback xmlns:cx1="http://schemas.microsoft.com/office/drawing/2015/9/8/chartex">
             <w:pict>
               <v:rect w14:anchorId="2A8E484E" id="Rectángulo 37" o:spid="_x0000_s1026" style="position:absolute;margin-left:126.5pt;margin-top:100.6pt;width:55pt;height:25pt;z-index:251838464;visibility:visible;mso-wrap-style:square;mso-width-percent:0;mso-height-percent:0;mso-wrap-distance-left:9pt;mso-wrap-distance-top:0;mso-wrap-distance-right:9pt;mso-wrap-distance-bottom:0;mso-position-horizontal:absolute;mso-position-horizontal-relative:page;mso-position-vertical:absolute;mso-position-vertical-relative:text;mso-width-percent:0;mso-height-percent:0;mso-width-relative:margin;mso-height-relative:margin;v-text-anchor:middle" o:gfxdata="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" filled="f" strokecolor="red" strokeweight="2.25pt">
                 <w10:wrap anchorx="page"/>
@@ -4913,7 +4951,7 @@
                     <pic:cNvPicPr/>
                   </pic:nvPicPr>
                   <pic:blipFill rotWithShape="1">
-                    <a:blip r:embed="rId12"/>
+                    <a:blip r:embed="rId14"/>
                     <a:srcRect l="1018" t="2606" b="-1"/>
                     <a:stretch/>
                   </pic:blipFill>
@@ -5114,7 +5152,7 @@
               </wp:anchor>
             </w:drawing>
           </mc:Choice>
-          <mc:Fallback>
+          <mc:Fallback xmlns:cx1="http://schemas.microsoft.com/office/drawing/2015/9/8/chartex">
             <w:pict>
               <v:rect w14:anchorId="77EB8F72" id="Rectángulo 32" o:spid="_x0000_s1026" style="position:absolute;margin-left:98.5pt;margin-top:11.8pt;width:20pt;height:24.5pt;z-index:251834368;visibility:visible;mso-wrap-style:square;mso-width-percent:0;mso-height-percent:0;mso-wrap-distance-left:9pt;mso-wrap-distance-top:0;mso-wrap-distance-right:9pt;mso-wrap-distance-bottom:0;mso-position-horizontal:absolute;mso-position-horizontal-relative:page;mso-position-vertical:absolute;mso-position-vertical-relative:text;mso-width-percent:0;mso-height-percent:0;mso-width-relative:margin;mso-height-relative:margin;v-text-anchor:middle" o:gfxdata="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" filled="f" strokecolor="red" strokeweight="2.25pt">
                 <w10:wrap anchorx="page"/>
@@ -5144,7 +5182,7 @@
                     <pic:cNvPicPr/>
                   </pic:nvPicPr>
                   <pic:blipFill rotWithShape="1">
-                    <a:blip r:embed="rId13"/>
+                    <a:blip r:embed="rId15"/>
                     <a:srcRect l="608" b="19274"/>
                     <a:stretch/>
                   </pic:blipFill>
@@ -5296,7 +5334,7 @@
               </wp:anchor>
             </w:drawing>
           </mc:Choice>
-          <mc:Fallback>
+          <mc:Fallback xmlns:cx1="http://schemas.microsoft.com/office/drawing/2015/9/8/chartex">
             <w:pict>
               <v:rect w14:anchorId="270E647C" id="Rectángulo 34" o:spid="_x0000_s1026" style="position:absolute;margin-left:268pt;margin-top:127.2pt;width:42pt;height:15.5pt;flip:x;z-index:251836416;visibility:visible;mso-wrap-style:square;mso-width-percent:0;mso-height-percent:0;mso-wrap-distance-left:9pt;mso-wrap-distance-top:0;mso-wrap-distance-right:9pt;mso-wrap-distance-bottom:0;mso-position-horizontal:absolute;mso-position-horizontal-relative:page;mso-position-vertical:absolute;mso-position-vertical-relative:text;mso-width-percent:0;mso-height-percent:0;mso-width-relative:margin;mso-height-relative:margin;v-text-anchor:middle" o:gfxdata="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" filled="f" strokecolor="red" strokeweight="2.25pt">
                 <w10:wrap anchorx="page"/>
@@ -5326,7 +5364,7 @@
                     <pic:cNvPicPr/>
                   </pic:nvPicPr>
                   <pic:blipFill>
-                    <a:blip r:embed="rId14"/>
+                    <a:blip r:embed="rId16"/>
                     <a:stretch>
                       <a:fillRect/>
                     </a:stretch>
@@ -5462,15 +5500,49 @@
           <w:rFonts w:cs="Arial"/>
         </w:rPr>
         <w:lastRenderedPageBreak/>
-        <w:t>Registro de nuevos cálculos/fondos/</w:t>
-      </w:r>
+        <w:t>Registro de nuevos cálculos/</w:t>
+      </w:r>
+      <w:commentRangeStart w:id="15"/>
       <w:r>
         <w:rPr>
           <w:rFonts w:cs="Arial"/>
         </w:rPr>
+        <w:t>fondos</w:t>
+      </w:r>
+      <w:commentRangeEnd w:id="15"/>
+      <w:r>
+        <w:rPr>
+          <w:rStyle w:val="Refdecomentario"/>
+          <w:rFonts w:asciiTheme="minorHAnsi" w:eastAsiaTheme="minorHAnsi" w:hAnsiTheme="minorHAnsi" w:cstheme="minorBidi"/>
+          <w:b w:val="0"/>
+          <w:color w:val="auto"/>
+        </w:rPr>
+        <w:commentReference w:id="15"/>
+      </w:r>
+      <w:r>
+        <w:rPr>
+          <w:rFonts w:cs="Arial"/>
+        </w:rPr>
+        <w:t>/</w:t>
+      </w:r>
+      <w:commentRangeStart w:id="16"/>
+      <w:r>
+        <w:rPr>
+          <w:rFonts w:cs="Arial"/>
+        </w:rPr>
         <w:t>parámetros</w:t>
       </w:r>
       <w:bookmarkEnd w:id="14"/>
+      <w:commentRangeEnd w:id="16"/>
+      <w:r>
+        <w:rPr>
+          <w:rStyle w:val="Refdecomentario"/>
+          <w:rFonts w:asciiTheme="minorHAnsi" w:eastAsiaTheme="minorHAnsi" w:hAnsiTheme="minorHAnsi" w:cstheme="minorBidi"/>
+          <w:b w:val="0"/>
+          <w:color w:val="auto"/>
+        </w:rPr>
+        <w:commentReference w:id="16"/>
+      </w:r>
     </w:p>
     <w:p>
       <w:pPr>
@@ -5599,7 +5671,7 @@
               </wp:anchor>
             </w:drawing>
           </mc:Choice>
-          <mc:Fallback>
+          <mc:Fallback xmlns:cx1="http://schemas.microsoft.com/office/drawing/2015/9/8/chartex">
             <w:pict>
               <v:rect w14:anchorId="07B0325B" id="Rectángulo 43" o:spid="_x0000_s1026" style="position:absolute;margin-left:157pt;margin-top:12.2pt;width:23pt;height:25pt;flip:x;z-index:251842560;visibility:visible;mso-wrap-style:square;mso-width-percent:0;mso-height-percent:0;mso-wrap-distance-left:9pt;mso-wrap-distance-top:0;mso-wrap-distance-right:9pt;mso-wrap-distance-bottom:0;mso-position-horizontal:absolute;mso-position-horizontal-relative:page;mso-position-vertical:absolute;mso-position-vertical-relative:text;mso-width-percent:0;mso-height-percent:0;mso-width-relative:margin;mso-height-relative:margin;v-text-anchor:middle" o:gfxdata="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" filled="f" strokecolor="red" strokeweight="2.25pt">
                 <w10:wrap anchorx="page"/>
@@ -5629,7 +5701,7 @@
                     <pic:cNvPicPr/>
                   </pic:nvPicPr>
                   <pic:blipFill rotWithShape="1">
-                    <a:blip r:embed="rId15"/>
+                    <a:blip r:embed="rId17"/>
                     <a:srcRect l="701" b="17855"/>
                     <a:stretch/>
                   </pic:blipFill>
@@ -5799,7 +5871,7 @@
               </wp:anchor>
             </w:drawing>
           </mc:Choice>
-          <mc:Fallback>
+          <mc:Fallback xmlns:cx1="http://schemas.microsoft.com/office/drawing/2015/9/8/chartex">
             <w:pict>
               <v:rect w14:anchorId="2030F8D0" id="Rectángulo 41" o:spid="_x0000_s1026" style="position:absolute;margin-left:261pt;margin-top:129.25pt;width:42pt;height:15.5pt;flip:x;z-index:251840512;visibility:visible;mso-wrap-style:square;mso-width-percent:0;mso-height-percent:0;mso-wrap-distance-left:9pt;mso-wrap-distance-top:0;mso-wrap-distance-right:9pt;mso-wrap-distance-bottom:0;mso-position-horizontal:absolute;mso-position-horizontal-relative:page;mso-position-vertical:absolute;mso-position-vertical-relative:text;mso-width-percent:0;mso-height-percent:0;mso-width-relative:margin;mso-height-relative:margin;v-text-anchor:middle" o:gfxdata="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" filled="f" strokecolor="red" strokeweight="2.25pt">
                 <w10:wrap anchorx="page"/>
@@ -5829,7 +5901,7 @@
                     <pic:cNvPicPr/>
                   </pic:nvPicPr>
                   <pic:blipFill>
-                    <a:blip r:embed="rId16"/>
+                    <a:blip r:embed="rId18"/>
                     <a:stretch>
                       <a:fillRect/>
                     </a:stretch>
@@ -5961,7 +6033,7 @@
               </wp:anchor>
             </w:drawing>
           </mc:Choice>
-          <mc:Fallback>
+          <mc:Fallback xmlns:cx1="http://schemas.microsoft.com/office/drawing/2015/9/8/chartex">
             <w:pict>
               <v:rect w14:anchorId="29931BC3" id="Rectángulo 46" o:spid="_x0000_s1026" style="position:absolute;margin-left:103pt;margin-top:80.5pt;width:42pt;height:15.5pt;flip:x;z-index:251844608;visibility:visible;mso-wrap-style:square;mso-width-percent:0;mso-height-percent:0;mso-wrap-distance-left:9pt;mso-wrap-distance-top:0;mso-wrap-distance-right:9pt;mso-wrap-distance-bottom:0;mso-position-horizontal:absolute;mso-position-horizontal-relative:page;mso-position-vertical:absolute;mso-position-vertical-relative:text;mso-width-percent:0;mso-height-percent:0;mso-width-relative:margin;mso-height-relative:margin;v-text-anchor:middle" o:gfxdata="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" filled="f" strokecolor="red" strokeweight="2.25pt">
                 <w10:wrap anchorx="page"/>
@@ -5991,7 +6063,7 @@
                     <pic:cNvPicPr/>
                   </pic:nvPicPr>
                   <pic:blipFill rotWithShape="1">
-                    <a:blip r:embed="rId15"/>
+                    <a:blip r:embed="rId17"/>
                     <a:srcRect l="701" b="17855"/>
                     <a:stretch/>
                   </pic:blipFill>
@@ -6045,7 +6117,7 @@
           <w:rFonts w:cs="Arial"/>
         </w:rPr>
       </w:pPr>
-      <w:bookmarkStart w:id="15" w:name="_Toc125113828"/>
+      <w:bookmarkStart w:id="17" w:name="_Toc125113828"/>
       <w:r>
         <w:rPr>
           <w:rFonts w:cs="Arial"/>
@@ -6053,7 +6125,7 @@
         <w:lastRenderedPageBreak/>
         <w:t>Solicitud de Cambios</w:t>
       </w:r>
-      <w:bookmarkEnd w:id="15"/>
+      <w:bookmarkEnd w:id="17"/>
     </w:p>
     <w:p>
       <w:pPr>
@@ -6185,7 +6257,7 @@
               </wp:anchor>
             </w:drawing>
           </mc:Choice>
-          <mc:Fallback>
+          <mc:Fallback xmlns:cx1="http://schemas.microsoft.com/office/drawing/2015/9/8/chartex">
             <w:pict>
               <v:rect w14:anchorId="479F29D2" id="Rectángulo 29" o:spid="_x0000_s1026" style="position:absolute;margin-left:167pt;margin-top:61.3pt;width:42pt;height:35pt;flip:x;z-index:251846656;visibility:visible;mso-wrap-style:square;mso-width-percent:0;mso-height-percent:0;mso-wrap-distance-left:9pt;mso-wrap-distance-top:0;mso-wrap-distance-right:9pt;mso-wrap-distance-bottom:0;mso-position-horizontal:absolute;mso-position-horizontal-relative:page;mso-position-vertical:absolute;mso-position-vertical-relative:text;mso-width-percent:0;mso-height-percent:0;mso-width-relative:margin;mso-height-relative:margin;v-text-anchor:middle" o:gfxdata="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" filled="f" strokecolor="red" strokeweight="2.25pt">
                 <w10:wrap anchorx="page"/>
@@ -6215,7 +6287,7 @@
                     <pic:cNvPicPr/>
                   </pic:nvPicPr>
                   <pic:blipFill>
-                    <a:blip r:embed="rId17"/>
+                    <a:blip r:embed="rId19"/>
                     <a:stretch>
                       <a:fillRect/>
                     </a:stretch>
@@ -6366,7 +6438,7 @@
               </wp:anchor>
             </w:drawing>
           </mc:Choice>
-          <mc:Fallback>
+          <mc:Fallback xmlns:cx1="http://schemas.microsoft.com/office/drawing/2015/9/8/chartex">
             <w:pict>
               <v:rect w14:anchorId="0182BC6F" id="Rectángulo 47" o:spid="_x0000_s1026" style="position:absolute;margin-left:34.5pt;margin-top:81.2pt;width:42pt;height:15.5pt;flip:x;z-index:251848704;visibility:visible;mso-wrap-style:square;mso-width-percent:0;mso-height-percent:0;mso-wrap-distance-left:9pt;mso-wrap-distance-top:0;mso-wrap-distance-right:9pt;mso-wrap-distance-bottom:0;mso-position-horizontal:absolute;mso-position-horizontal-relative:page;mso-position-vertical:absolute;mso-position-vertical-relative:text;mso-width-percent:0;mso-height-percent:0;mso-width-relative:margin;mso-height-relative:margin;v-text-anchor:middle" o:gfxdata="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" filled="f" strokecolor="red" strokeweight="2.25pt">
                 <w10:wrap anchorx="page"/>
@@ -6396,7 +6468,7 @@
                     <pic:cNvPicPr/>
                   </pic:nvPicPr>
                   <pic:blipFill>
-                    <a:blip r:embed="rId17"/>
+                    <a:blip r:embed="rId19"/>
                     <a:stretch>
                       <a:fillRect/>
                     </a:stretch>
@@ -6490,7 +6562,7 @@
           <w:lang w:val="es-MX" w:eastAsia="es-MX"/>
         </w:rPr>
         <w:drawing>
-          <wp:inline distT="0" distB="0" distL="0" distR="0" wp14:anchorId="2311CF09" wp14:editId="5212D916">
+          <wp:inline distT="0" distB="0" distL="0" distR="0" wp14:anchorId="2311CF09" wp14:editId="011A1143">
             <wp:extent cx="3467100" cy="2168997"/>
             <wp:effectExtent l="152400" t="152400" r="361950" b="365125"/>
             <wp:docPr id="38" name="Imagen 38"/>
@@ -6505,7 +6577,7 @@
                     <pic:cNvPicPr/>
                   </pic:nvPicPr>
                   <pic:blipFill>
-                    <a:blip r:embed="rId18"/>
+                    <a:blip r:embed="rId20"/>
                     <a:stretch>
                       <a:fillRect/>
                     </a:stretch>
@@ -6513,7 +6585,7 @@
                   <pic:spPr>
                     <a:xfrm>
                       <a:off x="0" y="0"/>
-                      <a:ext cx="3478669" cy="2176235"/>
+                      <a:ext cx="3467100" cy="2168997"/>
                     </a:xfrm>
                     <a:prstGeom prst="rect">
                       <a:avLst/>
@@ -6535,10 +6607,12 @@
           </wp:inline>
         </w:drawing>
       </w:r>
+      <w:bookmarkStart w:id="18" w:name="_GoBack"/>
+      <w:bookmarkEnd w:id="18"/>
     </w:p>
     <w:sectPr>
-      <w:headerReference w:type="default" r:id="rId19"/>
-      <w:footerReference w:type="default" r:id="rId20"/>
+      <w:headerReference w:type="default" r:id="rId21"/>
+      <w:footerReference w:type="default" r:id="rId22"/>
       <w:pgSz w:w="12240" w:h="15840" w:code="1"/>
       <w:pgMar w:top="1417" w:right="1701" w:bottom="1417" w:left="1701" w:header="708" w:footer="708" w:gutter="0"/>
       <w:cols w:space="708"/>
@@ -6549,8 +6623,157 @@
 </w:document>
 </file>
 
+<file path=word/comments.xml><?xml version="1.0" encoding="utf-8"?>
+<w:comments xmlns:wpc="http://schemas.microsoft.com/office/word/2010/wordprocessingCanvas" xmlns:cx="http://schemas.microsoft.com/office/drawing/2014/chartex" xmlns:mc="http://schemas.openxmlformats.org/markup-compatibility/2006" xmlns:o="urn:schemas-microsoft-com:office:office" xmlns:r="http://schemas.openxmlformats.org/officeDocument/2006/relationships" xmlns:m="http://schemas.openxmlformats.org/officeDocument/2006/math" xmlns:v="urn:schemas-microsoft-com:vml" xmlns:wp14="http://schemas.microsoft.com/office/word/2010/wordprocessingDrawing" xmlns:wp="http://schemas.openxmlformats.org/drawingml/2006/wordprocessingDrawing" xmlns:w10="urn:schemas-microsoft-com:office:word" xmlns:w="http://schemas.openxmlformats.org/wordprocessingml/2006/main" xmlns:w14="http://schemas.microsoft.com/office/word/2010/wordml" xmlns:w15="http://schemas.microsoft.com/office/word/2012/wordml" xmlns:w16se="http://schemas.microsoft.com/office/word/2015/wordml/symex" xmlns:wpg="http://schemas.microsoft.com/office/word/2010/wordprocessingGroup" xmlns:wpi="http://schemas.microsoft.com/office/word/2010/wordprocessingInk" xmlns:wne="http://schemas.microsoft.com/office/word/2006/wordml" xmlns:wps="http://schemas.microsoft.com/office/word/2010/wordprocessingShape" mc:Ignorable="w14 w15 w16se wp14">
+  <w:comment w:id="11" w:author="INAP-QA" w:date="2023-01-23T11:18:00Z" w:initials="I">
+    <w:p>
+      <w:pPr>
+        <w:pStyle w:val="Textocomentario"/>
+      </w:pPr>
+      <w:r>
+        <w:rPr>
+          <w:rStyle w:val="Refdecomentario"/>
+        </w:rPr>
+        <w:annotationRef/>
+      </w:r>
+      <w:r>
+        <w:t xml:space="preserve">Se repite tres veces la </w:t>
+      </w:r>
+      <w:r>
+        <w:t xml:space="preserve">palabra </w:t>
+      </w:r>
+      <w:r>
+        <w:t xml:space="preserve">carga. </w:t>
+      </w:r>
+    </w:p>
+    <w:p>
+      <w:pPr>
+        <w:pStyle w:val="Textocomentario"/>
+      </w:pPr>
+      <w:r>
+        <w:rPr>
+          <w:rFonts w:ascii="Arial" w:hAnsi="Arial" w:cs="Arial"/>
+          <w:b/>
+          <w:sz w:val="24"/>
+          <w:szCs w:val="24"/>
+        </w:rPr>
+        <w:t>se muestra el proceso de carga</w:t>
+      </w:r>
+      <w:r>
+        <w:rPr>
+          <w:rStyle w:val="Refdecomentario"/>
+        </w:rPr>
+        <w:annotationRef/>
+      </w:r>
+      <w:r>
+        <w:rPr>
+          <w:rFonts w:ascii="Arial" w:hAnsi="Arial" w:cs="Arial"/>
+          <w:b/>
+          <w:sz w:val="24"/>
+          <w:szCs w:val="24"/>
+        </w:rPr>
+        <w:t xml:space="preserve"> de los catálogos</w:t>
+      </w:r>
+      <w:r>
+        <w:rPr>
+          <w:rFonts w:ascii="Arial" w:hAnsi="Arial" w:cs="Arial"/>
+          <w:b/>
+          <w:sz w:val="24"/>
+          <w:szCs w:val="24"/>
+        </w:rPr>
+        <w:t xml:space="preserve">: masiva y manual - sería una opción </w:t>
+      </w:r>
+    </w:p>
+  </w:comment>
+  <w:comment w:id="15" w:author="INAP-QA" w:date="2023-01-23T11:29:00Z" w:initials="I">
+    <w:p>
+      <w:pPr>
+        <w:pStyle w:val="Textocomentario"/>
+      </w:pPr>
+      <w:r>
+        <w:rPr>
+          <w:rStyle w:val="Refdecomentario"/>
+        </w:rPr>
+        <w:annotationRef/>
+      </w:r>
+      <w:r>
+        <w:t xml:space="preserve">Falta agregar las acciones de este campo. Editar registro, Visualizar ajuste, visualizar tipo de cálculo. Incluyendo las imágenes de cada campo. </w:t>
+      </w:r>
+      <w:r>
+        <w:rPr>
+          <w:noProof/>
+          <w:lang w:val="es-MX" w:eastAsia="es-MX"/>
+        </w:rPr>
+        <w:drawing>
+          <wp:inline distT="0" distB="0" distL="0" distR="0" wp14:anchorId="1EA11CBD" wp14:editId="25D85162">
+            <wp:extent cx="1419225" cy="704850"/>
+            <wp:effectExtent l="0" t="0" r="9525" b="0"/>
+            <wp:docPr id="2" name="Imagen 2"/>
+            <wp:cNvGraphicFramePr>
+              <a:graphicFrameLocks xmlns:a="http://schemas.openxmlformats.org/drawingml/2006/main" noChangeAspect="1"/>
+            </wp:cNvGraphicFramePr>
+            <a:graphic xmlns:a="http://schemas.openxmlformats.org/drawingml/2006/main">
+              <a:graphicData uri="http://schemas.openxmlformats.org/drawingml/2006/picture">
+                <pic:pic xmlns:pic="http://schemas.openxmlformats.org/drawingml/2006/picture">
+                  <pic:nvPicPr>
+                    <pic:cNvPr id="1" name=""/>
+                    <pic:cNvPicPr/>
+                  </pic:nvPicPr>
+                  <pic:blipFill>
+                    <a:blip r:embed="rId1"/>
+                    <a:stretch>
+                      <a:fillRect/>
+                    </a:stretch>
+                  </pic:blipFill>
+                  <pic:spPr>
+                    <a:xfrm>
+                      <a:off x="0" y="0"/>
+                      <a:ext cx="1419225" cy="704850"/>
+                    </a:xfrm>
+                    <a:prstGeom prst="rect">
+                      <a:avLst/>
+                    </a:prstGeom>
+                  </pic:spPr>
+                </pic:pic>
+              </a:graphicData>
+            </a:graphic>
+          </wp:inline>
+        </w:drawing>
+      </w:r>
+    </w:p>
+  </w:comment>
+  <w:comment w:id="16" w:author="INAP-QA" w:date="2023-01-23T11:29:00Z" w:initials="I">
+    <w:p>
+      <w:pPr>
+        <w:pStyle w:val="Textocomentario"/>
+      </w:pPr>
+      <w:r>
+        <w:rPr>
+          <w:rStyle w:val="Refdecomentario"/>
+        </w:rPr>
+        <w:annotationRef/>
+      </w:r>
+      <w:r>
+        <w:rPr>
+          <w:rStyle w:val="Refdecomentario"/>
+        </w:rPr>
+        <w:t xml:space="preserve">Se agregará un listado que acompañe a los parámetros Generales. </w:t>
+      </w:r>
+    </w:p>
+  </w:comment>
+</w:comments>
+</file>
+
+<file path=word/commentsExtended.xml><?xml version="1.0" encoding="utf-8"?>
+<w15:commentsEx xmlns:wpc="http://schemas.microsoft.com/office/word/2010/wordprocessingCanvas" xmlns:cx="http://schemas.microsoft.com/office/drawing/2014/chartex" xmlns:mc="http://schemas.openxmlformats.org/markup-compatibility/2006" xmlns:o="urn:schemas-microsoft-com:office:office" xmlns:r="http://schemas.openxmlformats.org/officeDocument/2006/relationships" xmlns:m="http://schemas.openxmlformats.org/officeDocument/2006/math" xmlns:v="urn:schemas-microsoft-com:vml" xmlns:wp14="http://schemas.microsoft.com/office/word/2010/wordprocessingDrawing" xmlns:wp="http://schemas.openxmlformats.org/drawingml/2006/wordprocessingDrawing" xmlns:w10="urn:schemas-microsoft-com:office:word" xmlns:w="http://schemas.openxmlformats.org/wordprocessingml/2006/main" xmlns:w14="http://schemas.microsoft.com/office/word/2010/wordml" xmlns:w15="http://schemas.microsoft.com/office/word/2012/wordml" xmlns:w16se="http://schemas.microsoft.com/office/word/2015/wordml/symex" xmlns:wpg="http://schemas.microsoft.com/office/word/2010/wordprocessingGroup" xmlns:wpi="http://schemas.microsoft.com/office/word/2010/wordprocessingInk" xmlns:wne="http://schemas.microsoft.com/office/word/2006/wordml" xmlns:wps="http://schemas.microsoft.com/office/word/2010/wordprocessingShape" mc:Ignorable="w14 w15 w16se wp14">
+  <w15:commentEx w15:paraId="6831C968" w15:done="0"/>
+  <w15:commentEx w15:paraId="25ABBD4A" w15:done="0"/>
+  <w15:commentEx w15:paraId="2DEF7E9F" w15:done="0"/>
+</w15:commentsEx>
+</file>
+
 <file path=word/endnotes.xml><?xml version="1.0" encoding="utf-8"?>
-<w:endnotes xmlns:wpc="http://schemas.microsoft.com/office/word/2010/wordprocessingCanvas" xmlns:cx="http://schemas.microsoft.com/office/drawing/2014/chartex" xmlns:cx1="http://schemas.microsoft.com/office/drawing/2015/9/8/chartex" xmlns:mc="http://schemas.openxmlformats.org/markup-compatibility/2006" xmlns:o="urn:schemas-microsoft-com:office:office" xmlns:r="http://schemas.openxmlformats.org/officeDocument/2006/relationships" xmlns:m="http://schemas.openxmlformats.org/officeDocument/2006/math" xmlns:v="urn:schemas-microsoft-com:vml" xmlns:wp14="http://schemas.microsoft.com/office/word/2010/wordprocessingDrawing" xmlns:wp="http://schemas.openxmlformats.org/drawingml/2006/wordprocessingDrawing" xmlns:w10="urn:schemas-microsoft-com:office:word" xmlns:w="http://schemas.openxmlformats.org/wordprocessingml/2006/main" xmlns:w14="http://schemas.microsoft.com/office/word/2010/wordml" xmlns:w15="http://schemas.microsoft.com/office/word/2012/wordml" xmlns:w16se="http://schemas.microsoft.com/office/word/2015/wordml/symex" xmlns:wpg="http://schemas.microsoft.com/office/word/2010/wordprocessingGroup" xmlns:wpi="http://schemas.microsoft.com/office/word/2010/wordprocessingInk" xmlns:wne="http://schemas.microsoft.com/office/word/2006/wordml" xmlns:wps="http://schemas.microsoft.com/office/word/2010/wordprocessingShape" mc:Ignorable="w14 w15 w16se wp14">
+<w:endnotes xmlns:wpc="http://schemas.microsoft.com/office/word/2010/wordprocessingCanvas" xmlns:cx="http://schemas.microsoft.com/office/drawing/2014/chartex" xmlns:mc="http://schemas.openxmlformats.org/markup-compatibility/2006" xmlns:o="urn:schemas-microsoft-com:office:office" xmlns:r="http://schemas.openxmlformats.org/officeDocument/2006/relationships" xmlns:m="http://schemas.openxmlformats.org/officeDocument/2006/math" xmlns:v="urn:schemas-microsoft-com:vml" xmlns:wp14="http://schemas.microsoft.com/office/word/2010/wordprocessingDrawing" xmlns:wp="http://schemas.openxmlformats.org/drawingml/2006/wordprocessingDrawing" xmlns:w10="urn:schemas-microsoft-com:office:word" xmlns:w="http://schemas.openxmlformats.org/wordprocessingml/2006/main" xmlns:w14="http://schemas.microsoft.com/office/word/2010/wordml" xmlns:w15="http://schemas.microsoft.com/office/word/2012/wordml" xmlns:w16se="http://schemas.microsoft.com/office/word/2015/wordml/symex" xmlns:wpg="http://schemas.microsoft.com/office/word/2010/wordprocessingGroup" xmlns:wpi="http://schemas.microsoft.com/office/word/2010/wordprocessingInk" xmlns:wne="http://schemas.microsoft.com/office/word/2006/wordml" xmlns:wps="http://schemas.microsoft.com/office/word/2010/wordprocessingShape" mc:Ignorable="w14 w15 w16se wp14">
   <w:endnote w:type="separator" w:id="-1">
     <w:p>
       <w:pPr>
@@ -6575,7 +6798,7 @@
 </file>
 
 <file path=word/footer1.xml><?xml version="1.0" encoding="utf-8"?>
-<w:ftr xmlns:wpc="http://schemas.microsoft.com/office/word/2010/wordprocessingCanvas" xmlns:cx="http://schemas.microsoft.com/office/drawing/2014/chartex" xmlns:cx1="http://schemas.microsoft.com/office/drawing/2015/9/8/chartex" xmlns:mc="http://schemas.openxmlformats.org/markup-compatibility/2006" xmlns:o="urn:schemas-microsoft-com:office:office" xmlns:r="http://schemas.openxmlformats.org/officeDocument/2006/relationships" xmlns:m="http://schemas.openxmlformats.org/officeDocument/2006/math" xmlns:v="urn:schemas-microsoft-com:vml" xmlns:wp14="http://schemas.microsoft.com/office/word/2010/wordprocessingDrawing" xmlns:wp="http://schemas.openxmlformats.org/drawingml/2006/wordprocessingDrawing" xmlns:w10="urn:schemas-microsoft-com:office:word" xmlns:w="http://schemas.openxmlformats.org/wordprocessingml/2006/main" xmlns:w14="http://schemas.microsoft.com/office/word/2010/wordml" xmlns:w15="http://schemas.microsoft.com/office/word/2012/wordml" xmlns:w16se="http://schemas.microsoft.com/office/word/2015/wordml/symex" xmlns:wpg="http://schemas.microsoft.com/office/word/2010/wordprocessingGroup" xmlns:wpi="http://schemas.microsoft.com/office/word/2010/wordprocessingInk" xmlns:wne="http://schemas.microsoft.com/office/word/2006/wordml" xmlns:wps="http://schemas.microsoft.com/office/word/2010/wordprocessingShape" mc:Ignorable="w14 w15 w16se wp14">
+<w:ftr xmlns:wpc="http://schemas.microsoft.com/office/word/2010/wordprocessingCanvas" xmlns:cx="http://schemas.microsoft.com/office/drawing/2014/chartex" xmlns:mc="http://schemas.openxmlformats.org/markup-compatibility/2006" xmlns:o="urn:schemas-microsoft-com:office:office" xmlns:r="http://schemas.openxmlformats.org/officeDocument/2006/relationships" xmlns:m="http://schemas.openxmlformats.org/officeDocument/2006/math" xmlns:v="urn:schemas-microsoft-com:vml" xmlns:wp14="http://schemas.microsoft.com/office/word/2010/wordprocessingDrawing" xmlns:wp="http://schemas.openxmlformats.org/drawingml/2006/wordprocessingDrawing" xmlns:w10="urn:schemas-microsoft-com:office:word" xmlns:w="http://schemas.openxmlformats.org/wordprocessingml/2006/main" xmlns:w14="http://schemas.microsoft.com/office/word/2010/wordml" xmlns:w15="http://schemas.microsoft.com/office/word/2012/wordml" xmlns:w16se="http://schemas.microsoft.com/office/word/2015/wordml/symex" xmlns:wpg="http://schemas.microsoft.com/office/word/2010/wordprocessingGroup" xmlns:wpi="http://schemas.microsoft.com/office/word/2010/wordprocessingInk" xmlns:wne="http://schemas.microsoft.com/office/word/2006/wordml" xmlns:wps="http://schemas.microsoft.com/office/word/2010/wordprocessingShape" mc:Ignorable="w14 w15 w16se wp14">
   <w:sdt>
     <w:sdtPr>
       <w:rPr>
@@ -6676,7 +6899,7 @@
                     </wp:anchor>
                   </w:drawing>
                 </mc:Choice>
-                <mc:Fallback>
+                <mc:Fallback xmlns:cx1="http://schemas.microsoft.com/office/drawing/2015/9/8/chartex">
                   <w:pict>
                     <v:line w14:anchorId="42D5C661" id="Conector recto 13" o:spid="_x0000_s1026" style="position:absolute;z-index:251662336;visibility:visible;mso-wrap-style:square;mso-width-percent:0;mso-height-percent:0;mso-wrap-distance-left:9pt;mso-wrap-distance-top:0;mso-wrap-distance-right:9pt;mso-wrap-distance-bottom:0;mso-position-horizontal:absolute;mso-position-horizontal-relative:text;mso-position-vertical:absolute;mso-position-vertical-relative:text;mso-width-percent:0;mso-height-percent:0;mso-width-relative:margin;mso-height-relative:margin" from="-17.55pt,-3pt" to="446.7pt,-2.25pt" o:gfxdata="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" strokecolor="#a5a5a5 [3206]" strokeweight="1.5pt">
                       <v:stroke joinstyle="miter"/>
@@ -6787,7 +7010,7 @@
                     </wp:anchor>
                   </w:drawing>
                 </mc:Choice>
-                <mc:Fallback>
+                <mc:Fallback xmlns:cx1="http://schemas.microsoft.com/office/drawing/2015/9/8/chartex">
                   <w:pict>
                     <v:rect w14:anchorId="2CD8D370" id="Rectángulo 11" o:spid="_x0000_s1026" style="position:absolute;margin-left:280.3pt;margin-top:-3.3pt;width:167.65pt;height:22.4pt;z-index:-251658241;visibility:visible;mso-wrap-style:square;mso-width-percent:0;mso-wrap-distance-left:9pt;mso-wrap-distance-top:0;mso-wrap-distance-right:9pt;mso-wrap-distance-bottom:0;mso-position-horizontal:absolute;mso-position-horizontal-relative:text;mso-position-vertical:absolute;mso-position-vertical-relative:text;mso-width-percent:0;mso-width-relative:margin;v-text-anchor:middle" o:gfxdata="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" fillcolor="#002060" stroked="f" strokeweight="1pt">
                       <v:fill color2="#002060" o:opacity2="15728f" rotate="t" angle="90" colors="0 #002060;34734f #002060;40632f #002060;45815f #072766;46531f #002060;60293f #002060;1 #002060" focus="100%" type="gradient"/>
@@ -6838,7 +7061,7 @@
                 <w:noProof/>
                 <w:color w:val="FFFFFF" w:themeColor="background1"/>
               </w:rPr>
-              <w:t>10</w:t>
+              <w:t>3</w:t>
             </w:r>
             <w:r>
               <w:rPr>
@@ -6918,7 +7141,7 @@
 </file>
 
 <file path=word/footnotes.xml><?xml version="1.0" encoding="utf-8"?>
-<w:footnotes xmlns:wpc="http://schemas.microsoft.com/office/word/2010/wordprocessingCanvas" xmlns:cx="http://schemas.microsoft.com/office/drawing/2014/chartex" xmlns:cx1="http://schemas.microsoft.com/office/drawing/2015/9/8/chartex" xmlns:mc="http://schemas.openxmlformats.org/markup-compatibility/2006" xmlns:o="urn:schemas-microsoft-com:office:office" xmlns:r="http://schemas.openxmlformats.org/officeDocument/2006/relationships" xmlns:m="http://schemas.openxmlformats.org/officeDocument/2006/math" xmlns:v="urn:schemas-microsoft-com:vml" xmlns:wp14="http://schemas.microsoft.com/office/word/2010/wordprocessingDrawing" xmlns:wp="http://schemas.openxmlformats.org/drawingml/2006/wordprocessingDrawing" xmlns:w10="urn:schemas-microsoft-com:office:word" xmlns:w="http://schemas.openxmlformats.org/wordprocessingml/2006/main" xmlns:w14="http://schemas.microsoft.com/office/word/2010/wordml" xmlns:w15="http://schemas.microsoft.com/office/word/2012/wordml" xmlns:w16se="http://schemas.microsoft.com/office/word/2015/wordml/symex" xmlns:wpg="http://schemas.microsoft.com/office/word/2010/wordprocessingGroup" xmlns:wpi="http://schemas.microsoft.com/office/word/2010/wordprocessingInk" xmlns:wne="http://schemas.microsoft.com/office/word/2006/wordml" xmlns:wps="http://schemas.microsoft.com/office/word/2010/wordprocessingShape" mc:Ignorable="w14 w15 w16se wp14">
+<w:footnotes xmlns:wpc="http://schemas.microsoft.com/office/word/2010/wordprocessingCanvas" xmlns:cx="http://schemas.microsoft.com/office/drawing/2014/chartex" xmlns:mc="http://schemas.openxmlformats.org/markup-compatibility/2006" xmlns:o="urn:schemas-microsoft-com:office:office" xmlns:r="http://schemas.openxmlformats.org/officeDocument/2006/relationships" xmlns:m="http://schemas.openxmlformats.org/officeDocument/2006/math" xmlns:v="urn:schemas-microsoft-com:vml" xmlns:wp14="http://schemas.microsoft.com/office/word/2010/wordprocessingDrawing" xmlns:wp="http://schemas.openxmlformats.org/drawingml/2006/wordprocessingDrawing" xmlns:w10="urn:schemas-microsoft-com:office:word" xmlns:w="http://schemas.openxmlformats.org/wordprocessingml/2006/main" xmlns:w14="http://schemas.microsoft.com/office/word/2010/wordml" xmlns:w15="http://schemas.microsoft.com/office/word/2012/wordml" xmlns:w16se="http://schemas.microsoft.com/office/word/2015/wordml/symex" xmlns:wpg="http://schemas.microsoft.com/office/word/2010/wordprocessingGroup" xmlns:wpi="http://schemas.microsoft.com/office/word/2010/wordprocessingInk" xmlns:wne="http://schemas.microsoft.com/office/word/2006/wordml" xmlns:wps="http://schemas.microsoft.com/office/word/2010/wordprocessingShape" mc:Ignorable="w14 w15 w16se wp14">
   <w:footnote w:type="separator" w:id="-1">
     <w:p>
       <w:pPr>
@@ -6943,7 +7166,7 @@
 </file>
 
 <file path=word/header1.xml><?xml version="1.0" encoding="utf-8"?>
-<w:hdr xmlns:wpc="http://schemas.microsoft.com/office/word/2010/wordprocessingCanvas" xmlns:cx="http://schemas.microsoft.com/office/drawing/2014/chartex" xmlns:cx1="http://schemas.microsoft.com/office/drawing/2015/9/8/chartex" xmlns:mc="http://schemas.openxmlformats.org/markup-compatibility/2006" xmlns:o="urn:schemas-microsoft-com:office:office" xmlns:r="http://schemas.openxmlformats.org/officeDocument/2006/relationships" xmlns:m="http://schemas.openxmlformats.org/officeDocument/2006/math" xmlns:v="urn:schemas-microsoft-com:vml" xmlns:wp14="http://schemas.microsoft.com/office/word/2010/wordprocessingDrawing" xmlns:wp="http://schemas.openxmlformats.org/drawingml/2006/wordprocessingDrawing" xmlns:w10="urn:schemas-microsoft-com:office:word" xmlns:w="http://schemas.openxmlformats.org/wordprocessingml/2006/main" xmlns:w14="http://schemas.microsoft.com/office/word/2010/wordml" xmlns:w15="http://schemas.microsoft.com/office/word/2012/wordml" xmlns:w16se="http://schemas.microsoft.com/office/word/2015/wordml/symex" xmlns:wpg="http://schemas.microsoft.com/office/word/2010/wordprocessingGroup" xmlns:wpi="http://schemas.microsoft.com/office/word/2010/wordprocessingInk" xmlns:wne="http://schemas.microsoft.com/office/word/2006/wordml" xmlns:wps="http://schemas.microsoft.com/office/word/2010/wordprocessingShape" mc:Ignorable="w14 w15 w16se wp14">
+<w:hdr xmlns:wpc="http://schemas.microsoft.com/office/word/2010/wordprocessingCanvas" xmlns:cx="http://schemas.microsoft.com/office/drawing/2014/chartex" xmlns:mc="http://schemas.openxmlformats.org/markup-compatibility/2006" xmlns:o="urn:schemas-microsoft-com:office:office" xmlns:r="http://schemas.openxmlformats.org/officeDocument/2006/relationships" xmlns:m="http://schemas.openxmlformats.org/officeDocument/2006/math" xmlns:v="urn:schemas-microsoft-com:vml" xmlns:wp14="http://schemas.microsoft.com/office/word/2010/wordprocessingDrawing" xmlns:wp="http://schemas.openxmlformats.org/drawingml/2006/wordprocessingDrawing" xmlns:w10="urn:schemas-microsoft-com:office:word" xmlns:w="http://schemas.openxmlformats.org/wordprocessingml/2006/main" xmlns:w14="http://schemas.microsoft.com/office/word/2010/wordml" xmlns:w15="http://schemas.microsoft.com/office/word/2012/wordml" xmlns:w16se="http://schemas.microsoft.com/office/word/2015/wordml/symex" xmlns:wpg="http://schemas.microsoft.com/office/word/2010/wordprocessingGroup" xmlns:wpi="http://schemas.microsoft.com/office/word/2010/wordprocessingInk" xmlns:wne="http://schemas.microsoft.com/office/word/2006/wordml" xmlns:wps="http://schemas.microsoft.com/office/word/2010/wordprocessingShape" mc:Ignorable="w14 w15 w16se wp14">
   <w:p>
     <w:pPr>
       <w:pStyle w:val="Encabezado"/>
@@ -7128,7 +7351,7 @@
         </mc:Choice>
         <mc:Fallback>
           <w:pict>
-            <v:rect w14:anchorId="3FEC259C" id="Rectángulo 6" o:spid="_x0000_s1035" style="position:absolute;margin-left:179.8pt;margin-top:-1.25pt;width:318pt;height:24.45pt;z-index:251659264;visibility:visible;mso-wrap-style:square;mso-width-percent:0;mso-height-percent:0;mso-wrap-distance-left:9pt;mso-wrap-distance-top:0;mso-wrap-distance-right:9pt;mso-wrap-distance-bottom:0;mso-position-horizontal:absolute;mso-position-horizontal-relative:text;mso-position-vertical:absolute;mso-position-vertical-relative:text;mso-width-percent:0;mso-height-percent:0;mso-width-relative:margin;mso-height-relative:margin;v-text-anchor:middle" o:gfxdata="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" fillcolor="#002060" stroked="f" strokeweight="1pt">
+            <v:rect w14:anchorId="3FEC259C" id="Rectángulo 6" o:spid="_x0000_s1032" style="position:absolute;margin-left:179.8pt;margin-top:-1.25pt;width:318pt;height:24.45pt;z-index:251659264;visibility:visible;mso-wrap-style:square;mso-width-percent:0;mso-height-percent:0;mso-wrap-distance-left:9pt;mso-wrap-distance-top:0;mso-wrap-distance-right:9pt;mso-wrap-distance-bottom:0;mso-position-horizontal:absolute;mso-position-horizontal-relative:text;mso-position-vertical:absolute;mso-position-vertical-relative:text;mso-width-percent:0;mso-height-percent:0;mso-width-relative:margin;mso-height-relative:margin;v-text-anchor:middle" o:gfxdata="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" fillcolor="#002060" stroked="f" strokeweight="1pt">
               <v:textbox>
                 <w:txbxContent>
                   <w:p>
@@ -7308,7 +7531,7 @@
 </file>
 
 <file path=word/numbering.xml><?xml version="1.0" encoding="utf-8"?>
-<w:numbering xmlns:wpc="http://schemas.microsoft.com/office/word/2010/wordprocessingCanvas" xmlns:cx="http://schemas.microsoft.com/office/drawing/2014/chartex" xmlns:cx1="http://schemas.microsoft.com/office/drawing/2015/9/8/chartex" xmlns:mc="http://schemas.openxmlformats.org/markup-compatibility/2006" xmlns:o="urn:schemas-microsoft-com:office:office" xmlns:r="http://schemas.openxmlformats.org/officeDocument/2006/relationships" xmlns:m="http://schemas.openxmlformats.org/officeDocument/2006/math" xmlns:v="urn:schemas-microsoft-com:vml" xmlns:wp14="http://schemas.microsoft.com/office/word/2010/wordprocessingDrawing" xmlns:wp="http://schemas.openxmlformats.org/drawingml/2006/wordprocessingDrawing" xmlns:w10="urn:schemas-microsoft-com:office:word" xmlns:w="http://schemas.openxmlformats.org/wordprocessingml/2006/main" xmlns:w14="http://schemas.microsoft.com/office/word/2010/wordml" xmlns:w15="http://schemas.microsoft.com/office/word/2012/wordml" xmlns:w16se="http://schemas.microsoft.com/office/word/2015/wordml/symex" xmlns:wpg="http://schemas.microsoft.com/office/word/2010/wordprocessingGroup" xmlns:wpi="http://schemas.microsoft.com/office/word/2010/wordprocessingInk" xmlns:wne="http://schemas.microsoft.com/office/word/2006/wordml" xmlns:wps="http://schemas.microsoft.com/office/word/2010/wordprocessingShape" mc:Ignorable="w14 w15 w16se wp14">
+<w:numbering xmlns:wpc="http://schemas.microsoft.com/office/word/2010/wordprocessingCanvas" xmlns:cx="http://schemas.microsoft.com/office/drawing/2014/chartex" xmlns:mc="http://schemas.openxmlformats.org/markup-compatibility/2006" xmlns:o="urn:schemas-microsoft-com:office:office" xmlns:r="http://schemas.openxmlformats.org/officeDocument/2006/relationships" xmlns:m="http://schemas.openxmlformats.org/officeDocument/2006/math" xmlns:v="urn:schemas-microsoft-com:vml" xmlns:wp14="http://schemas.microsoft.com/office/word/2010/wordprocessingDrawing" xmlns:wp="http://schemas.openxmlformats.org/drawingml/2006/wordprocessingDrawing" xmlns:w10="urn:schemas-microsoft-com:office:word" xmlns:w="http://schemas.openxmlformats.org/wordprocessingml/2006/main" xmlns:w14="http://schemas.microsoft.com/office/word/2010/wordml" xmlns:w15="http://schemas.microsoft.com/office/word/2012/wordml" xmlns:w16se="http://schemas.microsoft.com/office/word/2015/wordml/symex" xmlns:wpg="http://schemas.microsoft.com/office/word/2010/wordprocessingGroup" xmlns:wpi="http://schemas.microsoft.com/office/word/2010/wordprocessingInk" xmlns:wne="http://schemas.microsoft.com/office/word/2006/wordml" xmlns:wps="http://schemas.microsoft.com/office/word/2010/wordprocessingShape" mc:Ignorable="w14 w15 w16se wp14">
   <w:abstractNum w:abstractNumId="0" w15:restartNumberingAfterBreak="0">
     <w:nsid w:val="33767D3B"/>
     <w:multiLevelType w:val="multilevel"/>
@@ -7924,6 +8147,14 @@
     <w:abstractNumId w:val="3"/>
   </w:num>
 </w:numbering>
+</file>
+
+<file path=word/people.xml><?xml version="1.0" encoding="utf-8"?>
+<w15:people xmlns:wpc="http://schemas.microsoft.com/office/word/2010/wordprocessingCanvas" xmlns:cx="http://schemas.microsoft.com/office/drawing/2014/chartex" xmlns:mc="http://schemas.openxmlformats.org/markup-compatibility/2006" xmlns:o="urn:schemas-microsoft-com:office:office" xmlns:r="http://schemas.openxmlformats.org/officeDocument/2006/relationships" xmlns:m="http://schemas.openxmlformats.org/officeDocument/2006/math" xmlns:v="urn:schemas-microsoft-com:vml" xmlns:wp14="http://schemas.microsoft.com/office/word/2010/wordprocessingDrawing" xmlns:wp="http://schemas.openxmlformats.org/drawingml/2006/wordprocessingDrawing" xmlns:w10="urn:schemas-microsoft-com:office:word" xmlns:w="http://schemas.openxmlformats.org/wordprocessingml/2006/main" xmlns:w14="http://schemas.microsoft.com/office/word/2010/wordml" xmlns:w15="http://schemas.microsoft.com/office/word/2012/wordml" xmlns:w16se="http://schemas.microsoft.com/office/word/2015/wordml/symex" xmlns:wpg="http://schemas.microsoft.com/office/word/2010/wordprocessingGroup" xmlns:wpi="http://schemas.microsoft.com/office/word/2010/wordprocessingInk" xmlns:wne="http://schemas.microsoft.com/office/word/2006/wordml" xmlns:wps="http://schemas.microsoft.com/office/word/2010/wordprocessingShape" mc:Ignorable="w14 w15 w16se wp14">
+  <w15:person w15:author="INAP-QA">
+    <w15:presenceInfo w15:providerId="Windows Live" w15:userId="9ae1c0a492cadcaf"/>
+  </w15:person>
+</w15:people>
 </file>
 
 <file path=word/styles.xml><?xml version="1.0" encoding="utf-8"?>
@@ -8947,7 +9178,7 @@
 </file>
 
 <file path=customXml/itemProps1.xml><?xml version="1.0" encoding="utf-8"?>
-<ds:datastoreItem xmlns:ds="http://schemas.openxmlformats.org/officeDocument/2006/customXml" ds:itemID="{3428D41E-E0F2-4C46-B41D-49F14B0CE3D5}">
+<ds:datastoreItem xmlns:ds="http://schemas.openxmlformats.org/officeDocument/2006/customXml" ds:itemID="{04FBC0E8-027E-4ACA-8267-94504B5866B6}">
   <ds:schemaRefs>
     <ds:schemaRef ds:uri="http://schemas.openxmlformats.org/officeDocument/2006/bibliography"/>
   </ds:schemaRefs>

</xml_diff>

<commit_message>
Se atendieron las observaciones
</commit_message>
<xml_diff>
--- a/PDRMYE/GUIAS RÁPIDAS/Catálogos/CATÁLOGOS.docx
+++ b/PDRMYE/GUIAS RÁPIDAS/Catálogos/CATÁLOGOS.docx
@@ -1,6 +1,6 @@
 
 <file path=word/document.xml><?xml version="1.0" encoding="utf-8"?>
-<w:document xmlns:wpc="http://schemas.microsoft.com/office/word/2010/wordprocessingCanvas" xmlns:cx="http://schemas.microsoft.com/office/drawing/2014/chartex" xmlns:mc="http://schemas.openxmlformats.org/markup-compatibility/2006" xmlns:o="urn:schemas-microsoft-com:office:office" xmlns:r="http://schemas.openxmlformats.org/officeDocument/2006/relationships" xmlns:m="http://schemas.openxmlformats.org/officeDocument/2006/math" xmlns:v="urn:schemas-microsoft-com:vml" xmlns:wp14="http://schemas.microsoft.com/office/word/2010/wordprocessingDrawing" xmlns:wp="http://schemas.openxmlformats.org/drawingml/2006/wordprocessingDrawing" xmlns:w10="urn:schemas-microsoft-com:office:word" xmlns:w="http://schemas.openxmlformats.org/wordprocessingml/2006/main" xmlns:w14="http://schemas.microsoft.com/office/word/2010/wordml" xmlns:w15="http://schemas.microsoft.com/office/word/2012/wordml" xmlns:w16se="http://schemas.microsoft.com/office/word/2015/wordml/symex" xmlns:wpg="http://schemas.microsoft.com/office/word/2010/wordprocessingGroup" xmlns:wpi="http://schemas.microsoft.com/office/word/2010/wordprocessingInk" xmlns:wne="http://schemas.microsoft.com/office/word/2006/wordml" xmlns:wps="http://schemas.microsoft.com/office/word/2010/wordprocessingShape" mc:Ignorable="w14 w15 w16se wp14">
+<w:document xmlns:wpc="http://schemas.microsoft.com/office/word/2010/wordprocessingCanvas" xmlns:cx="http://schemas.microsoft.com/office/drawing/2014/chartex" xmlns:cx1="http://schemas.microsoft.com/office/drawing/2015/9/8/chartex" xmlns:mc="http://schemas.openxmlformats.org/markup-compatibility/2006" xmlns:o="urn:schemas-microsoft-com:office:office" xmlns:r="http://schemas.openxmlformats.org/officeDocument/2006/relationships" xmlns:m="http://schemas.openxmlformats.org/officeDocument/2006/math" xmlns:v="urn:schemas-microsoft-com:vml" xmlns:wp14="http://schemas.microsoft.com/office/word/2010/wordprocessingDrawing" xmlns:wp="http://schemas.openxmlformats.org/drawingml/2006/wordprocessingDrawing" xmlns:w10="urn:schemas-microsoft-com:office:word" xmlns:w="http://schemas.openxmlformats.org/wordprocessingml/2006/main" xmlns:w14="http://schemas.microsoft.com/office/word/2010/wordml" xmlns:w15="http://schemas.microsoft.com/office/word/2012/wordml" xmlns:w16se="http://schemas.microsoft.com/office/word/2015/wordml/symex" xmlns:wpg="http://schemas.microsoft.com/office/word/2010/wordprocessingGroup" xmlns:wpi="http://schemas.microsoft.com/office/word/2010/wordprocessingInk" xmlns:wne="http://schemas.microsoft.com/office/word/2006/wordml" xmlns:wps="http://schemas.microsoft.com/office/word/2010/wordprocessingShape" mc:Ignorable="w14 w15 w16se wp14">
   <w:body>
     <w:p>
       <w:pPr>
@@ -100,7 +100,7 @@
               </wp:anchor>
             </w:drawing>
           </mc:Choice>
-          <mc:Fallback xmlns:cx1="http://schemas.microsoft.com/office/drawing/2015/9/8/chartex">
+          <mc:Fallback>
             <w:pict>
               <v:rect w14:anchorId="06FFA84B" id="Rectángulo 3" o:spid="_x0000_s1026" style="position:absolute;margin-left:0;margin-top:-55.8pt;width:582.7pt;height:760.2pt;z-index:-251512832;visibility:visible;mso-wrap-style:square;mso-width-percent:0;mso-height-percent:0;mso-wrap-distance-left:9pt;mso-wrap-distance-top:0;mso-wrap-distance-right:9pt;mso-wrap-distance-bottom:0;mso-position-horizontal:left;mso-position-horizontal-relative:page;mso-position-vertical:absolute;mso-position-vertical-relative:text;mso-width-percent:0;mso-height-percent:0;mso-width-relative:margin;mso-height-relative:margin;v-text-anchor:middle" o:gfxdata="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" fillcolor="#f2f2f2" stroked="f" strokeweight="1pt">
                 <v:shadow on="t" type="perspective" color="black" opacity="7208f" offset="0,0" matrix="66847f,,,66847f"/>
@@ -904,7 +904,7 @@
             </w:rPr>
             <w:fldChar w:fldCharType="separate"/>
           </w:r>
-          <w:hyperlink w:anchor="_Toc125113819" w:history="1">
+          <w:hyperlink w:anchor="_Toc125535654" w:history="1">
             <w:r>
               <w:rPr>
                 <w:rStyle w:val="Hipervnculo"/>
@@ -927,7 +927,7 @@
               <w:rPr>
                 <w:webHidden/>
               </w:rPr>
-              <w:instrText xml:space="preserve"> PAGEREF _Toc125113819 \h </w:instrText>
+              <w:instrText xml:space="preserve"> PAGEREF _Toc125535654 \h </w:instrText>
             </w:r>
             <w:r>
               <w:rPr>
@@ -962,7 +962,7 @@
               <w:lang w:val="es-MX" w:eastAsia="es-MX"/>
             </w:rPr>
           </w:pPr>
-          <w:hyperlink w:anchor="_Toc125113820" w:history="1">
+          <w:hyperlink w:anchor="_Toc125535655" w:history="1">
             <w:r>
               <w:rPr>
                 <w:rStyle w:val="Hipervnculo"/>
@@ -985,7 +985,7 @@
               <w:rPr>
                 <w:webHidden/>
               </w:rPr>
-              <w:instrText xml:space="preserve"> PAGEREF _Toc125113820 \h </w:instrText>
+              <w:instrText xml:space="preserve"> PAGEREF _Toc125535655 \h </w:instrText>
             </w:r>
             <w:r>
               <w:rPr>
@@ -1020,7 +1020,7 @@
               <w:lang w:val="es-MX" w:eastAsia="es-MX"/>
             </w:rPr>
           </w:pPr>
-          <w:hyperlink w:anchor="_Toc125113821" w:history="1">
+          <w:hyperlink w:anchor="_Toc125535656" w:history="1">
             <w:r>
               <w:rPr>
                 <w:rStyle w:val="Hipervnculo"/>
@@ -1043,7 +1043,7 @@
               <w:rPr>
                 <w:webHidden/>
               </w:rPr>
-              <w:instrText xml:space="preserve"> PAGEREF _Toc125113821 \h </w:instrText>
+              <w:instrText xml:space="preserve"> PAGEREF _Toc125535656 \h </w:instrText>
             </w:r>
             <w:r>
               <w:rPr>
@@ -1078,7 +1078,7 @@
               <w:lang w:val="es-MX" w:eastAsia="es-MX"/>
             </w:rPr>
           </w:pPr>
-          <w:hyperlink w:anchor="_Toc125113822" w:history="1">
+          <w:hyperlink w:anchor="_Toc125535657" w:history="1">
             <w:r>
               <w:rPr>
                 <w:rStyle w:val="Hipervnculo"/>
@@ -1101,7 +1101,7 @@
               <w:rPr>
                 <w:webHidden/>
               </w:rPr>
-              <w:instrText xml:space="preserve"> PAGEREF _Toc125113822 \h </w:instrText>
+              <w:instrText xml:space="preserve"> PAGEREF _Toc125535657 \h </w:instrText>
             </w:r>
             <w:r>
               <w:rPr>
@@ -1136,7 +1136,7 @@
               <w:lang w:val="es-MX" w:eastAsia="es-MX"/>
             </w:rPr>
           </w:pPr>
-          <w:hyperlink w:anchor="_Toc125113823" w:history="1">
+          <w:hyperlink w:anchor="_Toc125535658" w:history="1">
             <w:r>
               <w:rPr>
                 <w:rStyle w:val="Hipervnculo"/>
@@ -1159,7 +1159,7 @@
               <w:rPr>
                 <w:webHidden/>
               </w:rPr>
-              <w:instrText xml:space="preserve"> PAGEREF _Toc125113823 \h </w:instrText>
+              <w:instrText xml:space="preserve"> PAGEREF _Toc125535658 \h </w:instrText>
             </w:r>
             <w:r>
               <w:rPr>
@@ -1194,12 +1194,12 @@
               <w:lang w:val="es-MX" w:eastAsia="es-MX"/>
             </w:rPr>
           </w:pPr>
-          <w:hyperlink w:anchor="_Toc125113824" w:history="1">
+          <w:hyperlink w:anchor="_Toc125535659" w:history="1">
             <w:r>
               <w:rPr>
                 <w:rStyle w:val="Hipervnculo"/>
               </w:rPr>
-              <w:t>Selección de Catálogo</w:t>
+              <w:t>Administración de Catálogo</w:t>
             </w:r>
             <w:r>
               <w:rPr>
@@ -1217,7 +1217,7 @@
               <w:rPr>
                 <w:webHidden/>
               </w:rPr>
-              <w:instrText xml:space="preserve"> PAGEREF _Toc125113824 \h </w:instrText>
+              <w:instrText xml:space="preserve"> PAGEREF _Toc125535659 \h </w:instrText>
             </w:r>
             <w:r>
               <w:rPr>
@@ -1252,7 +1252,7 @@
               <w:lang w:val="es-MX" w:eastAsia="es-MX"/>
             </w:rPr>
           </w:pPr>
-          <w:hyperlink w:anchor="_Toc125113825" w:history="1">
+          <w:hyperlink w:anchor="_Toc125535660" w:history="1">
             <w:r>
               <w:rPr>
                 <w:rStyle w:val="Hipervnculo"/>
@@ -1275,7 +1275,7 @@
               <w:rPr>
                 <w:webHidden/>
               </w:rPr>
-              <w:instrText xml:space="preserve"> PAGEREF _Toc125113825 \h </w:instrText>
+              <w:instrText xml:space="preserve"> PAGEREF _Toc125535660 \h </w:instrText>
             </w:r>
             <w:r>
               <w:rPr>
@@ -1310,7 +1310,7 @@
               <w:lang w:val="es-MX" w:eastAsia="es-MX"/>
             </w:rPr>
           </w:pPr>
-          <w:hyperlink w:anchor="_Toc125113826" w:history="1">
+          <w:hyperlink w:anchor="_Toc125535661" w:history="1">
             <w:r>
               <w:rPr>
                 <w:rStyle w:val="Hipervnculo"/>
@@ -1333,7 +1333,7 @@
               <w:rPr>
                 <w:webHidden/>
               </w:rPr>
-              <w:instrText xml:space="preserve"> PAGEREF _Toc125113826 \h </w:instrText>
+              <w:instrText xml:space="preserve"> PAGEREF _Toc125535661 \h </w:instrText>
             </w:r>
             <w:r>
               <w:rPr>
@@ -1350,7 +1350,7 @@
               <w:rPr>
                 <w:webHidden/>
               </w:rPr>
-              <w:t>8</w:t>
+              <w:t>9</w:t>
             </w:r>
             <w:r>
               <w:rPr>
@@ -1368,12 +1368,12 @@
               <w:lang w:val="es-MX" w:eastAsia="es-MX"/>
             </w:rPr>
           </w:pPr>
-          <w:hyperlink w:anchor="_Toc125113827" w:history="1">
+          <w:hyperlink w:anchor="_Toc125535662" w:history="1">
             <w:r>
               <w:rPr>
                 <w:rStyle w:val="Hipervnculo"/>
               </w:rPr>
-              <w:t>Registro de nuevos cálculos/fondos/parámetros</w:t>
+              <w:t>Solicitud de Cambios</w:t>
             </w:r>
             <w:r>
               <w:rPr>
@@ -1391,65 +1391,7 @@
               <w:rPr>
                 <w:webHidden/>
               </w:rPr>
-              <w:instrText xml:space="preserve"> PAGEREF _Toc125113827 \h </w:instrText>
-            </w:r>
-            <w:r>
-              <w:rPr>
-                <w:webHidden/>
-              </w:rPr>
-            </w:r>
-            <w:r>
-              <w:rPr>
-                <w:webHidden/>
-              </w:rPr>
-              <w:fldChar w:fldCharType="separate"/>
-            </w:r>
-            <w:r>
-              <w:rPr>
-                <w:webHidden/>
-              </w:rPr>
-              <w:t>9</w:t>
-            </w:r>
-            <w:r>
-              <w:rPr>
-                <w:webHidden/>
-              </w:rPr>
-              <w:fldChar w:fldCharType="end"/>
-            </w:r>
-          </w:hyperlink>
-        </w:p>
-        <w:p>
-          <w:pPr>
-            <w:pStyle w:val="TDC1"/>
-            <w:rPr>
-              <w:rFonts w:eastAsiaTheme="minorEastAsia" w:cstheme="minorBidi"/>
-              <w:lang w:val="es-MX" w:eastAsia="es-MX"/>
-            </w:rPr>
-          </w:pPr>
-          <w:hyperlink w:anchor="_Toc125113828" w:history="1">
-            <w:r>
-              <w:rPr>
-                <w:rStyle w:val="Hipervnculo"/>
-              </w:rPr>
-              <w:t>Solicitud de Cambios</w:t>
-            </w:r>
-            <w:r>
-              <w:rPr>
-                <w:webHidden/>
-              </w:rPr>
-              <w:tab/>
-            </w:r>
-            <w:r>
-              <w:rPr>
-                <w:webHidden/>
-              </w:rPr>
-              <w:fldChar w:fldCharType="begin"/>
-            </w:r>
-            <w:r>
-              <w:rPr>
-                <w:webHidden/>
-              </w:rPr>
-              <w:instrText xml:space="preserve"> PAGEREF _Toc125113828 \h </w:instrText>
+              <w:instrText xml:space="preserve"> PAGEREF _Toc125535662 \h </w:instrText>
             </w:r>
             <w:r>
               <w:rPr>
@@ -1537,6 +1479,15 @@
       <w:pPr>
         <w:spacing w:line="276" w:lineRule="auto"/>
         <w:jc w:val="center"/>
+        <w:rPr>
+          <w:rFonts w:ascii="Arial" w:hAnsi="Arial" w:cs="Arial"/>
+          <w:sz w:val="24"/>
+        </w:rPr>
+      </w:pPr>
+    </w:p>
+    <w:p>
+      <w:pPr>
+        <w:spacing w:line="276" w:lineRule="auto"/>
         <w:rPr>
           <w:rFonts w:ascii="Arial" w:hAnsi="Arial" w:cs="Arial"/>
           <w:sz w:val="24"/>
@@ -2190,7 +2141,7 @@
         </w:rPr>
       </w:pPr>
       <w:bookmarkStart w:id="0" w:name="_Toc123297018"/>
-      <w:bookmarkStart w:id="1" w:name="_Toc125113819"/>
+      <w:bookmarkStart w:id="1" w:name="_Toc125535654"/>
       <w:r>
         <w:rPr>
           <w:rFonts w:cs="Arial"/>
@@ -2273,7 +2224,7 @@
         </w:rPr>
       </w:pPr>
       <w:bookmarkStart w:id="2" w:name="_Toc123297019"/>
-      <w:bookmarkStart w:id="3" w:name="_Toc125113820"/>
+      <w:bookmarkStart w:id="3" w:name="_Toc125535655"/>
       <w:r>
         <w:rPr>
           <w:rFonts w:cs="Arial"/>
@@ -2395,7 +2346,7 @@
         </w:rPr>
       </w:pPr>
       <w:bookmarkStart w:id="4" w:name="_Toc123297020"/>
-      <w:bookmarkStart w:id="5" w:name="_Toc125113821"/>
+      <w:bookmarkStart w:id="5" w:name="_Toc125535656"/>
       <w:r>
         <w:rPr>
           <w:rFonts w:cs="Arial"/>
@@ -2683,7 +2634,7 @@
           <w:rFonts w:cs="Arial"/>
         </w:rPr>
       </w:pPr>
-      <w:bookmarkStart w:id="6" w:name="_Toc125113822"/>
+      <w:bookmarkStart w:id="6" w:name="_Toc125535657"/>
       <w:r>
         <w:rPr>
           <w:rFonts w:cs="Arial"/>
@@ -2873,7 +2824,7 @@
           <w:rFonts w:cs="Arial"/>
         </w:rPr>
       </w:pPr>
-      <w:bookmarkStart w:id="7" w:name="_Toc125113823"/>
+      <w:bookmarkStart w:id="7" w:name="_Toc125535658"/>
       <w:r>
         <w:rPr>
           <w:rFonts w:cs="Arial"/>
@@ -2947,7 +2898,7 @@
                 <w:b/>
                 <w:sz w:val="24"/>
               </w:rPr>
-              <w:t>Tipo de Caga</w:t>
+              <w:t>Tipo de Carga</w:t>
             </w:r>
           </w:p>
         </w:tc>
@@ -2984,7 +2935,6 @@
         <w:tc>
           <w:tcPr>
             <w:tcW w:w="2830" w:type="dxa"/>
-            <w:shd w:val="clear" w:color="auto" w:fill="auto"/>
           </w:tcPr>
           <w:p>
             <w:pPr>
@@ -3019,6 +2969,7 @@
           </w:tcPr>
           <w:p>
             <w:pPr>
+              <w:jc w:val="center"/>
               <w:rPr>
                 <w:rFonts w:ascii="Arial" w:hAnsi="Arial" w:cs="Arial"/>
                 <w:sz w:val="24"/>
@@ -3031,7 +2982,15 @@
                 <w:sz w:val="24"/>
                 <w:szCs w:val="24"/>
               </w:rPr>
-              <w:t xml:space="preserve">Carga masiva </w:t>
+              <w:t>M</w:t>
+            </w:r>
+            <w:r>
+              <w:rPr>
+                <w:rFonts w:ascii="Arial" w:hAnsi="Arial" w:cs="Arial"/>
+                <w:sz w:val="24"/>
+                <w:szCs w:val="24"/>
+              </w:rPr>
+              <w:t>asiva</w:t>
             </w:r>
           </w:p>
         </w:tc>
@@ -3055,936 +3014,6 @@
                 <w:szCs w:val="24"/>
               </w:rPr>
               <w:t>Carga de Información masiva mediante plantilla de Excel</w:t>
-            </w:r>
-          </w:p>
-        </w:tc>
-      </w:tr>
-      <w:tr>
-        <w:tc>
-          <w:tcPr>
-            <w:tcW w:w="2830" w:type="dxa"/>
-            <w:shd w:val="clear" w:color="auto" w:fill="auto"/>
-          </w:tcPr>
-          <w:p>
-            <w:pPr>
-              <w:rPr>
-                <w:rFonts w:ascii="Arial" w:hAnsi="Arial" w:cs="Arial"/>
-                <w:sz w:val="24"/>
-                <w:szCs w:val="24"/>
-              </w:rPr>
-            </w:pPr>
-            <w:r>
-              <w:rPr>
-                <w:rFonts w:ascii="Arial" w:hAnsi="Arial" w:cs="Arial"/>
-                <w:sz w:val="24"/>
-                <w:szCs w:val="24"/>
-              </w:rPr>
-              <w:t>-Municipio Recaudación</w:t>
-            </w:r>
-          </w:p>
-        </w:tc>
-        <w:tc>
-          <w:tcPr>
-            <w:tcW w:w="2440" w:type="dxa"/>
-          </w:tcPr>
-          <w:p>
-            <w:pPr>
-              <w:rPr>
-                <w:rFonts w:ascii="Arial" w:hAnsi="Arial" w:cs="Arial"/>
-                <w:sz w:val="24"/>
-                <w:szCs w:val="24"/>
-              </w:rPr>
-            </w:pPr>
-            <w:r>
-              <w:rPr>
-                <w:rFonts w:ascii="Arial" w:hAnsi="Arial" w:cs="Arial"/>
-                <w:sz w:val="24"/>
-                <w:szCs w:val="24"/>
-              </w:rPr>
-              <w:t xml:space="preserve">Carga masiva </w:t>
-            </w:r>
-          </w:p>
-        </w:tc>
-        <w:tc>
-          <w:tcPr>
-            <w:tcW w:w="4223" w:type="dxa"/>
-          </w:tcPr>
-          <w:p>
-            <w:pPr>
-              <w:rPr>
-                <w:rFonts w:ascii="Arial" w:hAnsi="Arial" w:cs="Arial"/>
-                <w:b/>
-                <w:sz w:val="24"/>
-                <w:szCs w:val="24"/>
-              </w:rPr>
-            </w:pPr>
-            <w:r>
-              <w:rPr>
-                <w:rFonts w:ascii="Arial" w:hAnsi="Arial" w:cs="Arial"/>
-                <w:sz w:val="24"/>
-                <w:szCs w:val="24"/>
-              </w:rPr>
-              <w:t>Carga de Información masiva mediante plantilla de Excel</w:t>
-            </w:r>
-          </w:p>
-        </w:tc>
-      </w:tr>
-      <w:tr>
-        <w:tc>
-          <w:tcPr>
-            <w:tcW w:w="2830" w:type="dxa"/>
-            <w:shd w:val="clear" w:color="auto" w:fill="auto"/>
-          </w:tcPr>
-          <w:p>
-            <w:pPr>
-              <w:rPr>
-                <w:rFonts w:ascii="Arial" w:hAnsi="Arial" w:cs="Arial"/>
-                <w:sz w:val="24"/>
-                <w:szCs w:val="24"/>
-              </w:rPr>
-            </w:pPr>
-            <w:r>
-              <w:rPr>
-                <w:rFonts w:ascii="Arial" w:hAnsi="Arial" w:cs="Arial"/>
-                <w:sz w:val="24"/>
-                <w:szCs w:val="24"/>
-              </w:rPr>
-              <w:t>-Municipio Facturación</w:t>
-            </w:r>
-          </w:p>
-        </w:tc>
-        <w:tc>
-          <w:tcPr>
-            <w:tcW w:w="2440" w:type="dxa"/>
-          </w:tcPr>
-          <w:p>
-            <w:pPr>
-              <w:rPr>
-                <w:rFonts w:ascii="Arial" w:hAnsi="Arial" w:cs="Arial"/>
-                <w:sz w:val="24"/>
-                <w:szCs w:val="24"/>
-              </w:rPr>
-            </w:pPr>
-            <w:r>
-              <w:rPr>
-                <w:rFonts w:ascii="Arial" w:hAnsi="Arial" w:cs="Arial"/>
-                <w:sz w:val="24"/>
-                <w:szCs w:val="24"/>
-              </w:rPr>
-              <w:t xml:space="preserve">Carga masiva </w:t>
-            </w:r>
-          </w:p>
-        </w:tc>
-        <w:tc>
-          <w:tcPr>
-            <w:tcW w:w="4223" w:type="dxa"/>
-          </w:tcPr>
-          <w:p>
-            <w:pPr>
-              <w:rPr>
-                <w:rFonts w:ascii="Arial" w:hAnsi="Arial" w:cs="Arial"/>
-                <w:b/>
-                <w:sz w:val="24"/>
-                <w:szCs w:val="24"/>
-              </w:rPr>
-            </w:pPr>
-            <w:r>
-              <w:rPr>
-                <w:rFonts w:ascii="Arial" w:hAnsi="Arial" w:cs="Arial"/>
-                <w:sz w:val="24"/>
-                <w:szCs w:val="24"/>
-              </w:rPr>
-              <w:t>Carga de Información masiva mediante plantilla de Excel</w:t>
-            </w:r>
-            <w:r>
-              <w:rPr>
-                <w:rFonts w:ascii="Arial" w:hAnsi="Arial" w:cs="Arial"/>
-                <w:sz w:val="24"/>
-                <w:szCs w:val="24"/>
-              </w:rPr>
-              <w:t xml:space="preserve"> </w:t>
-            </w:r>
-          </w:p>
-        </w:tc>
-      </w:tr>
-      <w:tr>
-        <w:tc>
-          <w:tcPr>
-            <w:tcW w:w="2830" w:type="dxa"/>
-            <w:shd w:val="clear" w:color="auto" w:fill="auto"/>
-          </w:tcPr>
-          <w:p>
-            <w:pPr>
-              <w:rPr>
-                <w:rFonts w:ascii="Arial" w:hAnsi="Arial" w:cs="Arial"/>
-                <w:sz w:val="24"/>
-                <w:szCs w:val="24"/>
-              </w:rPr>
-            </w:pPr>
-            <w:r>
-              <w:rPr>
-                <w:rFonts w:ascii="Arial" w:hAnsi="Arial" w:cs="Arial"/>
-                <w:sz w:val="24"/>
-                <w:szCs w:val="24"/>
-              </w:rPr>
-              <w:t>-Municipio Población</w:t>
-            </w:r>
-          </w:p>
-        </w:tc>
-        <w:tc>
-          <w:tcPr>
-            <w:tcW w:w="2440" w:type="dxa"/>
-          </w:tcPr>
-          <w:p>
-            <w:pPr>
-              <w:rPr>
-                <w:rFonts w:ascii="Arial" w:hAnsi="Arial" w:cs="Arial"/>
-                <w:sz w:val="24"/>
-                <w:szCs w:val="24"/>
-              </w:rPr>
-            </w:pPr>
-            <w:r>
-              <w:rPr>
-                <w:rFonts w:ascii="Arial" w:hAnsi="Arial" w:cs="Arial"/>
-                <w:sz w:val="24"/>
-                <w:szCs w:val="24"/>
-              </w:rPr>
-              <w:t xml:space="preserve">Carga masiva </w:t>
-            </w:r>
-          </w:p>
-        </w:tc>
-        <w:tc>
-          <w:tcPr>
-            <w:tcW w:w="4223" w:type="dxa"/>
-          </w:tcPr>
-          <w:p>
-            <w:pPr>
-              <w:rPr>
-                <w:rFonts w:ascii="Arial" w:hAnsi="Arial" w:cs="Arial"/>
-                <w:sz w:val="24"/>
-                <w:szCs w:val="24"/>
-              </w:rPr>
-            </w:pPr>
-            <w:r>
-              <w:rPr>
-                <w:rFonts w:ascii="Arial" w:hAnsi="Arial" w:cs="Arial"/>
-                <w:sz w:val="24"/>
-                <w:szCs w:val="24"/>
-              </w:rPr>
-              <w:t>Carga de Información de población masiva mediante plantilla de Excel obtenida del INEGI</w:t>
-            </w:r>
-          </w:p>
-        </w:tc>
-      </w:tr>
-      <w:tr>
-        <w:tc>
-          <w:tcPr>
-            <w:tcW w:w="2830" w:type="dxa"/>
-            <w:shd w:val="clear" w:color="auto" w:fill="auto"/>
-          </w:tcPr>
-          <w:p>
-            <w:pPr>
-              <w:rPr>
-                <w:rFonts w:ascii="Arial" w:hAnsi="Arial" w:cs="Arial"/>
-                <w:sz w:val="24"/>
-                <w:szCs w:val="24"/>
-              </w:rPr>
-            </w:pPr>
-            <w:r>
-              <w:rPr>
-                <w:rFonts w:ascii="Arial" w:hAnsi="Arial" w:cs="Arial"/>
-                <w:sz w:val="24"/>
-                <w:szCs w:val="24"/>
-              </w:rPr>
-              <w:t>-Municipio Territorio</w:t>
-            </w:r>
-          </w:p>
-        </w:tc>
-        <w:tc>
-          <w:tcPr>
-            <w:tcW w:w="2440" w:type="dxa"/>
-          </w:tcPr>
-          <w:p>
-            <w:pPr>
-              <w:rPr>
-                <w:rFonts w:ascii="Arial" w:hAnsi="Arial" w:cs="Arial"/>
-                <w:sz w:val="24"/>
-                <w:szCs w:val="24"/>
-              </w:rPr>
-            </w:pPr>
-            <w:r>
-              <w:rPr>
-                <w:rFonts w:ascii="Arial" w:hAnsi="Arial" w:cs="Arial"/>
-                <w:sz w:val="24"/>
-                <w:szCs w:val="24"/>
-              </w:rPr>
-              <w:t xml:space="preserve">Carga masiva </w:t>
-            </w:r>
-          </w:p>
-        </w:tc>
-        <w:tc>
-          <w:tcPr>
-            <w:tcW w:w="4223" w:type="dxa"/>
-          </w:tcPr>
-          <w:p>
-            <w:pPr>
-              <w:rPr>
-                <w:rFonts w:ascii="Arial" w:hAnsi="Arial" w:cs="Arial"/>
-                <w:b/>
-                <w:sz w:val="24"/>
-                <w:szCs w:val="24"/>
-              </w:rPr>
-            </w:pPr>
-            <w:r>
-              <w:rPr>
-                <w:rFonts w:ascii="Arial" w:hAnsi="Arial" w:cs="Arial"/>
-                <w:sz w:val="24"/>
-                <w:szCs w:val="24"/>
-              </w:rPr>
-              <w:t>Carga de Información masiva mediante plantilla de Excel obtenida del INEGI</w:t>
-            </w:r>
-          </w:p>
-        </w:tc>
-      </w:tr>
-      <w:tr>
-        <w:tc>
-          <w:tcPr>
-            <w:tcW w:w="2830" w:type="dxa"/>
-            <w:shd w:val="clear" w:color="auto" w:fill="auto"/>
-          </w:tcPr>
-          <w:p>
-            <w:pPr>
-              <w:rPr>
-                <w:rFonts w:ascii="Arial" w:hAnsi="Arial" w:cs="Arial"/>
-                <w:sz w:val="24"/>
-                <w:szCs w:val="24"/>
-              </w:rPr>
-            </w:pPr>
-            <w:r>
-              <w:rPr>
-                <w:rFonts w:ascii="Arial" w:hAnsi="Arial" w:cs="Arial"/>
-                <w:sz w:val="24"/>
-                <w:szCs w:val="24"/>
-              </w:rPr>
-              <w:t>-Municipio Pobreza</w:t>
-            </w:r>
-          </w:p>
-        </w:tc>
-        <w:tc>
-          <w:tcPr>
-            <w:tcW w:w="2440" w:type="dxa"/>
-          </w:tcPr>
-          <w:p>
-            <w:pPr>
-              <w:rPr>
-                <w:rFonts w:ascii="Arial" w:hAnsi="Arial" w:cs="Arial"/>
-                <w:sz w:val="24"/>
-                <w:szCs w:val="24"/>
-              </w:rPr>
-            </w:pPr>
-            <w:r>
-              <w:rPr>
-                <w:rFonts w:ascii="Arial" w:hAnsi="Arial" w:cs="Arial"/>
-                <w:sz w:val="24"/>
-                <w:szCs w:val="24"/>
-              </w:rPr>
-              <w:t xml:space="preserve">Carga masiva </w:t>
-            </w:r>
-          </w:p>
-        </w:tc>
-        <w:tc>
-          <w:tcPr>
-            <w:tcW w:w="4223" w:type="dxa"/>
-          </w:tcPr>
-          <w:p>
-            <w:pPr>
-              <w:rPr>
-                <w:rFonts w:ascii="Arial" w:hAnsi="Arial" w:cs="Arial"/>
-                <w:b/>
-                <w:sz w:val="24"/>
-                <w:szCs w:val="24"/>
-              </w:rPr>
-            </w:pPr>
-            <w:r>
-              <w:rPr>
-                <w:rFonts w:ascii="Arial" w:hAnsi="Arial" w:cs="Arial"/>
-                <w:sz w:val="24"/>
-                <w:szCs w:val="24"/>
-              </w:rPr>
-              <w:t>Carga de Información masiva mediante plantilla de Excel obtenida del CONEVAL</w:t>
-            </w:r>
-          </w:p>
-        </w:tc>
-      </w:tr>
-      <w:tr>
-        <w:tc>
-          <w:tcPr>
-            <w:tcW w:w="2830" w:type="dxa"/>
-            <w:shd w:val="clear" w:color="auto" w:fill="auto"/>
-          </w:tcPr>
-          <w:p>
-            <w:pPr>
-              <w:rPr>
-                <w:rFonts w:ascii="Arial" w:hAnsi="Arial" w:cs="Arial"/>
-                <w:sz w:val="24"/>
-                <w:szCs w:val="24"/>
-              </w:rPr>
-            </w:pPr>
-            <w:r>
-              <w:rPr>
-                <w:rFonts w:ascii="Arial" w:hAnsi="Arial" w:cs="Arial"/>
-                <w:sz w:val="24"/>
-                <w:szCs w:val="24"/>
-              </w:rPr>
-              <w:t>-Municipio Pobreza Extrema</w:t>
-            </w:r>
-          </w:p>
-        </w:tc>
-        <w:tc>
-          <w:tcPr>
-            <w:tcW w:w="2440" w:type="dxa"/>
-          </w:tcPr>
-          <w:p>
-            <w:pPr>
-              <w:rPr>
-                <w:rFonts w:ascii="Arial" w:hAnsi="Arial" w:cs="Arial"/>
-                <w:sz w:val="24"/>
-                <w:szCs w:val="24"/>
-              </w:rPr>
-            </w:pPr>
-            <w:r>
-              <w:rPr>
-                <w:rFonts w:ascii="Arial" w:hAnsi="Arial" w:cs="Arial"/>
-                <w:sz w:val="24"/>
-                <w:szCs w:val="24"/>
-              </w:rPr>
-              <w:t xml:space="preserve">Carga masiva </w:t>
-            </w:r>
-          </w:p>
-        </w:tc>
-        <w:tc>
-          <w:tcPr>
-            <w:tcW w:w="4223" w:type="dxa"/>
-          </w:tcPr>
-          <w:p>
-            <w:pPr>
-              <w:rPr>
-                <w:rFonts w:ascii="Arial" w:hAnsi="Arial" w:cs="Arial"/>
-                <w:b/>
-                <w:sz w:val="24"/>
-                <w:szCs w:val="24"/>
-              </w:rPr>
-            </w:pPr>
-            <w:r>
-              <w:rPr>
-                <w:rFonts w:ascii="Arial" w:hAnsi="Arial" w:cs="Arial"/>
-                <w:sz w:val="24"/>
-                <w:szCs w:val="24"/>
-              </w:rPr>
-              <w:t>Carga de Información masiva mediante plantilla de Excel obtenida del CONEVAL</w:t>
-            </w:r>
-          </w:p>
-        </w:tc>
-      </w:tr>
-      <w:tr>
-        <w:tc>
-          <w:tcPr>
-            <w:tcW w:w="2830" w:type="dxa"/>
-            <w:shd w:val="clear" w:color="auto" w:fill="auto"/>
-          </w:tcPr>
-          <w:p>
-            <w:pPr>
-              <w:rPr>
-                <w:rFonts w:ascii="Arial" w:hAnsi="Arial" w:cs="Arial"/>
-                <w:sz w:val="24"/>
-                <w:szCs w:val="24"/>
-              </w:rPr>
-            </w:pPr>
-            <w:r>
-              <w:rPr>
-                <w:rFonts w:ascii="Arial" w:hAnsi="Arial" w:cs="Arial"/>
-                <w:sz w:val="24"/>
-                <w:szCs w:val="24"/>
-              </w:rPr>
-              <w:t>-Inflación Mes</w:t>
-            </w:r>
-          </w:p>
-        </w:tc>
-        <w:tc>
-          <w:tcPr>
-            <w:tcW w:w="2440" w:type="dxa"/>
-          </w:tcPr>
-          <w:p>
-            <w:pPr>
-              <w:rPr>
-                <w:rFonts w:ascii="Arial" w:hAnsi="Arial" w:cs="Arial"/>
-                <w:sz w:val="24"/>
-                <w:szCs w:val="24"/>
-              </w:rPr>
-            </w:pPr>
-            <w:r>
-              <w:rPr>
-                <w:rFonts w:ascii="Arial" w:hAnsi="Arial" w:cs="Arial"/>
-                <w:sz w:val="24"/>
-                <w:szCs w:val="24"/>
-              </w:rPr>
-              <w:t>Carga manual</w:t>
-            </w:r>
-          </w:p>
-        </w:tc>
-        <w:tc>
-          <w:tcPr>
-            <w:tcW w:w="4223" w:type="dxa"/>
-          </w:tcPr>
-          <w:p>
-            <w:pPr>
-              <w:rPr>
-                <w:rFonts w:ascii="Arial" w:hAnsi="Arial" w:cs="Arial"/>
-                <w:sz w:val="24"/>
-                <w:szCs w:val="24"/>
-              </w:rPr>
-            </w:pPr>
-            <w:r>
-              <w:rPr>
-                <w:rFonts w:ascii="Arial" w:hAnsi="Arial" w:cs="Arial"/>
-                <w:sz w:val="24"/>
-                <w:szCs w:val="24"/>
-              </w:rPr>
-              <w:t>Se ingresa manualmente la inflación mensual publicada por el Banco de México</w:t>
-            </w:r>
-          </w:p>
-        </w:tc>
-      </w:tr>
-      <w:tr>
-        <w:tc>
-          <w:tcPr>
-            <w:tcW w:w="2830" w:type="dxa"/>
-            <w:shd w:val="clear" w:color="auto" w:fill="auto"/>
-          </w:tcPr>
-          <w:p>
-            <w:pPr>
-              <w:rPr>
-                <w:rFonts w:ascii="Arial" w:hAnsi="Arial" w:cs="Arial"/>
-                <w:sz w:val="24"/>
-                <w:szCs w:val="24"/>
-              </w:rPr>
-            </w:pPr>
-            <w:r>
-              <w:rPr>
-                <w:rFonts w:ascii="Arial" w:hAnsi="Arial" w:cs="Arial"/>
-                <w:sz w:val="24"/>
-                <w:szCs w:val="24"/>
-              </w:rPr>
-              <w:t>-Inflación Año</w:t>
-            </w:r>
-          </w:p>
-        </w:tc>
-        <w:tc>
-          <w:tcPr>
-            <w:tcW w:w="2440" w:type="dxa"/>
-          </w:tcPr>
-          <w:p>
-            <w:pPr>
-              <w:rPr>
-                <w:rFonts w:ascii="Arial" w:hAnsi="Arial" w:cs="Arial"/>
-                <w:sz w:val="24"/>
-                <w:szCs w:val="24"/>
-              </w:rPr>
-            </w:pPr>
-            <w:r>
-              <w:rPr>
-                <w:rFonts w:ascii="Arial" w:hAnsi="Arial" w:cs="Arial"/>
-                <w:sz w:val="24"/>
-                <w:szCs w:val="24"/>
-              </w:rPr>
-              <w:t>Carga manual</w:t>
-            </w:r>
-          </w:p>
-        </w:tc>
-        <w:tc>
-          <w:tcPr>
-            <w:tcW w:w="4223" w:type="dxa"/>
-          </w:tcPr>
-          <w:p>
-            <w:pPr>
-              <w:rPr>
-                <w:rFonts w:ascii="Arial" w:hAnsi="Arial" w:cs="Arial"/>
-                <w:sz w:val="24"/>
-                <w:szCs w:val="24"/>
-              </w:rPr>
-            </w:pPr>
-            <w:r>
-              <w:rPr>
-                <w:rFonts w:ascii="Arial" w:hAnsi="Arial" w:cs="Arial"/>
-                <w:sz w:val="24"/>
-                <w:szCs w:val="24"/>
-              </w:rPr>
-              <w:t>Se ingresa manualmente la inflación del año publicada por el Banco de México</w:t>
-            </w:r>
-          </w:p>
-        </w:tc>
-      </w:tr>
-      <w:tr>
-        <w:tc>
-          <w:tcPr>
-            <w:tcW w:w="2830" w:type="dxa"/>
-            <w:shd w:val="clear" w:color="auto" w:fill="auto"/>
-          </w:tcPr>
-          <w:p>
-            <w:pPr>
-              <w:rPr>
-                <w:rFonts w:ascii="Arial" w:hAnsi="Arial" w:cs="Arial"/>
-                <w:sz w:val="24"/>
-                <w:szCs w:val="24"/>
-              </w:rPr>
-            </w:pPr>
-            <w:r>
-              <w:rPr>
-                <w:rFonts w:ascii="Arial" w:hAnsi="Arial" w:cs="Arial"/>
-                <w:sz w:val="24"/>
-                <w:szCs w:val="24"/>
-              </w:rPr>
-              <w:t>-UMAS</w:t>
-            </w:r>
-          </w:p>
-        </w:tc>
-        <w:tc>
-          <w:tcPr>
-            <w:tcW w:w="2440" w:type="dxa"/>
-          </w:tcPr>
-          <w:p>
-            <w:pPr>
-              <w:rPr>
-                <w:rFonts w:ascii="Arial" w:hAnsi="Arial" w:cs="Arial"/>
-                <w:sz w:val="24"/>
-                <w:szCs w:val="24"/>
-              </w:rPr>
-            </w:pPr>
-            <w:r>
-              <w:rPr>
-                <w:rFonts w:ascii="Arial" w:hAnsi="Arial" w:cs="Arial"/>
-                <w:sz w:val="24"/>
-                <w:szCs w:val="24"/>
-              </w:rPr>
-              <w:t>Carga manual</w:t>
-            </w:r>
-          </w:p>
-        </w:tc>
-        <w:tc>
-          <w:tcPr>
-            <w:tcW w:w="4223" w:type="dxa"/>
-          </w:tcPr>
-          <w:p>
-            <w:pPr>
-              <w:rPr>
-                <w:rFonts w:ascii="Arial" w:hAnsi="Arial" w:cs="Arial"/>
-                <w:sz w:val="24"/>
-                <w:szCs w:val="24"/>
-              </w:rPr>
-            </w:pPr>
-            <w:r>
-              <w:rPr>
-                <w:rFonts w:ascii="Arial" w:hAnsi="Arial" w:cs="Arial"/>
-                <w:sz w:val="24"/>
-                <w:szCs w:val="24"/>
-              </w:rPr>
-              <w:t>Se ingresa manualmente el UMA publicada por el INEGI</w:t>
-            </w:r>
-          </w:p>
-        </w:tc>
-      </w:tr>
-      <w:tr>
-        <w:tc>
-          <w:tcPr>
-            <w:tcW w:w="2830" w:type="dxa"/>
-            <w:shd w:val="clear" w:color="auto" w:fill="auto"/>
-          </w:tcPr>
-          <w:p>
-            <w:pPr>
-              <w:rPr>
-                <w:rFonts w:ascii="Arial" w:hAnsi="Arial" w:cs="Arial"/>
-                <w:sz w:val="24"/>
-                <w:szCs w:val="24"/>
-              </w:rPr>
-            </w:pPr>
-            <w:r>
-              <w:rPr>
-                <w:rFonts w:ascii="Arial" w:hAnsi="Arial" w:cs="Arial"/>
-                <w:sz w:val="24"/>
-                <w:szCs w:val="24"/>
-              </w:rPr>
-              <w:t>-Solicitud de cambios</w:t>
-            </w:r>
-          </w:p>
-        </w:tc>
-        <w:tc>
-          <w:tcPr>
-            <w:tcW w:w="2440" w:type="dxa"/>
-          </w:tcPr>
-          <w:p>
-            <w:pPr>
-              <w:rPr>
-                <w:rFonts w:ascii="Arial" w:hAnsi="Arial" w:cs="Arial"/>
-                <w:sz w:val="24"/>
-                <w:szCs w:val="24"/>
-              </w:rPr>
-            </w:pPr>
-            <w:r>
-              <w:rPr>
-                <w:rFonts w:ascii="Arial" w:hAnsi="Arial" w:cs="Arial"/>
-                <w:sz w:val="24"/>
-                <w:szCs w:val="24"/>
-              </w:rPr>
-              <w:t>Solo muestra Info.</w:t>
-            </w:r>
-          </w:p>
-        </w:tc>
-        <w:tc>
-          <w:tcPr>
-            <w:tcW w:w="4223" w:type="dxa"/>
-          </w:tcPr>
-          <w:p>
-            <w:pPr>
-              <w:rPr>
-                <w:rFonts w:ascii="Arial" w:hAnsi="Arial" w:cs="Arial"/>
-                <w:b/>
-                <w:sz w:val="24"/>
-                <w:szCs w:val="24"/>
-              </w:rPr>
-            </w:pPr>
-            <w:r>
-              <w:rPr>
-                <w:rFonts w:ascii="Arial" w:hAnsi="Arial" w:cs="Arial"/>
-                <w:sz w:val="24"/>
-                <w:szCs w:val="24"/>
-              </w:rPr>
-              <w:t>Muestra el estatus de aprobación de los cambios que los analistas realizaron en las configuraciones</w:t>
-            </w:r>
-          </w:p>
-        </w:tc>
-      </w:tr>
-      <w:tr>
-        <w:tc>
-          <w:tcPr>
-            <w:tcW w:w="2830" w:type="dxa"/>
-            <w:shd w:val="clear" w:color="auto" w:fill="auto"/>
-          </w:tcPr>
-          <w:p>
-            <w:pPr>
-              <w:rPr>
-                <w:rFonts w:ascii="Arial" w:hAnsi="Arial" w:cs="Arial"/>
-                <w:sz w:val="24"/>
-                <w:szCs w:val="24"/>
-              </w:rPr>
-            </w:pPr>
-            <w:r>
-              <w:rPr>
-                <w:rFonts w:ascii="Arial" w:hAnsi="Arial" w:cs="Arial"/>
-                <w:sz w:val="24"/>
-                <w:szCs w:val="24"/>
-              </w:rPr>
-              <w:t>-Municipios</w:t>
-            </w:r>
-          </w:p>
-        </w:tc>
-        <w:tc>
-          <w:tcPr>
-            <w:tcW w:w="2440" w:type="dxa"/>
-          </w:tcPr>
-          <w:p>
-            <w:pPr>
-              <w:rPr>
-                <w:rFonts w:ascii="Arial" w:hAnsi="Arial" w:cs="Arial"/>
-                <w:sz w:val="24"/>
-                <w:szCs w:val="24"/>
-              </w:rPr>
-            </w:pPr>
-            <w:r>
-              <w:rPr>
-                <w:rFonts w:ascii="Arial" w:hAnsi="Arial" w:cs="Arial"/>
-                <w:sz w:val="24"/>
-                <w:szCs w:val="24"/>
-              </w:rPr>
-              <w:t>Info./Editar</w:t>
-            </w:r>
-          </w:p>
-        </w:tc>
-        <w:tc>
-          <w:tcPr>
-            <w:tcW w:w="4223" w:type="dxa"/>
-          </w:tcPr>
-          <w:p>
-            <w:pPr>
-              <w:rPr>
-                <w:rFonts w:ascii="Arial" w:hAnsi="Arial" w:cs="Arial"/>
-                <w:sz w:val="24"/>
-                <w:szCs w:val="24"/>
-              </w:rPr>
-            </w:pPr>
-            <w:r>
-              <w:rPr>
-                <w:rFonts w:ascii="Arial" w:hAnsi="Arial" w:cs="Arial"/>
-                <w:sz w:val="24"/>
-                <w:szCs w:val="24"/>
-              </w:rPr>
-              <w:t>Muestra los municipios registrados si es área metropolitana y las Fracciones del Art14 que aplican</w:t>
-            </w:r>
-          </w:p>
-        </w:tc>
-      </w:tr>
-      <w:tr>
-        <w:tc>
-          <w:tcPr>
-            <w:tcW w:w="2830" w:type="dxa"/>
-            <w:shd w:val="clear" w:color="auto" w:fill="auto"/>
-          </w:tcPr>
-          <w:p>
-            <w:pPr>
-              <w:rPr>
-                <w:rFonts w:ascii="Arial" w:hAnsi="Arial" w:cs="Arial"/>
-                <w:sz w:val="24"/>
-                <w:szCs w:val="24"/>
-              </w:rPr>
-            </w:pPr>
-            <w:r>
-              <w:rPr>
-                <w:rFonts w:ascii="Arial" w:hAnsi="Arial" w:cs="Arial"/>
-                <w:sz w:val="24"/>
-                <w:szCs w:val="24"/>
-              </w:rPr>
-              <w:t xml:space="preserve">-Tipos de </w:t>
-            </w:r>
-            <w:r>
-              <w:rPr>
-                <w:rFonts w:ascii="Arial" w:hAnsi="Arial" w:cs="Arial"/>
-                <w:sz w:val="24"/>
-                <w:szCs w:val="24"/>
-              </w:rPr>
-              <w:t>Cálculo</w:t>
-            </w:r>
-          </w:p>
-          <w:p>
-            <w:pPr>
-              <w:rPr>
-                <w:rFonts w:ascii="Arial" w:hAnsi="Arial" w:cs="Arial"/>
-                <w:sz w:val="24"/>
-                <w:szCs w:val="24"/>
-              </w:rPr>
-            </w:pPr>
-          </w:p>
-        </w:tc>
-        <w:tc>
-          <w:tcPr>
-            <w:tcW w:w="2440" w:type="dxa"/>
-          </w:tcPr>
-          <w:p>
-            <w:pPr>
-              <w:rPr>
-                <w:rFonts w:ascii="Arial" w:hAnsi="Arial" w:cs="Arial"/>
-                <w:sz w:val="24"/>
-                <w:szCs w:val="24"/>
-              </w:rPr>
-            </w:pPr>
-            <w:r>
-              <w:rPr>
-                <w:rFonts w:ascii="Arial" w:hAnsi="Arial" w:cs="Arial"/>
-                <w:sz w:val="24"/>
-                <w:szCs w:val="24"/>
-              </w:rPr>
-              <w:t>Crear/Editar</w:t>
-            </w:r>
-          </w:p>
-        </w:tc>
-        <w:tc>
-          <w:tcPr>
-            <w:tcW w:w="4223" w:type="dxa"/>
-          </w:tcPr>
-          <w:p>
-            <w:pPr>
-              <w:rPr>
-                <w:rFonts w:ascii="Arial" w:hAnsi="Arial" w:cs="Arial"/>
-                <w:b/>
-                <w:sz w:val="24"/>
-                <w:szCs w:val="24"/>
-              </w:rPr>
-            </w:pPr>
-            <w:r>
-              <w:rPr>
-                <w:rFonts w:ascii="Arial" w:hAnsi="Arial" w:cs="Arial"/>
-                <w:sz w:val="24"/>
-                <w:szCs w:val="24"/>
-              </w:rPr>
-              <w:t>Crea o edita los cálculos de la plataforma que después serán autorizados por el Coordinador</w:t>
-            </w:r>
-          </w:p>
-        </w:tc>
-      </w:tr>
-      <w:tr>
-        <w:tc>
-          <w:tcPr>
-            <w:tcW w:w="2830" w:type="dxa"/>
-            <w:shd w:val="clear" w:color="auto" w:fill="auto"/>
-          </w:tcPr>
-          <w:p>
-            <w:pPr>
-              <w:rPr>
-                <w:rFonts w:ascii="Arial" w:hAnsi="Arial" w:cs="Arial"/>
-                <w:sz w:val="24"/>
-                <w:szCs w:val="24"/>
-              </w:rPr>
-            </w:pPr>
-            <w:r>
-              <w:rPr>
-                <w:rFonts w:ascii="Arial" w:hAnsi="Arial" w:cs="Arial"/>
-                <w:sz w:val="24"/>
-                <w:szCs w:val="24"/>
-              </w:rPr>
-              <w:t>-Administración de Fondos</w:t>
-            </w:r>
-          </w:p>
-        </w:tc>
-        <w:tc>
-          <w:tcPr>
-            <w:tcW w:w="2440" w:type="dxa"/>
-          </w:tcPr>
-          <w:p>
-            <w:pPr>
-              <w:rPr>
-                <w:rFonts w:ascii="Arial" w:hAnsi="Arial" w:cs="Arial"/>
-                <w:sz w:val="24"/>
-                <w:szCs w:val="24"/>
-              </w:rPr>
-            </w:pPr>
-            <w:r>
-              <w:rPr>
-                <w:rFonts w:ascii="Arial" w:hAnsi="Arial" w:cs="Arial"/>
-                <w:sz w:val="24"/>
-                <w:szCs w:val="24"/>
-              </w:rPr>
-              <w:t>Crear/Editar</w:t>
-            </w:r>
-          </w:p>
-        </w:tc>
-        <w:tc>
-          <w:tcPr>
-            <w:tcW w:w="4223" w:type="dxa"/>
-          </w:tcPr>
-          <w:p>
-            <w:pPr>
-              <w:rPr>
-                <w:rFonts w:ascii="Arial" w:hAnsi="Arial" w:cs="Arial"/>
-                <w:b/>
-                <w:sz w:val="24"/>
-                <w:szCs w:val="24"/>
-              </w:rPr>
-            </w:pPr>
-            <w:r>
-              <w:rPr>
-                <w:rFonts w:ascii="Arial" w:hAnsi="Arial" w:cs="Arial"/>
-                <w:sz w:val="24"/>
-                <w:szCs w:val="24"/>
-              </w:rPr>
-              <w:t>Crea o edita los fondos de la plataforma que después serán autorizados por el Coordinador</w:t>
             </w:r>
           </w:p>
         </w:tc>
@@ -4008,7 +3037,7 @@
                 <w:sz w:val="24"/>
                 <w:szCs w:val="24"/>
               </w:rPr>
-              <w:t>-Parámetros Generales</w:t>
+              <w:t>-Municipio Recaudación</w:t>
             </w:r>
           </w:p>
         </w:tc>
@@ -4018,6 +3047,7 @@
           </w:tcPr>
           <w:p>
             <w:pPr>
+              <w:jc w:val="center"/>
               <w:rPr>
                 <w:rFonts w:ascii="Arial" w:hAnsi="Arial" w:cs="Arial"/>
                 <w:sz w:val="24"/>
@@ -4030,7 +3060,7 @@
                 <w:sz w:val="24"/>
                 <w:szCs w:val="24"/>
               </w:rPr>
-              <w:t>Crear/Editar</w:t>
+              <w:t>Masiva</w:t>
             </w:r>
           </w:p>
         </w:tc>
@@ -4053,6 +3083,989 @@
                 <w:sz w:val="24"/>
                 <w:szCs w:val="24"/>
               </w:rPr>
+              <w:t>Carga de Información masiva mediante plantilla de Excel</w:t>
+            </w:r>
+          </w:p>
+        </w:tc>
+      </w:tr>
+      <w:tr>
+        <w:tc>
+          <w:tcPr>
+            <w:tcW w:w="2830" w:type="dxa"/>
+          </w:tcPr>
+          <w:p>
+            <w:pPr>
+              <w:rPr>
+                <w:rFonts w:ascii="Arial" w:hAnsi="Arial" w:cs="Arial"/>
+                <w:sz w:val="24"/>
+                <w:szCs w:val="24"/>
+              </w:rPr>
+            </w:pPr>
+            <w:r>
+              <w:rPr>
+                <w:rFonts w:ascii="Arial" w:hAnsi="Arial" w:cs="Arial"/>
+                <w:sz w:val="24"/>
+                <w:szCs w:val="24"/>
+              </w:rPr>
+              <w:t>-Municipio Facturación</w:t>
+            </w:r>
+          </w:p>
+        </w:tc>
+        <w:tc>
+          <w:tcPr>
+            <w:tcW w:w="2440" w:type="dxa"/>
+          </w:tcPr>
+          <w:p>
+            <w:pPr>
+              <w:jc w:val="center"/>
+              <w:rPr>
+                <w:rFonts w:ascii="Arial" w:hAnsi="Arial" w:cs="Arial"/>
+                <w:sz w:val="24"/>
+                <w:szCs w:val="24"/>
+              </w:rPr>
+            </w:pPr>
+            <w:r>
+              <w:rPr>
+                <w:rFonts w:ascii="Arial" w:hAnsi="Arial" w:cs="Arial"/>
+                <w:sz w:val="24"/>
+                <w:szCs w:val="24"/>
+              </w:rPr>
+              <w:t>Masiva</w:t>
+            </w:r>
+          </w:p>
+        </w:tc>
+        <w:tc>
+          <w:tcPr>
+            <w:tcW w:w="4223" w:type="dxa"/>
+          </w:tcPr>
+          <w:p>
+            <w:pPr>
+              <w:rPr>
+                <w:rFonts w:ascii="Arial" w:hAnsi="Arial" w:cs="Arial"/>
+                <w:b/>
+                <w:sz w:val="24"/>
+                <w:szCs w:val="24"/>
+              </w:rPr>
+            </w:pPr>
+            <w:r>
+              <w:rPr>
+                <w:rFonts w:ascii="Arial" w:hAnsi="Arial" w:cs="Arial"/>
+                <w:sz w:val="24"/>
+                <w:szCs w:val="24"/>
+              </w:rPr>
+              <w:t>Carga de Información masiva mediante plantilla de Excel</w:t>
+            </w:r>
+            <w:r>
+              <w:rPr>
+                <w:rFonts w:ascii="Arial" w:hAnsi="Arial" w:cs="Arial"/>
+                <w:sz w:val="24"/>
+                <w:szCs w:val="24"/>
+              </w:rPr>
+              <w:t xml:space="preserve"> </w:t>
+            </w:r>
+          </w:p>
+        </w:tc>
+      </w:tr>
+      <w:tr>
+        <w:tc>
+          <w:tcPr>
+            <w:tcW w:w="2830" w:type="dxa"/>
+          </w:tcPr>
+          <w:p>
+            <w:pPr>
+              <w:rPr>
+                <w:rFonts w:ascii="Arial" w:hAnsi="Arial" w:cs="Arial"/>
+                <w:sz w:val="24"/>
+                <w:szCs w:val="24"/>
+              </w:rPr>
+            </w:pPr>
+            <w:r>
+              <w:rPr>
+                <w:rFonts w:ascii="Arial" w:hAnsi="Arial" w:cs="Arial"/>
+                <w:sz w:val="24"/>
+                <w:szCs w:val="24"/>
+              </w:rPr>
+              <w:t>-Municipio Población</w:t>
+            </w:r>
+          </w:p>
+        </w:tc>
+        <w:tc>
+          <w:tcPr>
+            <w:tcW w:w="2440" w:type="dxa"/>
+          </w:tcPr>
+          <w:p>
+            <w:pPr>
+              <w:jc w:val="center"/>
+              <w:rPr>
+                <w:rFonts w:ascii="Arial" w:hAnsi="Arial" w:cs="Arial"/>
+                <w:sz w:val="24"/>
+                <w:szCs w:val="24"/>
+              </w:rPr>
+            </w:pPr>
+            <w:r>
+              <w:rPr>
+                <w:rFonts w:ascii="Arial" w:hAnsi="Arial" w:cs="Arial"/>
+                <w:sz w:val="24"/>
+                <w:szCs w:val="24"/>
+              </w:rPr>
+              <w:t>Masiva</w:t>
+            </w:r>
+          </w:p>
+        </w:tc>
+        <w:tc>
+          <w:tcPr>
+            <w:tcW w:w="4223" w:type="dxa"/>
+          </w:tcPr>
+          <w:p>
+            <w:pPr>
+              <w:rPr>
+                <w:rFonts w:ascii="Arial" w:hAnsi="Arial" w:cs="Arial"/>
+                <w:sz w:val="24"/>
+                <w:szCs w:val="24"/>
+              </w:rPr>
+            </w:pPr>
+            <w:r>
+              <w:rPr>
+                <w:rFonts w:ascii="Arial" w:hAnsi="Arial" w:cs="Arial"/>
+                <w:sz w:val="24"/>
+                <w:szCs w:val="24"/>
+              </w:rPr>
+              <w:t>Carga de Información de población masiva mediante plantilla de Excel obtenida del INEGI</w:t>
+            </w:r>
+          </w:p>
+        </w:tc>
+      </w:tr>
+      <w:tr>
+        <w:tc>
+          <w:tcPr>
+            <w:tcW w:w="2830" w:type="dxa"/>
+          </w:tcPr>
+          <w:p>
+            <w:pPr>
+              <w:rPr>
+                <w:rFonts w:ascii="Arial" w:hAnsi="Arial" w:cs="Arial"/>
+                <w:sz w:val="24"/>
+                <w:szCs w:val="24"/>
+              </w:rPr>
+            </w:pPr>
+            <w:r>
+              <w:rPr>
+                <w:rFonts w:ascii="Arial" w:hAnsi="Arial" w:cs="Arial"/>
+                <w:sz w:val="24"/>
+                <w:szCs w:val="24"/>
+              </w:rPr>
+              <w:t>-Municipio Territorio</w:t>
+            </w:r>
+          </w:p>
+        </w:tc>
+        <w:tc>
+          <w:tcPr>
+            <w:tcW w:w="2440" w:type="dxa"/>
+          </w:tcPr>
+          <w:p>
+            <w:pPr>
+              <w:jc w:val="center"/>
+              <w:rPr>
+                <w:rFonts w:ascii="Arial" w:hAnsi="Arial" w:cs="Arial"/>
+                <w:sz w:val="24"/>
+                <w:szCs w:val="24"/>
+              </w:rPr>
+            </w:pPr>
+            <w:r>
+              <w:rPr>
+                <w:rFonts w:ascii="Arial" w:hAnsi="Arial" w:cs="Arial"/>
+                <w:sz w:val="24"/>
+                <w:szCs w:val="24"/>
+              </w:rPr>
+              <w:t>Masiva</w:t>
+            </w:r>
+          </w:p>
+        </w:tc>
+        <w:tc>
+          <w:tcPr>
+            <w:tcW w:w="4223" w:type="dxa"/>
+          </w:tcPr>
+          <w:p>
+            <w:pPr>
+              <w:rPr>
+                <w:rFonts w:ascii="Arial" w:hAnsi="Arial" w:cs="Arial"/>
+                <w:b/>
+                <w:sz w:val="24"/>
+                <w:szCs w:val="24"/>
+              </w:rPr>
+            </w:pPr>
+            <w:r>
+              <w:rPr>
+                <w:rFonts w:ascii="Arial" w:hAnsi="Arial" w:cs="Arial"/>
+                <w:sz w:val="24"/>
+                <w:szCs w:val="24"/>
+              </w:rPr>
+              <w:t>Carga de Información masiva mediante plantilla de Excel obtenida del INEGI</w:t>
+            </w:r>
+          </w:p>
+        </w:tc>
+      </w:tr>
+      <w:tr>
+        <w:tc>
+          <w:tcPr>
+            <w:tcW w:w="2830" w:type="dxa"/>
+          </w:tcPr>
+          <w:p>
+            <w:pPr>
+              <w:rPr>
+                <w:rFonts w:ascii="Arial" w:hAnsi="Arial" w:cs="Arial"/>
+                <w:sz w:val="24"/>
+                <w:szCs w:val="24"/>
+              </w:rPr>
+            </w:pPr>
+            <w:r>
+              <w:rPr>
+                <w:rFonts w:ascii="Arial" w:hAnsi="Arial" w:cs="Arial"/>
+                <w:sz w:val="24"/>
+                <w:szCs w:val="24"/>
+              </w:rPr>
+              <w:t>-Municipio Pobreza</w:t>
+            </w:r>
+          </w:p>
+        </w:tc>
+        <w:tc>
+          <w:tcPr>
+            <w:tcW w:w="2440" w:type="dxa"/>
+          </w:tcPr>
+          <w:p>
+            <w:pPr>
+              <w:jc w:val="center"/>
+              <w:rPr>
+                <w:rFonts w:ascii="Arial" w:hAnsi="Arial" w:cs="Arial"/>
+                <w:sz w:val="24"/>
+                <w:szCs w:val="24"/>
+              </w:rPr>
+            </w:pPr>
+            <w:r>
+              <w:rPr>
+                <w:rFonts w:ascii="Arial" w:hAnsi="Arial" w:cs="Arial"/>
+                <w:sz w:val="24"/>
+                <w:szCs w:val="24"/>
+              </w:rPr>
+              <w:t>Masiva</w:t>
+            </w:r>
+          </w:p>
+        </w:tc>
+        <w:tc>
+          <w:tcPr>
+            <w:tcW w:w="4223" w:type="dxa"/>
+          </w:tcPr>
+          <w:p>
+            <w:pPr>
+              <w:rPr>
+                <w:rFonts w:ascii="Arial" w:hAnsi="Arial" w:cs="Arial"/>
+                <w:b/>
+                <w:sz w:val="24"/>
+                <w:szCs w:val="24"/>
+              </w:rPr>
+            </w:pPr>
+            <w:r>
+              <w:rPr>
+                <w:rFonts w:ascii="Arial" w:hAnsi="Arial" w:cs="Arial"/>
+                <w:sz w:val="24"/>
+                <w:szCs w:val="24"/>
+              </w:rPr>
+              <w:t>Carga de Información masiva mediante plantilla de Excel obtenida del CONEVAL</w:t>
+            </w:r>
+          </w:p>
+        </w:tc>
+      </w:tr>
+      <w:tr>
+        <w:tc>
+          <w:tcPr>
+            <w:tcW w:w="2830" w:type="dxa"/>
+          </w:tcPr>
+          <w:p>
+            <w:pPr>
+              <w:rPr>
+                <w:rFonts w:ascii="Arial" w:hAnsi="Arial" w:cs="Arial"/>
+                <w:sz w:val="24"/>
+                <w:szCs w:val="24"/>
+              </w:rPr>
+            </w:pPr>
+            <w:r>
+              <w:rPr>
+                <w:rFonts w:ascii="Arial" w:hAnsi="Arial" w:cs="Arial"/>
+                <w:sz w:val="24"/>
+                <w:szCs w:val="24"/>
+              </w:rPr>
+              <w:t>-Municipio Pobreza Extrema</w:t>
+            </w:r>
+          </w:p>
+        </w:tc>
+        <w:tc>
+          <w:tcPr>
+            <w:tcW w:w="2440" w:type="dxa"/>
+          </w:tcPr>
+          <w:p>
+            <w:pPr>
+              <w:jc w:val="center"/>
+              <w:rPr>
+                <w:rFonts w:ascii="Arial" w:hAnsi="Arial" w:cs="Arial"/>
+                <w:sz w:val="24"/>
+                <w:szCs w:val="24"/>
+              </w:rPr>
+            </w:pPr>
+            <w:r>
+              <w:rPr>
+                <w:rFonts w:ascii="Arial" w:hAnsi="Arial" w:cs="Arial"/>
+                <w:sz w:val="24"/>
+                <w:szCs w:val="24"/>
+              </w:rPr>
+              <w:t>Masiva</w:t>
+            </w:r>
+          </w:p>
+        </w:tc>
+        <w:tc>
+          <w:tcPr>
+            <w:tcW w:w="4223" w:type="dxa"/>
+          </w:tcPr>
+          <w:p>
+            <w:pPr>
+              <w:rPr>
+                <w:rFonts w:ascii="Arial" w:hAnsi="Arial" w:cs="Arial"/>
+                <w:b/>
+                <w:sz w:val="24"/>
+                <w:szCs w:val="24"/>
+              </w:rPr>
+            </w:pPr>
+            <w:r>
+              <w:rPr>
+                <w:rFonts w:ascii="Arial" w:hAnsi="Arial" w:cs="Arial"/>
+                <w:sz w:val="24"/>
+                <w:szCs w:val="24"/>
+              </w:rPr>
+              <w:t>Carga de Información masiva mediante plantilla de Excel obtenida del CONEVAL</w:t>
+            </w:r>
+          </w:p>
+        </w:tc>
+      </w:tr>
+      <w:tr>
+        <w:tc>
+          <w:tcPr>
+            <w:tcW w:w="2830" w:type="dxa"/>
+          </w:tcPr>
+          <w:p>
+            <w:pPr>
+              <w:rPr>
+                <w:rFonts w:ascii="Arial" w:hAnsi="Arial" w:cs="Arial"/>
+                <w:sz w:val="24"/>
+                <w:szCs w:val="24"/>
+              </w:rPr>
+            </w:pPr>
+            <w:r>
+              <w:rPr>
+                <w:rFonts w:ascii="Arial" w:hAnsi="Arial" w:cs="Arial"/>
+                <w:sz w:val="24"/>
+                <w:szCs w:val="24"/>
+              </w:rPr>
+              <w:t>-Inflación Mes</w:t>
+            </w:r>
+          </w:p>
+        </w:tc>
+        <w:tc>
+          <w:tcPr>
+            <w:tcW w:w="2440" w:type="dxa"/>
+          </w:tcPr>
+          <w:p>
+            <w:pPr>
+              <w:jc w:val="center"/>
+              <w:rPr>
+                <w:rFonts w:ascii="Arial" w:hAnsi="Arial" w:cs="Arial"/>
+                <w:sz w:val="24"/>
+                <w:szCs w:val="24"/>
+              </w:rPr>
+            </w:pPr>
+            <w:r>
+              <w:rPr>
+                <w:rFonts w:ascii="Arial" w:hAnsi="Arial" w:cs="Arial"/>
+                <w:sz w:val="24"/>
+                <w:szCs w:val="24"/>
+              </w:rPr>
+              <w:t>Manual</w:t>
+            </w:r>
+          </w:p>
+        </w:tc>
+        <w:tc>
+          <w:tcPr>
+            <w:tcW w:w="4223" w:type="dxa"/>
+          </w:tcPr>
+          <w:p>
+            <w:pPr>
+              <w:rPr>
+                <w:rFonts w:ascii="Arial" w:hAnsi="Arial" w:cs="Arial"/>
+                <w:sz w:val="24"/>
+                <w:szCs w:val="24"/>
+              </w:rPr>
+            </w:pPr>
+            <w:r>
+              <w:rPr>
+                <w:rFonts w:ascii="Arial" w:hAnsi="Arial" w:cs="Arial"/>
+                <w:sz w:val="24"/>
+                <w:szCs w:val="24"/>
+              </w:rPr>
+              <w:t>Se ingresa manualmente la inflación mensual publicada por el Banco de México</w:t>
+            </w:r>
+          </w:p>
+        </w:tc>
+      </w:tr>
+      <w:tr>
+        <w:tc>
+          <w:tcPr>
+            <w:tcW w:w="2830" w:type="dxa"/>
+          </w:tcPr>
+          <w:p>
+            <w:pPr>
+              <w:rPr>
+                <w:rFonts w:ascii="Arial" w:hAnsi="Arial" w:cs="Arial"/>
+                <w:sz w:val="24"/>
+                <w:szCs w:val="24"/>
+              </w:rPr>
+            </w:pPr>
+            <w:r>
+              <w:rPr>
+                <w:rFonts w:ascii="Arial" w:hAnsi="Arial" w:cs="Arial"/>
+                <w:sz w:val="24"/>
+                <w:szCs w:val="24"/>
+              </w:rPr>
+              <w:t>-Inflación Año</w:t>
+            </w:r>
+          </w:p>
+        </w:tc>
+        <w:tc>
+          <w:tcPr>
+            <w:tcW w:w="2440" w:type="dxa"/>
+          </w:tcPr>
+          <w:p>
+            <w:pPr>
+              <w:jc w:val="center"/>
+              <w:rPr>
+                <w:rFonts w:ascii="Arial" w:hAnsi="Arial" w:cs="Arial"/>
+                <w:sz w:val="24"/>
+                <w:szCs w:val="24"/>
+              </w:rPr>
+            </w:pPr>
+            <w:r>
+              <w:rPr>
+                <w:rFonts w:ascii="Arial" w:hAnsi="Arial" w:cs="Arial"/>
+                <w:sz w:val="24"/>
+                <w:szCs w:val="24"/>
+              </w:rPr>
+              <w:t>Manual</w:t>
+            </w:r>
+          </w:p>
+        </w:tc>
+        <w:tc>
+          <w:tcPr>
+            <w:tcW w:w="4223" w:type="dxa"/>
+          </w:tcPr>
+          <w:p>
+            <w:pPr>
+              <w:rPr>
+                <w:rFonts w:ascii="Arial" w:hAnsi="Arial" w:cs="Arial"/>
+                <w:sz w:val="24"/>
+                <w:szCs w:val="24"/>
+              </w:rPr>
+            </w:pPr>
+            <w:r>
+              <w:rPr>
+                <w:rFonts w:ascii="Arial" w:hAnsi="Arial" w:cs="Arial"/>
+                <w:sz w:val="24"/>
+                <w:szCs w:val="24"/>
+              </w:rPr>
+              <w:t>Se ingresa manualmente la inflación del año publicada por el Banco de México</w:t>
+            </w:r>
+          </w:p>
+        </w:tc>
+      </w:tr>
+      <w:tr>
+        <w:tc>
+          <w:tcPr>
+            <w:tcW w:w="2830" w:type="dxa"/>
+          </w:tcPr>
+          <w:p>
+            <w:pPr>
+              <w:rPr>
+                <w:rFonts w:ascii="Arial" w:hAnsi="Arial" w:cs="Arial"/>
+                <w:sz w:val="24"/>
+                <w:szCs w:val="24"/>
+              </w:rPr>
+            </w:pPr>
+            <w:r>
+              <w:rPr>
+                <w:rFonts w:ascii="Arial" w:hAnsi="Arial" w:cs="Arial"/>
+                <w:sz w:val="24"/>
+                <w:szCs w:val="24"/>
+              </w:rPr>
+              <w:t>-UMAS</w:t>
+            </w:r>
+          </w:p>
+        </w:tc>
+        <w:tc>
+          <w:tcPr>
+            <w:tcW w:w="2440" w:type="dxa"/>
+          </w:tcPr>
+          <w:p>
+            <w:pPr>
+              <w:jc w:val="center"/>
+              <w:rPr>
+                <w:rFonts w:ascii="Arial" w:hAnsi="Arial" w:cs="Arial"/>
+                <w:sz w:val="24"/>
+                <w:szCs w:val="24"/>
+              </w:rPr>
+            </w:pPr>
+            <w:r>
+              <w:rPr>
+                <w:rFonts w:ascii="Arial" w:hAnsi="Arial" w:cs="Arial"/>
+                <w:sz w:val="24"/>
+                <w:szCs w:val="24"/>
+              </w:rPr>
+              <w:t>Manual</w:t>
+            </w:r>
+          </w:p>
+        </w:tc>
+        <w:tc>
+          <w:tcPr>
+            <w:tcW w:w="4223" w:type="dxa"/>
+          </w:tcPr>
+          <w:p>
+            <w:pPr>
+              <w:rPr>
+                <w:rFonts w:ascii="Arial" w:hAnsi="Arial" w:cs="Arial"/>
+                <w:sz w:val="24"/>
+                <w:szCs w:val="24"/>
+              </w:rPr>
+            </w:pPr>
+            <w:r>
+              <w:rPr>
+                <w:rFonts w:ascii="Arial" w:hAnsi="Arial" w:cs="Arial"/>
+                <w:sz w:val="24"/>
+                <w:szCs w:val="24"/>
+              </w:rPr>
+              <w:t>Se ingresa manualmente el UMA publicada por el INEGI</w:t>
+            </w:r>
+          </w:p>
+        </w:tc>
+      </w:tr>
+      <w:tr>
+        <w:tc>
+          <w:tcPr>
+            <w:tcW w:w="2830" w:type="dxa"/>
+          </w:tcPr>
+          <w:p>
+            <w:pPr>
+              <w:rPr>
+                <w:rFonts w:ascii="Arial" w:hAnsi="Arial" w:cs="Arial"/>
+                <w:sz w:val="24"/>
+                <w:szCs w:val="24"/>
+              </w:rPr>
+            </w:pPr>
+            <w:r>
+              <w:rPr>
+                <w:rFonts w:ascii="Arial" w:hAnsi="Arial" w:cs="Arial"/>
+                <w:sz w:val="24"/>
+                <w:szCs w:val="24"/>
+              </w:rPr>
+              <w:t>-Solicitud de cambios</w:t>
+            </w:r>
+          </w:p>
+        </w:tc>
+        <w:tc>
+          <w:tcPr>
+            <w:tcW w:w="2440" w:type="dxa"/>
+          </w:tcPr>
+          <w:p>
+            <w:pPr>
+              <w:jc w:val="center"/>
+              <w:rPr>
+                <w:rFonts w:ascii="Arial" w:hAnsi="Arial" w:cs="Arial"/>
+                <w:sz w:val="24"/>
+                <w:szCs w:val="24"/>
+              </w:rPr>
+            </w:pPr>
+            <w:r>
+              <w:rPr>
+                <w:rFonts w:ascii="Arial" w:hAnsi="Arial" w:cs="Arial"/>
+                <w:sz w:val="24"/>
+                <w:szCs w:val="24"/>
+              </w:rPr>
+              <w:t xml:space="preserve">Solo muestra </w:t>
+            </w:r>
+            <w:proofErr w:type="spellStart"/>
+            <w:r>
+              <w:rPr>
+                <w:rFonts w:ascii="Arial" w:hAnsi="Arial" w:cs="Arial"/>
+                <w:sz w:val="24"/>
+                <w:szCs w:val="24"/>
+              </w:rPr>
+              <w:t>Info</w:t>
+            </w:r>
+            <w:proofErr w:type="spellEnd"/>
+            <w:r>
+              <w:rPr>
+                <w:rFonts w:ascii="Arial" w:hAnsi="Arial" w:cs="Arial"/>
+                <w:sz w:val="24"/>
+                <w:szCs w:val="24"/>
+              </w:rPr>
+              <w:t>.</w:t>
+            </w:r>
+          </w:p>
+        </w:tc>
+        <w:tc>
+          <w:tcPr>
+            <w:tcW w:w="4223" w:type="dxa"/>
+          </w:tcPr>
+          <w:p>
+            <w:pPr>
+              <w:rPr>
+                <w:rFonts w:ascii="Arial" w:hAnsi="Arial" w:cs="Arial"/>
+                <w:b/>
+                <w:sz w:val="24"/>
+                <w:szCs w:val="24"/>
+              </w:rPr>
+            </w:pPr>
+            <w:r>
+              <w:rPr>
+                <w:rFonts w:ascii="Arial" w:hAnsi="Arial" w:cs="Arial"/>
+                <w:sz w:val="24"/>
+                <w:szCs w:val="24"/>
+              </w:rPr>
+              <w:t>Muestra el estatus de aprobación de los cambios que los analistas realizaron en las configuraciones</w:t>
+            </w:r>
+          </w:p>
+        </w:tc>
+      </w:tr>
+      <w:tr>
+        <w:tc>
+          <w:tcPr>
+            <w:tcW w:w="2830" w:type="dxa"/>
+          </w:tcPr>
+          <w:p>
+            <w:pPr>
+              <w:rPr>
+                <w:rFonts w:ascii="Arial" w:hAnsi="Arial" w:cs="Arial"/>
+                <w:sz w:val="24"/>
+                <w:szCs w:val="24"/>
+              </w:rPr>
+            </w:pPr>
+            <w:r>
+              <w:rPr>
+                <w:rFonts w:ascii="Arial" w:hAnsi="Arial" w:cs="Arial"/>
+                <w:sz w:val="24"/>
+                <w:szCs w:val="24"/>
+              </w:rPr>
+              <w:t>-Municipios</w:t>
+            </w:r>
+          </w:p>
+        </w:tc>
+        <w:tc>
+          <w:tcPr>
+            <w:tcW w:w="2440" w:type="dxa"/>
+          </w:tcPr>
+          <w:p>
+            <w:pPr>
+              <w:jc w:val="center"/>
+              <w:rPr>
+                <w:rFonts w:ascii="Arial" w:hAnsi="Arial" w:cs="Arial"/>
+                <w:sz w:val="24"/>
+                <w:szCs w:val="24"/>
+              </w:rPr>
+            </w:pPr>
+            <w:proofErr w:type="spellStart"/>
+            <w:r>
+              <w:rPr>
+                <w:rFonts w:ascii="Arial" w:hAnsi="Arial" w:cs="Arial"/>
+                <w:sz w:val="24"/>
+                <w:szCs w:val="24"/>
+              </w:rPr>
+              <w:t>Info</w:t>
+            </w:r>
+            <w:proofErr w:type="spellEnd"/>
+            <w:r>
+              <w:rPr>
+                <w:rFonts w:ascii="Arial" w:hAnsi="Arial" w:cs="Arial"/>
+                <w:sz w:val="24"/>
+                <w:szCs w:val="24"/>
+              </w:rPr>
+              <w:t>./Editar</w:t>
+            </w:r>
+          </w:p>
+        </w:tc>
+        <w:tc>
+          <w:tcPr>
+            <w:tcW w:w="4223" w:type="dxa"/>
+          </w:tcPr>
+          <w:p>
+            <w:pPr>
+              <w:rPr>
+                <w:rFonts w:ascii="Arial" w:hAnsi="Arial" w:cs="Arial"/>
+                <w:sz w:val="24"/>
+                <w:szCs w:val="24"/>
+              </w:rPr>
+            </w:pPr>
+            <w:r>
+              <w:rPr>
+                <w:rFonts w:ascii="Arial" w:hAnsi="Arial" w:cs="Arial"/>
+                <w:sz w:val="24"/>
+                <w:szCs w:val="24"/>
+              </w:rPr>
+              <w:t>Muestra los municipios registrados si es área metropolitana y las Fracciones del Art14 que</w:t>
+            </w:r>
+            <w:r>
+              <w:rPr>
+                <w:rFonts w:ascii="Arial" w:hAnsi="Arial" w:cs="Arial"/>
+                <w:sz w:val="24"/>
+                <w:szCs w:val="24"/>
+              </w:rPr>
+              <w:t xml:space="preserve"> se</w:t>
+            </w:r>
+            <w:r>
+              <w:rPr>
+                <w:rFonts w:ascii="Arial" w:hAnsi="Arial" w:cs="Arial"/>
+                <w:sz w:val="24"/>
+                <w:szCs w:val="24"/>
+              </w:rPr>
+              <w:t xml:space="preserve"> aplican</w:t>
+            </w:r>
+          </w:p>
+        </w:tc>
+      </w:tr>
+      <w:tr>
+        <w:tc>
+          <w:tcPr>
+            <w:tcW w:w="2830" w:type="dxa"/>
+          </w:tcPr>
+          <w:p>
+            <w:pPr>
+              <w:rPr>
+                <w:rFonts w:ascii="Arial" w:hAnsi="Arial" w:cs="Arial"/>
+                <w:sz w:val="24"/>
+                <w:szCs w:val="24"/>
+              </w:rPr>
+            </w:pPr>
+            <w:r>
+              <w:rPr>
+                <w:rFonts w:ascii="Arial" w:hAnsi="Arial" w:cs="Arial"/>
+                <w:sz w:val="24"/>
+                <w:szCs w:val="24"/>
+              </w:rPr>
+              <w:t xml:space="preserve">-Tipos de </w:t>
+            </w:r>
+            <w:r>
+              <w:rPr>
+                <w:rFonts w:ascii="Arial" w:hAnsi="Arial" w:cs="Arial"/>
+                <w:sz w:val="24"/>
+                <w:szCs w:val="24"/>
+              </w:rPr>
+              <w:t>Cálculo</w:t>
+            </w:r>
+          </w:p>
+          <w:p>
+            <w:pPr>
+              <w:rPr>
+                <w:rFonts w:ascii="Arial" w:hAnsi="Arial" w:cs="Arial"/>
+                <w:sz w:val="24"/>
+                <w:szCs w:val="24"/>
+              </w:rPr>
+            </w:pPr>
+          </w:p>
+        </w:tc>
+        <w:tc>
+          <w:tcPr>
+            <w:tcW w:w="2440" w:type="dxa"/>
+          </w:tcPr>
+          <w:p>
+            <w:pPr>
+              <w:jc w:val="center"/>
+              <w:rPr>
+                <w:rFonts w:ascii="Arial" w:hAnsi="Arial" w:cs="Arial"/>
+                <w:sz w:val="24"/>
+                <w:szCs w:val="24"/>
+              </w:rPr>
+            </w:pPr>
+            <w:r>
+              <w:rPr>
+                <w:rFonts w:ascii="Arial" w:hAnsi="Arial" w:cs="Arial"/>
+                <w:sz w:val="24"/>
+                <w:szCs w:val="24"/>
+              </w:rPr>
+              <w:t>Crear/Editar</w:t>
+            </w:r>
+          </w:p>
+        </w:tc>
+        <w:tc>
+          <w:tcPr>
+            <w:tcW w:w="4223" w:type="dxa"/>
+          </w:tcPr>
+          <w:p>
+            <w:pPr>
+              <w:rPr>
+                <w:rFonts w:ascii="Arial" w:hAnsi="Arial" w:cs="Arial"/>
+                <w:b/>
+                <w:sz w:val="24"/>
+                <w:szCs w:val="24"/>
+              </w:rPr>
+            </w:pPr>
+            <w:r>
+              <w:rPr>
+                <w:rFonts w:ascii="Arial" w:hAnsi="Arial" w:cs="Arial"/>
+                <w:sz w:val="24"/>
+                <w:szCs w:val="24"/>
+              </w:rPr>
+              <w:t>Crea o edita los cálculos de la plataforma que después serán autorizados por el Coordinador</w:t>
+            </w:r>
+          </w:p>
+        </w:tc>
+      </w:tr>
+      <w:tr>
+        <w:tc>
+          <w:tcPr>
+            <w:tcW w:w="2830" w:type="dxa"/>
+          </w:tcPr>
+          <w:p>
+            <w:pPr>
+              <w:rPr>
+                <w:rFonts w:ascii="Arial" w:hAnsi="Arial" w:cs="Arial"/>
+                <w:sz w:val="24"/>
+                <w:szCs w:val="24"/>
+              </w:rPr>
+            </w:pPr>
+            <w:r>
+              <w:rPr>
+                <w:rFonts w:ascii="Arial" w:hAnsi="Arial" w:cs="Arial"/>
+                <w:sz w:val="24"/>
+                <w:szCs w:val="24"/>
+              </w:rPr>
+              <w:t>-Administración de Fondos</w:t>
+            </w:r>
+          </w:p>
+        </w:tc>
+        <w:tc>
+          <w:tcPr>
+            <w:tcW w:w="2440" w:type="dxa"/>
+          </w:tcPr>
+          <w:p>
+            <w:pPr>
+              <w:jc w:val="center"/>
+              <w:rPr>
+                <w:rFonts w:ascii="Arial" w:hAnsi="Arial" w:cs="Arial"/>
+                <w:sz w:val="24"/>
+                <w:szCs w:val="24"/>
+              </w:rPr>
+            </w:pPr>
+            <w:r>
+              <w:rPr>
+                <w:rFonts w:ascii="Arial" w:hAnsi="Arial" w:cs="Arial"/>
+                <w:sz w:val="24"/>
+                <w:szCs w:val="24"/>
+              </w:rPr>
+              <w:t>Crear/Editar</w:t>
+            </w:r>
+          </w:p>
+        </w:tc>
+        <w:tc>
+          <w:tcPr>
+            <w:tcW w:w="4223" w:type="dxa"/>
+          </w:tcPr>
+          <w:p>
+            <w:pPr>
+              <w:rPr>
+                <w:rFonts w:ascii="Arial" w:hAnsi="Arial" w:cs="Arial"/>
+                <w:b/>
+                <w:sz w:val="24"/>
+                <w:szCs w:val="24"/>
+              </w:rPr>
+            </w:pPr>
+            <w:r>
+              <w:rPr>
+                <w:rFonts w:ascii="Arial" w:hAnsi="Arial" w:cs="Arial"/>
+                <w:sz w:val="24"/>
+                <w:szCs w:val="24"/>
+              </w:rPr>
+              <w:t>Crea o edita los fondos de la plataforma que después serán autorizados por el Coordinador</w:t>
+            </w:r>
+          </w:p>
+        </w:tc>
+      </w:tr>
+      <w:tr>
+        <w:tc>
+          <w:tcPr>
+            <w:tcW w:w="2830" w:type="dxa"/>
+          </w:tcPr>
+          <w:p>
+            <w:pPr>
+              <w:rPr>
+                <w:rFonts w:ascii="Arial" w:hAnsi="Arial" w:cs="Arial"/>
+                <w:sz w:val="24"/>
+                <w:szCs w:val="24"/>
+              </w:rPr>
+            </w:pPr>
+            <w:r>
+              <w:rPr>
+                <w:rFonts w:ascii="Arial" w:hAnsi="Arial" w:cs="Arial"/>
+                <w:sz w:val="24"/>
+                <w:szCs w:val="24"/>
+              </w:rPr>
+              <w:t>-Parámetros Generales</w:t>
+            </w:r>
+          </w:p>
+          <w:p>
+            <w:pPr>
+              <w:rPr>
+                <w:rFonts w:ascii="Arial" w:hAnsi="Arial" w:cs="Arial"/>
+                <w:sz w:val="24"/>
+                <w:szCs w:val="24"/>
+              </w:rPr>
+            </w:pPr>
+          </w:p>
+        </w:tc>
+        <w:tc>
+          <w:tcPr>
+            <w:tcW w:w="2440" w:type="dxa"/>
+          </w:tcPr>
+          <w:p>
+            <w:pPr>
+              <w:jc w:val="center"/>
+              <w:rPr>
+                <w:rFonts w:ascii="Arial" w:hAnsi="Arial" w:cs="Arial"/>
+                <w:sz w:val="24"/>
+                <w:szCs w:val="24"/>
+              </w:rPr>
+            </w:pPr>
+            <w:r>
+              <w:rPr>
+                <w:rFonts w:ascii="Arial" w:hAnsi="Arial" w:cs="Arial"/>
+                <w:sz w:val="24"/>
+                <w:szCs w:val="24"/>
+              </w:rPr>
+              <w:t>Crear/Editar</w:t>
+            </w:r>
+          </w:p>
+        </w:tc>
+        <w:tc>
+          <w:tcPr>
+            <w:tcW w:w="4223" w:type="dxa"/>
+          </w:tcPr>
+          <w:p>
+            <w:pPr>
+              <w:rPr>
+                <w:rFonts w:ascii="Arial" w:hAnsi="Arial" w:cs="Arial"/>
+                <w:b/>
+                <w:sz w:val="24"/>
+                <w:szCs w:val="24"/>
+              </w:rPr>
+            </w:pPr>
+            <w:r>
+              <w:rPr>
+                <w:rFonts w:ascii="Arial" w:hAnsi="Arial" w:cs="Arial"/>
+                <w:sz w:val="24"/>
+                <w:szCs w:val="24"/>
+              </w:rPr>
               <w:t>Crea o edita parámetros de la plataforma que después serán autorizados por el Coordinador</w:t>
             </w:r>
           </w:p>
@@ -4070,22 +4083,19 @@
       </w:pPr>
       <w:bookmarkStart w:id="8" w:name="_Toc124342027"/>
       <w:bookmarkStart w:id="9" w:name="_Toc124346601"/>
-    </w:p>
-    <w:p>
-      <w:pPr>
-        <w:pStyle w:val="Ttulo1"/>
-        <w:spacing w:line="276" w:lineRule="auto"/>
-        <w:jc w:val="center"/>
+      <w:bookmarkStart w:id="10" w:name="_Toc125535659"/>
+      <w:r>
         <w:rPr>
           <w:rFonts w:cs="Arial"/>
         </w:rPr>
-      </w:pPr>
-      <w:bookmarkStart w:id="10" w:name="_Toc125113824"/>
+        <w:lastRenderedPageBreak/>
+        <w:t>Administración</w:t>
+      </w:r>
       <w:r>
         <w:rPr>
           <w:rFonts w:cs="Arial"/>
         </w:rPr>
-        <w:t xml:space="preserve">Selección de </w:t>
+        <w:t xml:space="preserve"> de </w:t>
       </w:r>
       <w:bookmarkEnd w:id="8"/>
       <w:bookmarkEnd w:id="9"/>
@@ -4375,7 +4385,7 @@
               </wp:anchor>
             </w:drawing>
           </mc:Choice>
-          <mc:Fallback xmlns:cx1="http://schemas.microsoft.com/office/drawing/2015/9/8/chartex">
+          <mc:Fallback>
             <w:pict>
               <v:rect w14:anchorId="156695BE" id="Rectángulo 50" o:spid="_x0000_s1026" style="position:absolute;margin-left:232pt;margin-top:47pt;width:129pt;height:19pt;z-index:251850752;visibility:visible;mso-wrap-style:square;mso-width-percent:0;mso-height-percent:0;mso-wrap-distance-left:9pt;mso-wrap-distance-top:0;mso-wrap-distance-right:9pt;mso-wrap-distance-bottom:0;mso-position-horizontal:absolute;mso-position-horizontal-relative:page;mso-position-vertical:absolute;mso-position-vertical-relative:text;mso-width-percent:0;mso-height-percent:0;mso-width-relative:margin;mso-height-relative:margin;v-text-anchor:middle" o:gfxdata="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" filled="f" strokecolor="red" strokeweight="2.25pt">
                 <w10:wrap anchorx="page"/>
@@ -4512,6 +4522,7 @@
     </w:p>
     <w:p>
       <w:pPr>
+        <w:spacing w:line="276" w:lineRule="auto"/>
         <w:rPr>
           <w:rFonts w:ascii="Arial" w:hAnsi="Arial" w:cs="Arial"/>
           <w:b/>
@@ -4519,16 +4530,68 @@
           <w:szCs w:val="24"/>
         </w:rPr>
       </w:pPr>
-      <w:r>
+    </w:p>
+    <w:p>
+      <w:pPr>
+        <w:spacing w:line="276" w:lineRule="auto"/>
+        <w:rPr>
+          <w:rFonts w:ascii="Arial" w:hAnsi="Arial" w:cs="Arial"/>
+        </w:rPr>
+      </w:pPr>
+    </w:p>
+    <w:p>
+      <w:pPr>
+        <w:spacing w:line="276" w:lineRule="auto"/>
+        <w:rPr>
+          <w:rFonts w:ascii="Arial" w:hAnsi="Arial" w:cs="Arial"/>
+        </w:rPr>
+      </w:pPr>
+    </w:p>
+    <w:p>
+      <w:pPr>
+        <w:spacing w:line="276" w:lineRule="auto"/>
+        <w:rPr>
+          <w:rFonts w:ascii="Arial" w:hAnsi="Arial" w:cs="Arial"/>
+        </w:rPr>
+      </w:pPr>
+    </w:p>
+    <w:p>
+      <w:pPr>
+        <w:spacing w:line="276" w:lineRule="auto"/>
+        <w:rPr>
+          <w:rFonts w:ascii="Arial" w:hAnsi="Arial" w:cs="Arial"/>
+        </w:rPr>
+      </w:pPr>
+    </w:p>
+    <w:p>
+      <w:pPr>
+        <w:pStyle w:val="Ttulo1"/>
+        <w:spacing w:line="276" w:lineRule="auto"/>
+        <w:jc w:val="center"/>
+        <w:rPr>
+          <w:rFonts w:cs="Arial"/>
+        </w:rPr>
+      </w:pPr>
+      <w:bookmarkStart w:id="11" w:name="_Toc125535660"/>
+      <w:r>
+        <w:rPr>
+          <w:rFonts w:cs="Arial"/>
+        </w:rPr>
+        <w:lastRenderedPageBreak/>
+        <w:t>Carga Masiva</w:t>
+      </w:r>
+      <w:bookmarkEnd w:id="11"/>
+    </w:p>
+    <w:p/>
+    <w:p>
+      <w:pPr>
         <w:rPr>
           <w:rFonts w:ascii="Arial" w:hAnsi="Arial" w:cs="Arial"/>
           <w:b/>
           <w:sz w:val="24"/>
           <w:szCs w:val="24"/>
         </w:rPr>
-        <w:t xml:space="preserve">A continuación, se muestra el proceso de </w:t>
-      </w:r>
-      <w:commentRangeStart w:id="11"/>
+      </w:pPr>
       <w:r>
         <w:rPr>
           <w:rFonts w:ascii="Arial" w:hAnsi="Arial" w:cs="Arial"/>
@@ -4536,129 +4599,7 @@
           <w:sz w:val="24"/>
           <w:szCs w:val="24"/>
         </w:rPr>
-        <w:t>carga</w:t>
-      </w:r>
-      <w:commentRangeEnd w:id="11"/>
-      <w:r>
-        <w:rPr>
-          <w:rStyle w:val="Refdecomentario"/>
-        </w:rPr>
-        <w:commentReference w:id="11"/>
-      </w:r>
-      <w:r>
-        <w:rPr>
-          <w:rFonts w:ascii="Arial" w:hAnsi="Arial" w:cs="Arial"/>
-          <w:b/>
-          <w:sz w:val="24"/>
-          <w:szCs w:val="24"/>
-        </w:rPr>
-        <w:t xml:space="preserve"> de los catálogos de carga masiva, carga manual, la creación y edición de estos</w:t>
-      </w:r>
-    </w:p>
-    <w:p>
-      <w:pPr>
-        <w:spacing w:line="276" w:lineRule="auto"/>
-        <w:rPr>
-          <w:rFonts w:ascii="Arial" w:hAnsi="Arial" w:cs="Arial"/>
-        </w:rPr>
-      </w:pPr>
-    </w:p>
-    <w:p>
-      <w:pPr>
-        <w:spacing w:line="276" w:lineRule="auto"/>
-        <w:rPr>
-          <w:rFonts w:ascii="Arial" w:hAnsi="Arial" w:cs="Arial"/>
-        </w:rPr>
-      </w:pPr>
-    </w:p>
-    <w:p>
-      <w:pPr>
-        <w:spacing w:line="276" w:lineRule="auto"/>
-        <w:rPr>
-          <w:rFonts w:ascii="Arial" w:hAnsi="Arial" w:cs="Arial"/>
-        </w:rPr>
-      </w:pPr>
-    </w:p>
-    <w:p>
-      <w:pPr>
-        <w:spacing w:line="276" w:lineRule="auto"/>
-        <w:rPr>
-          <w:rFonts w:ascii="Arial" w:hAnsi="Arial" w:cs="Arial"/>
-        </w:rPr>
-      </w:pPr>
-    </w:p>
-    <w:p>
-      <w:pPr>
-        <w:pStyle w:val="Ttulo1"/>
-        <w:spacing w:line="276" w:lineRule="auto"/>
-        <w:jc w:val="center"/>
-        <w:rPr>
-          <w:rFonts w:cs="Arial"/>
-        </w:rPr>
-      </w:pPr>
-      <w:bookmarkStart w:id="12" w:name="_Toc125113825"/>
-      <w:r>
-        <w:rPr>
-          <w:rFonts w:cs="Arial"/>
-        </w:rPr>
-        <w:t>Carga Masiva</w:t>
-      </w:r>
-      <w:bookmarkEnd w:id="12"/>
-    </w:p>
-    <w:p/>
-    <w:p>
-      <w:pPr>
-        <w:rPr>
-          <w:rFonts w:ascii="Arial" w:hAnsi="Arial" w:cs="Arial"/>
-          <w:b/>
-          <w:sz w:val="24"/>
-          <w:szCs w:val="24"/>
-        </w:rPr>
-      </w:pPr>
-      <w:r>
-        <w:rPr>
-          <w:rFonts w:ascii="Arial" w:hAnsi="Arial" w:cs="Arial"/>
-          <w:b/>
-          <w:sz w:val="24"/>
-          <w:szCs w:val="24"/>
-        </w:rPr>
-        <w:t>2.1</w:t>
-      </w:r>
-      <w:r>
-        <w:rPr>
-          <w:rFonts w:ascii="Arial" w:hAnsi="Arial" w:cs="Arial"/>
-          <w:b/>
-          <w:sz w:val="24"/>
-          <w:szCs w:val="24"/>
-        </w:rPr>
-        <w:t xml:space="preserve">.- En la siguiente ventana seleccionar el </w:t>
-      </w:r>
-      <w:r>
-        <w:rPr>
-          <w:rFonts w:ascii="Arial" w:hAnsi="Arial" w:cs="Arial"/>
-          <w:b/>
-          <w:sz w:val="24"/>
-          <w:szCs w:val="24"/>
-        </w:rPr>
-        <w:t>botón “</w:t>
-      </w:r>
-      <w:r>
-        <w:rPr>
-          <w:rFonts w:ascii="Arial" w:hAnsi="Arial" w:cs="Arial"/>
-          <w:b/>
-          <w:sz w:val="24"/>
-          <w:szCs w:val="24"/>
-        </w:rPr>
-        <w:t xml:space="preserve">Cargar </w:t>
-      </w:r>
-      <w:r>
-        <w:rPr>
-          <w:rFonts w:ascii="Arial" w:hAnsi="Arial" w:cs="Arial"/>
-          <w:b/>
-          <w:sz w:val="24"/>
-          <w:szCs w:val="24"/>
-        </w:rPr>
-        <w:t>Plantilla” y seleccionar la plantilla de Excel correspondiente.</w:t>
+        <w:t>En caso de la pantalla ya cuente con información precargada habrá que seleccionarla y eliminarla antes de cargar la nueva plantilla, utilizando el botón de eliminación masiva</w:t>
       </w:r>
     </w:p>
     <w:p>
@@ -4676,16 +4617,16 @@
         <mc:AlternateContent>
           <mc:Choice Requires="wps">
             <w:drawing>
-              <wp:anchor distT="0" distB="0" distL="114300" distR="114300" simplePos="0" relativeHeight="251832320" behindDoc="0" locked="0" layoutInCell="1" allowOverlap="1" wp14:anchorId="62F7225A" wp14:editId="6FC8EDE6">
+              <wp:anchor distT="0" distB="0" distL="114300" distR="114300" simplePos="0" relativeHeight="251870208" behindDoc="0" locked="0" layoutInCell="1" allowOverlap="1" wp14:anchorId="36FEB77E" wp14:editId="4AF8C0B8">
                 <wp:simplePos x="0" y="0"/>
                 <wp:positionH relativeFrom="page">
-                  <wp:posOffset>1568450</wp:posOffset>
+                  <wp:posOffset>1948070</wp:posOffset>
                 </wp:positionH>
                 <wp:positionV relativeFrom="paragraph">
-                  <wp:posOffset>170815</wp:posOffset>
+                  <wp:posOffset>178711</wp:posOffset>
                 </wp:positionV>
-                <wp:extent cx="482600" cy="514350"/>
-                <wp:effectExtent l="19050" t="19050" r="12700" b="19050"/>
+                <wp:extent cx="397261" cy="405517"/>
+                <wp:effectExtent l="19050" t="19050" r="22225" b="13970"/>
                 <wp:wrapNone/>
                 <wp:docPr id="53" name="Rectángulo 53"/>
                 <wp:cNvGraphicFramePr/>
@@ -4696,7 +4637,7 @@
                       <wps:spPr>
                         <a:xfrm>
                           <a:off x="0" y="0"/>
-                          <a:ext cx="482600" cy="514350"/>
+                          <a:ext cx="397261" cy="405517"/>
                         </a:xfrm>
                         <a:prstGeom prst="rect">
                           <a:avLst/>
@@ -4740,9 +4681,9 @@
               </wp:anchor>
             </w:drawing>
           </mc:Choice>
-          <mc:Fallback xmlns:cx1="http://schemas.microsoft.com/office/drawing/2015/9/8/chartex">
+          <mc:Fallback>
             <w:pict>
-              <v:rect w14:anchorId="3C3CA44A" id="Rectángulo 53" o:spid="_x0000_s1026" style="position:absolute;margin-left:123.5pt;margin-top:13.45pt;width:38pt;height:40.5pt;z-index:251832320;visibility:visible;mso-wrap-style:square;mso-width-percent:0;mso-height-percent:0;mso-wrap-distance-left:9pt;mso-wrap-distance-top:0;mso-wrap-distance-right:9pt;mso-wrap-distance-bottom:0;mso-position-horizontal:absolute;mso-position-horizontal-relative:page;mso-position-vertical:absolute;mso-position-vertical-relative:text;mso-width-percent:0;mso-height-percent:0;mso-width-relative:margin;mso-height-relative:margin;v-text-anchor:middle" o:gfxdata="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" filled="f" strokecolor="red" strokeweight="2.25pt">
+              <v:rect w14:anchorId="22E4D7BC" id="Rectángulo 53" o:spid="_x0000_s1026" style="position:absolute;margin-left:153.4pt;margin-top:14.05pt;width:31.3pt;height:31.95pt;z-index:251870208;visibility:visible;mso-wrap-style:square;mso-width-percent:0;mso-height-percent:0;mso-wrap-distance-left:9pt;mso-wrap-distance-top:0;mso-wrap-distance-right:9pt;mso-wrap-distance-bottom:0;mso-position-horizontal:absolute;mso-position-horizontal-relative:page;mso-position-vertical:absolute;mso-position-vertical-relative:text;mso-width-percent:0;mso-height-percent:0;mso-width-relative:margin;mso-height-relative:margin;v-text-anchor:middle" o:gfxdata="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" filled="f" strokecolor="red" strokeweight="2.25pt">
                 <w10:wrap anchorx="page"/>
               </v:rect>
             </w:pict>
@@ -4755,10 +4696,10 @@
           <w:lang w:val="es-MX" w:eastAsia="es-MX"/>
         </w:rPr>
         <w:drawing>
-          <wp:inline distT="0" distB="0" distL="0" distR="0" wp14:anchorId="4D1DBDFE" wp14:editId="6021BDA9">
-            <wp:extent cx="5554980" cy="2136140"/>
-            <wp:effectExtent l="171450" t="171450" r="369570" b="359410"/>
-            <wp:docPr id="26" name="Imagen 26"/>
+          <wp:inline distT="0" distB="0" distL="0" distR="0" wp14:anchorId="0E5C6364" wp14:editId="095D9978">
+            <wp:extent cx="4883150" cy="1791828"/>
+            <wp:effectExtent l="171450" t="171450" r="355600" b="361315"/>
+            <wp:docPr id="2" name="Imagen 2"/>
             <wp:cNvGraphicFramePr>
               <a:graphicFrameLocks xmlns:a="http://schemas.openxmlformats.org/drawingml/2006/main" noChangeAspect="1"/>
             </wp:cNvGraphicFramePr>
@@ -4770,14 +4711,14 @@
                     <pic:cNvPicPr/>
                   </pic:nvPicPr>
                   <pic:blipFill rotWithShape="1">
-                    <a:blip r:embed="rId14"/>
-                    <a:srcRect l="1018" t="2606" b="-1"/>
+                    <a:blip r:embed="rId12"/>
+                    <a:srcRect l="1018" t="2605" b="4460"/>
                     <a:stretch/>
                   </pic:blipFill>
                   <pic:spPr bwMode="auto">
                     <a:xfrm>
                       <a:off x="0" y="0"/>
-                      <a:ext cx="5554980" cy="2136140"/>
+                      <a:ext cx="4927074" cy="1807945"/>
                     </a:xfrm>
                     <a:prstGeom prst="rect">
                       <a:avLst/>
@@ -4821,7 +4762,7 @@
           <w:sz w:val="24"/>
           <w:szCs w:val="24"/>
         </w:rPr>
-        <w:t>2.1</w:t>
+        <w:t>Una vez borrado todos los registros,</w:t>
       </w:r>
       <w:r>
         <w:rPr>
@@ -4830,7 +4771,7 @@
           <w:sz w:val="24"/>
           <w:szCs w:val="24"/>
         </w:rPr>
-        <w:t xml:space="preserve">.- En </w:t>
+        <w:t xml:space="preserve"> seleccionar el botón “</w:t>
       </w:r>
       <w:r>
         <w:rPr>
@@ -4839,13 +4780,16 @@
           <w:sz w:val="24"/>
           <w:szCs w:val="24"/>
         </w:rPr>
-        <w:t>caso de ser necesario esta información se puede ser editada o eliminada individualmente</w:t>
-      </w:r>
-    </w:p>
-    <w:p>
-      <w:pPr>
-        <w:rPr>
-          <w:rFonts w:ascii="Arial" w:hAnsi="Arial" w:cs="Arial"/>
+        <w:t>Cargar Plantilla” y seleccionar la plantilla de Excel correspondiente para cargar la información</w:t>
+      </w:r>
+    </w:p>
+    <w:p>
+      <w:pPr>
+        <w:rPr>
+          <w:rFonts w:ascii="Arial" w:hAnsi="Arial" w:cs="Arial"/>
+          <w:b/>
+          <w:sz w:val="24"/>
+          <w:szCs w:val="24"/>
         </w:rPr>
       </w:pPr>
       <w:r>
@@ -4857,18 +4801,18 @@
         <mc:AlternateContent>
           <mc:Choice Requires="wps">
             <w:drawing>
-              <wp:anchor distT="0" distB="0" distL="114300" distR="114300" simplePos="0" relativeHeight="251838464" behindDoc="0" locked="0" layoutInCell="1" allowOverlap="1" wp14:anchorId="0EFBE235" wp14:editId="1E6E775D">
+              <wp:anchor distT="0" distB="0" distL="114300" distR="114300" simplePos="0" relativeHeight="251872256" behindDoc="0" locked="0" layoutInCell="1" allowOverlap="1" wp14:anchorId="1536312A" wp14:editId="4B295EAD">
                 <wp:simplePos x="0" y="0"/>
                 <wp:positionH relativeFrom="page">
-                  <wp:posOffset>1606550</wp:posOffset>
+                  <wp:posOffset>1550504</wp:posOffset>
                 </wp:positionH>
                 <wp:positionV relativeFrom="paragraph">
-                  <wp:posOffset>1277620</wp:posOffset>
+                  <wp:posOffset>141964</wp:posOffset>
                 </wp:positionV>
-                <wp:extent cx="698500" cy="317500"/>
-                <wp:effectExtent l="19050" t="19050" r="25400" b="25400"/>
+                <wp:extent cx="445218" cy="468685"/>
+                <wp:effectExtent l="19050" t="19050" r="12065" b="26670"/>
                 <wp:wrapNone/>
-                <wp:docPr id="37" name="Rectángulo 37"/>
+                <wp:docPr id="7" name="Rectángulo 7"/>
                 <wp:cNvGraphicFramePr/>
                 <a:graphic xmlns:a="http://schemas.openxmlformats.org/drawingml/2006/main">
                   <a:graphicData uri="http://schemas.microsoft.com/office/word/2010/wordprocessingShape">
@@ -4877,7 +4821,7 @@
                       <wps:spPr>
                         <a:xfrm>
                           <a:off x="0" y="0"/>
-                          <a:ext cx="698500" cy="317500"/>
+                          <a:ext cx="445218" cy="468685"/>
                         </a:xfrm>
                         <a:prstGeom prst="rect">
                           <a:avLst/>
@@ -4921,9 +4865,9 @@
               </wp:anchor>
             </w:drawing>
           </mc:Choice>
-          <mc:Fallback xmlns:cx1="http://schemas.microsoft.com/office/drawing/2015/9/8/chartex">
+          <mc:Fallback>
             <w:pict>
-              <v:rect w14:anchorId="2A8E484E" id="Rectángulo 37" o:spid="_x0000_s1026" style="position:absolute;margin-left:126.5pt;margin-top:100.6pt;width:55pt;height:25pt;z-index:251838464;visibility:visible;mso-wrap-style:square;mso-width-percent:0;mso-height-percent:0;mso-wrap-distance-left:9pt;mso-wrap-distance-top:0;mso-wrap-distance-right:9pt;mso-wrap-distance-bottom:0;mso-position-horizontal:absolute;mso-position-horizontal-relative:page;mso-position-vertical:absolute;mso-position-vertical-relative:text;mso-width-percent:0;mso-height-percent:0;mso-width-relative:margin;mso-height-relative:margin;v-text-anchor:middle" o:gfxdata="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" filled="f" strokecolor="red" strokeweight="2.25pt">
+              <v:rect w14:anchorId="652C3EA8" id="Rectángulo 7" o:spid="_x0000_s1026" style="position:absolute;margin-left:122.1pt;margin-top:11.2pt;width:35.05pt;height:36.9pt;z-index:251872256;visibility:visible;mso-wrap-style:square;mso-width-percent:0;mso-height-percent:0;mso-wrap-distance-left:9pt;mso-wrap-distance-top:0;mso-wrap-distance-right:9pt;mso-wrap-distance-bottom:0;mso-position-horizontal:absolute;mso-position-horizontal-relative:page;mso-position-vertical:absolute;mso-position-vertical-relative:text;mso-width-percent:0;mso-height-percent:0;mso-width-relative:margin;mso-height-relative:margin;v-text-anchor:middle" o:gfxdata="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" filled="f" strokecolor="red" strokeweight="2.25pt">
                 <w10:wrap anchorx="page"/>
               </v:rect>
             </w:pict>
@@ -4936,10 +4880,10 @@
           <w:lang w:val="es-MX" w:eastAsia="es-MX"/>
         </w:rPr>
         <w:drawing>
-          <wp:inline distT="0" distB="0" distL="0" distR="0" wp14:anchorId="7C24E1B5" wp14:editId="2DF3E62D">
-            <wp:extent cx="5554980" cy="2136140"/>
-            <wp:effectExtent l="171450" t="171450" r="369570" b="359410"/>
-            <wp:docPr id="36" name="Imagen 36"/>
+          <wp:inline distT="0" distB="0" distL="0" distR="0" wp14:anchorId="43400646" wp14:editId="0A3D7BAE">
+            <wp:extent cx="5105400" cy="1073838"/>
+            <wp:effectExtent l="152400" t="171450" r="342900" b="354965"/>
+            <wp:docPr id="26" name="Imagen 26"/>
             <wp:cNvGraphicFramePr>
               <a:graphicFrameLocks xmlns:a="http://schemas.openxmlformats.org/drawingml/2006/main" noChangeAspect="1"/>
             </wp:cNvGraphicFramePr>
@@ -4951,14 +4895,14 @@
                     <pic:cNvPicPr/>
                   </pic:nvPicPr>
                   <pic:blipFill rotWithShape="1">
-                    <a:blip r:embed="rId14"/>
-                    <a:srcRect l="1018" t="2606" b="-1"/>
+                    <a:blip r:embed="rId12"/>
+                    <a:srcRect l="1018" t="2606" b="44123"/>
                     <a:stretch/>
                   </pic:blipFill>
                   <pic:spPr bwMode="auto">
                     <a:xfrm>
                       <a:off x="0" y="0"/>
-                      <a:ext cx="5554980" cy="2136140"/>
+                      <a:ext cx="5120581" cy="1077031"/>
                     </a:xfrm>
                     <a:prstGeom prst="rect">
                       <a:avLst/>
@@ -4997,15 +4941,635 @@
       <w:pPr>
         <w:rPr>
           <w:rFonts w:ascii="Arial" w:hAnsi="Arial" w:cs="Arial"/>
-        </w:rPr>
-      </w:pPr>
-    </w:p>
-    <w:p>
-      <w:pPr>
-        <w:rPr>
-          <w:rFonts w:ascii="Arial" w:hAnsi="Arial" w:cs="Arial"/>
-        </w:rPr>
-      </w:pPr>
+          <w:b/>
+          <w:sz w:val="24"/>
+          <w:szCs w:val="24"/>
+        </w:rPr>
+      </w:pPr>
+    </w:p>
+    <w:p>
+      <w:pPr>
+        <w:rPr>
+          <w:rFonts w:ascii="Arial" w:hAnsi="Arial" w:cs="Arial"/>
+          <w:b/>
+          <w:sz w:val="24"/>
+          <w:szCs w:val="24"/>
+        </w:rPr>
+      </w:pPr>
+    </w:p>
+    <w:p>
+      <w:pPr>
+        <w:rPr>
+          <w:rFonts w:ascii="Arial" w:hAnsi="Arial" w:cs="Arial"/>
+          <w:b/>
+          <w:sz w:val="24"/>
+          <w:szCs w:val="24"/>
+        </w:rPr>
+      </w:pPr>
+    </w:p>
+    <w:p>
+      <w:pPr>
+        <w:rPr>
+          <w:rFonts w:ascii="Arial" w:hAnsi="Arial" w:cs="Arial"/>
+          <w:b/>
+          <w:sz w:val="24"/>
+          <w:szCs w:val="24"/>
+        </w:rPr>
+      </w:pPr>
+    </w:p>
+    <w:p>
+      <w:pPr>
+        <w:rPr>
+          <w:rFonts w:ascii="Arial" w:hAnsi="Arial" w:cs="Arial"/>
+          <w:b/>
+          <w:sz w:val="24"/>
+          <w:szCs w:val="24"/>
+        </w:rPr>
+      </w:pPr>
+    </w:p>
+    <w:p>
+      <w:pPr>
+        <w:rPr>
+          <w:rFonts w:ascii="Arial" w:hAnsi="Arial" w:cs="Arial"/>
+          <w:b/>
+          <w:sz w:val="24"/>
+          <w:szCs w:val="24"/>
+        </w:rPr>
+      </w:pPr>
+    </w:p>
+    <w:p>
+      <w:pPr>
+        <w:rPr>
+          <w:rFonts w:ascii="Arial" w:hAnsi="Arial" w:cs="Arial"/>
+          <w:b/>
+          <w:sz w:val="24"/>
+          <w:szCs w:val="24"/>
+        </w:rPr>
+      </w:pPr>
+    </w:p>
+    <w:p>
+      <w:pPr>
+        <w:rPr>
+          <w:rFonts w:ascii="Arial" w:hAnsi="Arial" w:cs="Arial"/>
+          <w:b/>
+          <w:sz w:val="24"/>
+          <w:szCs w:val="24"/>
+        </w:rPr>
+      </w:pPr>
+      <w:r>
+        <w:rPr>
+          <w:rFonts w:ascii="Arial" w:hAnsi="Arial" w:cs="Arial"/>
+          <w:b/>
+          <w:sz w:val="24"/>
+          <w:szCs w:val="24"/>
+        </w:rPr>
+        <w:lastRenderedPageBreak/>
+        <w:t xml:space="preserve">Se cargarán todos los registros </w:t>
+      </w:r>
+      <w:r>
+        <w:rPr>
+          <w:rFonts w:ascii="Arial" w:hAnsi="Arial" w:cs="Arial"/>
+          <w:b/>
+          <w:sz w:val="24"/>
+          <w:szCs w:val="24"/>
+        </w:rPr>
+        <w:t>contenidos en</w:t>
+      </w:r>
+      <w:r>
+        <w:rPr>
+          <w:rFonts w:ascii="Arial" w:hAnsi="Arial" w:cs="Arial"/>
+          <w:b/>
+          <w:sz w:val="24"/>
+          <w:szCs w:val="24"/>
+        </w:rPr>
+        <w:t xml:space="preserve"> la plantilla</w:t>
+      </w:r>
+    </w:p>
+    <w:p>
+      <w:pPr>
+        <w:rPr>
+          <w:rFonts w:ascii="Arial" w:hAnsi="Arial" w:cs="Arial"/>
+        </w:rPr>
+      </w:pPr>
+      <w:r>
+        <w:rPr>
+          <w:rFonts w:ascii="Arial" w:hAnsi="Arial" w:cs="Arial"/>
+          <w:noProof/>
+          <w:lang w:val="es-MX" w:eastAsia="es-MX"/>
+        </w:rPr>
+        <mc:AlternateContent>
+          <mc:Choice Requires="wps">
+            <w:drawing>
+              <wp:anchor distT="0" distB="0" distL="114300" distR="114300" simplePos="0" relativeHeight="251866112" behindDoc="0" locked="0" layoutInCell="1" allowOverlap="1" wp14:anchorId="367505B2" wp14:editId="559A353E">
+                <wp:simplePos x="0" y="0"/>
+                <wp:positionH relativeFrom="page">
+                  <wp:posOffset>1264257</wp:posOffset>
+                </wp:positionH>
+                <wp:positionV relativeFrom="paragraph">
+                  <wp:posOffset>1198135</wp:posOffset>
+                </wp:positionV>
+                <wp:extent cx="5033176" cy="858740"/>
+                <wp:effectExtent l="19050" t="19050" r="15240" b="17780"/>
+                <wp:wrapNone/>
+                <wp:docPr id="30" name="Rectángulo 30"/>
+                <wp:cNvGraphicFramePr/>
+                <a:graphic xmlns:a="http://schemas.openxmlformats.org/drawingml/2006/main">
+                  <a:graphicData uri="http://schemas.microsoft.com/office/word/2010/wordprocessingShape">
+                    <wps:wsp>
+                      <wps:cNvSpPr/>
+                      <wps:spPr>
+                        <a:xfrm>
+                          <a:off x="0" y="0"/>
+                          <a:ext cx="5033176" cy="858740"/>
+                        </a:xfrm>
+                        <a:prstGeom prst="rect">
+                          <a:avLst/>
+                        </a:prstGeom>
+                        <a:noFill/>
+                        <a:ln w="28575">
+                          <a:solidFill>
+                            <a:srgbClr val="FF0000"/>
+                          </a:solidFill>
+                        </a:ln>
+                      </wps:spPr>
+                      <wps:style>
+                        <a:lnRef idx="2">
+                          <a:schemeClr val="accent6"/>
+                        </a:lnRef>
+                        <a:fillRef idx="1">
+                          <a:schemeClr val="lt1"/>
+                        </a:fillRef>
+                        <a:effectRef idx="0">
+                          <a:schemeClr val="accent6"/>
+                        </a:effectRef>
+                        <a:fontRef idx="minor">
+                          <a:schemeClr val="dk1"/>
+                        </a:fontRef>
+                      </wps:style>
+                      <wps:bodyPr rot="0" spcFirstLastPara="0" vertOverflow="overflow" horzOverflow="overflow" vert="horz" wrap="square" lIns="91440" tIns="45720" rIns="91440" bIns="45720" numCol="1" spcCol="0" rtlCol="0" fromWordArt="0" anchor="ctr" anchorCtr="0" forceAA="0" compatLnSpc="1">
+                        <a:prstTxWarp prst="textNoShape">
+                          <a:avLst/>
+                        </a:prstTxWarp>
+                        <a:noAutofit/>
+                      </wps:bodyPr>
+                    </wps:wsp>
+                  </a:graphicData>
+                </a:graphic>
+                <wp14:sizeRelH relativeFrom="margin">
+                  <wp14:pctWidth>0</wp14:pctWidth>
+                </wp14:sizeRelH>
+                <wp14:sizeRelV relativeFrom="margin">
+                  <wp14:pctHeight>0</wp14:pctHeight>
+                </wp14:sizeRelV>
+              </wp:anchor>
+            </w:drawing>
+          </mc:Choice>
+          <mc:Fallback>
+            <w:pict>
+              <v:rect w14:anchorId="3BED2FE0" id="Rectángulo 30" o:spid="_x0000_s1026" style="position:absolute;margin-left:99.55pt;margin-top:94.35pt;width:396.3pt;height:67.6pt;z-index:251866112;visibility:visible;mso-wrap-style:square;mso-width-percent:0;mso-height-percent:0;mso-wrap-distance-left:9pt;mso-wrap-distance-top:0;mso-wrap-distance-right:9pt;mso-wrap-distance-bottom:0;mso-position-horizontal:absolute;mso-position-horizontal-relative:page;mso-position-vertical:absolute;mso-position-vertical-relative:text;mso-width-percent:0;mso-height-percent:0;mso-width-relative:margin;mso-height-relative:margin;v-text-anchor:middle" o:gfxdata="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" filled="f" strokecolor="red" strokeweight="2.25pt">
+                <w10:wrap anchorx="page"/>
+              </v:rect>
+            </w:pict>
+          </mc:Fallback>
+        </mc:AlternateContent>
+      </w:r>
+      <w:r>
+        <w:rPr>
+          <w:noProof/>
+          <w:lang w:val="es-MX" w:eastAsia="es-MX"/>
+        </w:rPr>
+        <w:drawing>
+          <wp:inline distT="0" distB="0" distL="0" distR="0" wp14:anchorId="3D9F7CA1" wp14:editId="3BD082E7">
+            <wp:extent cx="5103480" cy="1924215"/>
+            <wp:effectExtent l="152400" t="171450" r="345440" b="361950"/>
+            <wp:docPr id="21" name="Imagen 21"/>
+            <wp:cNvGraphicFramePr>
+              <a:graphicFrameLocks xmlns:a="http://schemas.openxmlformats.org/drawingml/2006/main" noChangeAspect="1"/>
+            </wp:cNvGraphicFramePr>
+            <a:graphic xmlns:a="http://schemas.openxmlformats.org/drawingml/2006/main">
+              <a:graphicData uri="http://schemas.openxmlformats.org/drawingml/2006/picture">
+                <pic:pic xmlns:pic="http://schemas.openxmlformats.org/drawingml/2006/picture">
+                  <pic:nvPicPr>
+                    <pic:cNvPr id="1" name=""/>
+                    <pic:cNvPicPr/>
+                  </pic:nvPicPr>
+                  <pic:blipFill rotWithShape="1">
+                    <a:blip r:embed="rId12"/>
+                    <a:srcRect l="1018" t="2605" b="1902"/>
+                    <a:stretch/>
+                  </pic:blipFill>
+                  <pic:spPr bwMode="auto">
+                    <a:xfrm>
+                      <a:off x="0" y="0"/>
+                      <a:ext cx="5120581" cy="1930663"/>
+                    </a:xfrm>
+                    <a:prstGeom prst="rect">
+                      <a:avLst/>
+                    </a:prstGeom>
+                    <a:ln>
+                      <a:noFill/>
+                    </a:ln>
+                    <a:effectLst>
+                      <a:outerShdw blurRad="292100" dist="139700" dir="2700000" algn="tl" rotWithShape="0">
+                        <a:srgbClr val="333333">
+                          <a:alpha val="65000"/>
+                        </a:srgbClr>
+                      </a:outerShdw>
+                    </a:effectLst>
+                    <a:extLst>
+                      <a:ext uri="{53640926-AAD7-44D8-BBD7-CCE9431645EC}">
+                        <a14:shadowObscured xmlns:a14="http://schemas.microsoft.com/office/drawing/2010/main"/>
+                      </a:ext>
+                    </a:extLst>
+                  </pic:spPr>
+                </pic:pic>
+              </a:graphicData>
+            </a:graphic>
+          </wp:inline>
+        </w:drawing>
+      </w:r>
+    </w:p>
+    <w:p>
+      <w:pPr>
+        <w:rPr>
+          <w:rFonts w:ascii="Arial" w:hAnsi="Arial" w:cs="Arial"/>
+          <w:b/>
+          <w:sz w:val="24"/>
+          <w:szCs w:val="24"/>
+        </w:rPr>
+      </w:pPr>
+      <w:r>
+        <w:rPr>
+          <w:rFonts w:ascii="Arial" w:hAnsi="Arial" w:cs="Arial"/>
+          <w:b/>
+          <w:sz w:val="24"/>
+          <w:szCs w:val="24"/>
+        </w:rPr>
+        <w:t xml:space="preserve">En </w:t>
+      </w:r>
+      <w:r>
+        <w:rPr>
+          <w:rFonts w:ascii="Arial" w:hAnsi="Arial" w:cs="Arial"/>
+          <w:b/>
+          <w:sz w:val="24"/>
+          <w:szCs w:val="24"/>
+        </w:rPr>
+        <w:t xml:space="preserve">caso de ser necesario más adelante, esta información puede ser editada o eliminada </w:t>
+      </w:r>
+      <w:r>
+        <w:rPr>
+          <w:rFonts w:ascii="Arial" w:hAnsi="Arial" w:cs="Arial"/>
+          <w:b/>
+          <w:sz w:val="24"/>
+          <w:szCs w:val="24"/>
+        </w:rPr>
+        <w:t>“</w:t>
+      </w:r>
+      <w:r>
+        <w:rPr>
+          <w:rFonts w:ascii="Arial" w:hAnsi="Arial" w:cs="Arial"/>
+          <w:b/>
+          <w:sz w:val="24"/>
+          <w:szCs w:val="24"/>
+        </w:rPr>
+        <w:t>individualmente</w:t>
+      </w:r>
+      <w:r>
+        <w:rPr>
+          <w:rFonts w:ascii="Arial" w:hAnsi="Arial" w:cs="Arial"/>
+          <w:b/>
+          <w:sz w:val="24"/>
+          <w:szCs w:val="24"/>
+        </w:rPr>
+        <w:t>”</w:t>
+      </w:r>
+      <w:r>
+        <w:rPr>
+          <w:rFonts w:ascii="Arial" w:hAnsi="Arial" w:cs="Arial"/>
+          <w:b/>
+          <w:sz w:val="24"/>
+          <w:szCs w:val="24"/>
+        </w:rPr>
+        <w:t xml:space="preserve"> utilizando los botones “Editar” “Borrar”</w:t>
+      </w:r>
+    </w:p>
+    <w:p>
+      <w:pPr>
+        <w:rPr>
+          <w:rFonts w:ascii="Arial" w:hAnsi="Arial" w:cs="Arial"/>
+        </w:rPr>
+      </w:pPr>
+      <w:r>
+        <w:rPr>
+          <w:rFonts w:ascii="Arial" w:hAnsi="Arial" w:cs="Arial"/>
+          <w:noProof/>
+          <w:lang w:val="es-MX" w:eastAsia="es-MX"/>
+        </w:rPr>
+        <mc:AlternateContent>
+          <mc:Choice Requires="wps">
+            <w:drawing>
+              <wp:anchor distT="0" distB="0" distL="114300" distR="114300" simplePos="0" relativeHeight="251868160" behindDoc="0" locked="0" layoutInCell="1" allowOverlap="1" wp14:anchorId="17F4C9E2" wp14:editId="509B2EE6">
+                <wp:simplePos x="0" y="0"/>
+                <wp:positionH relativeFrom="page">
+                  <wp:posOffset>1630016</wp:posOffset>
+                </wp:positionH>
+                <wp:positionV relativeFrom="paragraph">
+                  <wp:posOffset>1177593</wp:posOffset>
+                </wp:positionV>
+                <wp:extent cx="564681" cy="285915"/>
+                <wp:effectExtent l="19050" t="19050" r="26035" b="19050"/>
+                <wp:wrapNone/>
+                <wp:docPr id="33" name="Rectángulo 33"/>
+                <wp:cNvGraphicFramePr/>
+                <a:graphic xmlns:a="http://schemas.openxmlformats.org/drawingml/2006/main">
+                  <a:graphicData uri="http://schemas.microsoft.com/office/word/2010/wordprocessingShape">
+                    <wps:wsp>
+                      <wps:cNvSpPr/>
+                      <wps:spPr>
+                        <a:xfrm flipH="1">
+                          <a:off x="0" y="0"/>
+                          <a:ext cx="564681" cy="285915"/>
+                        </a:xfrm>
+                        <a:prstGeom prst="rect">
+                          <a:avLst/>
+                        </a:prstGeom>
+                        <a:noFill/>
+                        <a:ln w="28575">
+                          <a:solidFill>
+                            <a:srgbClr val="FF0000"/>
+                          </a:solidFill>
+                        </a:ln>
+                      </wps:spPr>
+                      <wps:style>
+                        <a:lnRef idx="2">
+                          <a:schemeClr val="accent6"/>
+                        </a:lnRef>
+                        <a:fillRef idx="1">
+                          <a:schemeClr val="lt1"/>
+                        </a:fillRef>
+                        <a:effectRef idx="0">
+                          <a:schemeClr val="accent6"/>
+                        </a:effectRef>
+                        <a:fontRef idx="minor">
+                          <a:schemeClr val="dk1"/>
+                        </a:fontRef>
+                      </wps:style>
+                      <wps:bodyPr rot="0" spcFirstLastPara="0" vertOverflow="overflow" horzOverflow="overflow" vert="horz" wrap="square" lIns="91440" tIns="45720" rIns="91440" bIns="45720" numCol="1" spcCol="0" rtlCol="0" fromWordArt="0" anchor="ctr" anchorCtr="0" forceAA="0" compatLnSpc="1">
+                        <a:prstTxWarp prst="textNoShape">
+                          <a:avLst/>
+                        </a:prstTxWarp>
+                        <a:noAutofit/>
+                      </wps:bodyPr>
+                    </wps:wsp>
+                  </a:graphicData>
+                </a:graphic>
+                <wp14:sizeRelH relativeFrom="margin">
+                  <wp14:pctWidth>0</wp14:pctWidth>
+                </wp14:sizeRelH>
+                <wp14:sizeRelV relativeFrom="margin">
+                  <wp14:pctHeight>0</wp14:pctHeight>
+                </wp14:sizeRelV>
+              </wp:anchor>
+            </w:drawing>
+          </mc:Choice>
+          <mc:Fallback>
+            <w:pict>
+              <v:rect w14:anchorId="586AFBD3" id="Rectángulo 33" o:spid="_x0000_s1026" style="position:absolute;margin-left:128.35pt;margin-top:92.7pt;width:44.45pt;height:22.5pt;flip:x;z-index:251868160;visibility:visible;mso-wrap-style:square;mso-width-percent:0;mso-height-percent:0;mso-wrap-distance-left:9pt;mso-wrap-distance-top:0;mso-wrap-distance-right:9pt;mso-wrap-distance-bottom:0;mso-position-horizontal:absolute;mso-position-horizontal-relative:page;mso-position-vertical:absolute;mso-position-vertical-relative:text;mso-width-percent:0;mso-height-percent:0;mso-width-relative:margin;mso-height-relative:margin;v-text-anchor:middle" o:gfxdata="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" filled="f" strokecolor="red" strokeweight="2.25pt">
+                <w10:wrap anchorx="page"/>
+              </v:rect>
+            </w:pict>
+          </mc:Fallback>
+        </mc:AlternateContent>
+      </w:r>
+      <w:r>
+        <w:rPr>
+          <w:noProof/>
+          <w:lang w:val="es-MX" w:eastAsia="es-MX"/>
+        </w:rPr>
+        <w:drawing>
+          <wp:inline distT="0" distB="0" distL="0" distR="0" wp14:anchorId="77915AF0" wp14:editId="542BC1C8">
+            <wp:extent cx="5100571" cy="1359673"/>
+            <wp:effectExtent l="152400" t="171450" r="347980" b="354965"/>
+            <wp:docPr id="31" name="Imagen 31"/>
+            <wp:cNvGraphicFramePr>
+              <a:graphicFrameLocks xmlns:a="http://schemas.openxmlformats.org/drawingml/2006/main" noChangeAspect="1"/>
+            </wp:cNvGraphicFramePr>
+            <a:graphic xmlns:a="http://schemas.openxmlformats.org/drawingml/2006/main">
+              <a:graphicData uri="http://schemas.openxmlformats.org/drawingml/2006/picture">
+                <pic:pic xmlns:pic="http://schemas.openxmlformats.org/drawingml/2006/picture">
+                  <pic:nvPicPr>
+                    <pic:cNvPr id="1" name=""/>
+                    <pic:cNvPicPr/>
+                  </pic:nvPicPr>
+                  <pic:blipFill rotWithShape="1">
+                    <a:blip r:embed="rId12"/>
+                    <a:srcRect l="1018" t="2605" b="29880"/>
+                    <a:stretch/>
+                  </pic:blipFill>
+                  <pic:spPr bwMode="auto">
+                    <a:xfrm>
+                      <a:off x="0" y="0"/>
+                      <a:ext cx="5120581" cy="1365007"/>
+                    </a:xfrm>
+                    <a:prstGeom prst="rect">
+                      <a:avLst/>
+                    </a:prstGeom>
+                    <a:ln>
+                      <a:noFill/>
+                    </a:ln>
+                    <a:effectLst>
+                      <a:outerShdw blurRad="292100" dist="139700" dir="2700000" algn="tl" rotWithShape="0">
+                        <a:srgbClr val="333333">
+                          <a:alpha val="65000"/>
+                        </a:srgbClr>
+                      </a:outerShdw>
+                    </a:effectLst>
+                    <a:extLst>
+                      <a:ext uri="{53640926-AAD7-44D8-BBD7-CCE9431645EC}">
+                        <a14:shadowObscured xmlns:a14="http://schemas.microsoft.com/office/drawing/2010/main"/>
+                      </a:ext>
+                    </a:extLst>
+                  </pic:spPr>
+                </pic:pic>
+              </a:graphicData>
+            </a:graphic>
+          </wp:inline>
+        </w:drawing>
+      </w:r>
+    </w:p>
+    <w:p>
+      <w:pPr>
+        <w:rPr>
+          <w:rFonts w:ascii="Arial" w:hAnsi="Arial" w:cs="Arial"/>
+          <w:b/>
+          <w:sz w:val="24"/>
+          <w:szCs w:val="24"/>
+        </w:rPr>
+      </w:pPr>
+      <w:r>
+        <w:rPr>
+          <w:rFonts w:ascii="Arial" w:hAnsi="Arial" w:cs="Arial"/>
+          <w:b/>
+          <w:sz w:val="24"/>
+          <w:szCs w:val="24"/>
+        </w:rPr>
+        <w:t>Se puede descargar la plantilla</w:t>
+      </w:r>
+      <w:r>
+        <w:rPr>
+          <w:rFonts w:ascii="Arial" w:hAnsi="Arial" w:cs="Arial"/>
+          <w:b/>
+          <w:sz w:val="24"/>
+          <w:szCs w:val="24"/>
+        </w:rPr>
+        <w:t xml:space="preserve"> actual utilizando el botón “Descargar Plantilla”</w:t>
+      </w:r>
+    </w:p>
+    <w:p>
+      <w:pPr>
+        <w:rPr>
+          <w:rFonts w:ascii="Arial" w:hAnsi="Arial" w:cs="Arial"/>
+        </w:rPr>
+      </w:pPr>
+      <w:r>
+        <w:rPr>
+          <w:rFonts w:ascii="Arial" w:hAnsi="Arial" w:cs="Arial"/>
+          <w:noProof/>
+          <w:lang w:val="es-MX" w:eastAsia="es-MX"/>
+        </w:rPr>
+        <mc:AlternateContent>
+          <mc:Choice Requires="wps">
+            <w:drawing>
+              <wp:anchor distT="0" distB="0" distL="114300" distR="114300" simplePos="0" relativeHeight="251838464" behindDoc="0" locked="0" layoutInCell="1" allowOverlap="1" wp14:anchorId="0EFBE235" wp14:editId="3C0E3200">
+                <wp:simplePos x="0" y="0"/>
+                <wp:positionH relativeFrom="page">
+                  <wp:posOffset>1212850</wp:posOffset>
+                </wp:positionH>
+                <wp:positionV relativeFrom="paragraph">
+                  <wp:posOffset>229870</wp:posOffset>
+                </wp:positionV>
+                <wp:extent cx="330200" cy="349250"/>
+                <wp:effectExtent l="19050" t="19050" r="12700" b="12700"/>
+                <wp:wrapNone/>
+                <wp:docPr id="37" name="Rectángulo 37"/>
+                <wp:cNvGraphicFramePr/>
+                <a:graphic xmlns:a="http://schemas.openxmlformats.org/drawingml/2006/main">
+                  <a:graphicData uri="http://schemas.microsoft.com/office/word/2010/wordprocessingShape">
+                    <wps:wsp>
+                      <wps:cNvSpPr/>
+                      <wps:spPr>
+                        <a:xfrm>
+                          <a:off x="0" y="0"/>
+                          <a:ext cx="330200" cy="349250"/>
+                        </a:xfrm>
+                        <a:prstGeom prst="rect">
+                          <a:avLst/>
+                        </a:prstGeom>
+                        <a:noFill/>
+                        <a:ln w="28575">
+                          <a:solidFill>
+                            <a:srgbClr val="FF0000"/>
+                          </a:solidFill>
+                        </a:ln>
+                      </wps:spPr>
+                      <wps:style>
+                        <a:lnRef idx="2">
+                          <a:schemeClr val="accent6"/>
+                        </a:lnRef>
+                        <a:fillRef idx="1">
+                          <a:schemeClr val="lt1"/>
+                        </a:fillRef>
+                        <a:effectRef idx="0">
+                          <a:schemeClr val="accent6"/>
+                        </a:effectRef>
+                        <a:fontRef idx="minor">
+                          <a:schemeClr val="dk1"/>
+                        </a:fontRef>
+                      </wps:style>
+                      <wps:bodyPr rot="0" spcFirstLastPara="0" vertOverflow="overflow" horzOverflow="overflow" vert="horz" wrap="square" lIns="91440" tIns="45720" rIns="91440" bIns="45720" numCol="1" spcCol="0" rtlCol="0" fromWordArt="0" anchor="ctr" anchorCtr="0" forceAA="0" compatLnSpc="1">
+                        <a:prstTxWarp prst="textNoShape">
+                          <a:avLst/>
+                        </a:prstTxWarp>
+                        <a:noAutofit/>
+                      </wps:bodyPr>
+                    </wps:wsp>
+                  </a:graphicData>
+                </a:graphic>
+                <wp14:sizeRelH relativeFrom="margin">
+                  <wp14:pctWidth>0</wp14:pctWidth>
+                </wp14:sizeRelH>
+                <wp14:sizeRelV relativeFrom="margin">
+                  <wp14:pctHeight>0</wp14:pctHeight>
+                </wp14:sizeRelV>
+              </wp:anchor>
+            </w:drawing>
+          </mc:Choice>
+          <mc:Fallback>
+            <w:pict>
+              <v:rect w14:anchorId="6A0A3580" id="Rectángulo 37" o:spid="_x0000_s1026" style="position:absolute;margin-left:95.5pt;margin-top:18.1pt;width:26pt;height:27.5pt;z-index:251838464;visibility:visible;mso-wrap-style:square;mso-width-percent:0;mso-height-percent:0;mso-wrap-distance-left:9pt;mso-wrap-distance-top:0;mso-wrap-distance-right:9pt;mso-wrap-distance-bottom:0;mso-position-horizontal:absolute;mso-position-horizontal-relative:page;mso-position-vertical:absolute;mso-position-vertical-relative:text;mso-width-percent:0;mso-height-percent:0;mso-width-relative:margin;mso-height-relative:margin;v-text-anchor:middle" o:gfxdata="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" filled="f" strokecolor="red" strokeweight="2.25pt">
+                <w10:wrap anchorx="page"/>
+              </v:rect>
+            </w:pict>
+          </mc:Fallback>
+        </mc:AlternateContent>
+      </w:r>
+      <w:bookmarkStart w:id="12" w:name="_GoBack"/>
+      <w:r>
+        <w:rPr>
+          <w:noProof/>
+          <w:lang w:val="es-MX" w:eastAsia="es-MX"/>
+        </w:rPr>
+        <w:drawing>
+          <wp:inline distT="0" distB="0" distL="0" distR="0" wp14:anchorId="6B169F6B" wp14:editId="34D4E3BF">
+            <wp:extent cx="5104440" cy="1892411"/>
+            <wp:effectExtent l="171450" t="171450" r="363220" b="355600"/>
+            <wp:docPr id="12" name="Imagen 12"/>
+            <wp:cNvGraphicFramePr>
+              <a:graphicFrameLocks xmlns:a="http://schemas.openxmlformats.org/drawingml/2006/main" noChangeAspect="1"/>
+            </wp:cNvGraphicFramePr>
+            <a:graphic xmlns:a="http://schemas.openxmlformats.org/drawingml/2006/main">
+              <a:graphicData uri="http://schemas.openxmlformats.org/drawingml/2006/picture">
+                <pic:pic xmlns:pic="http://schemas.openxmlformats.org/drawingml/2006/picture">
+                  <pic:nvPicPr>
+                    <pic:cNvPr id="1" name=""/>
+                    <pic:cNvPicPr/>
+                  </pic:nvPicPr>
+                  <pic:blipFill rotWithShape="1">
+                    <a:blip r:embed="rId12"/>
+                    <a:srcRect l="1018" t="2605" b="3497"/>
+                    <a:stretch/>
+                  </pic:blipFill>
+                  <pic:spPr bwMode="auto">
+                    <a:xfrm>
+                      <a:off x="0" y="0"/>
+                      <a:ext cx="5120581" cy="1898395"/>
+                    </a:xfrm>
+                    <a:prstGeom prst="rect">
+                      <a:avLst/>
+                    </a:prstGeom>
+                    <a:ln>
+                      <a:noFill/>
+                    </a:ln>
+                    <a:effectLst>
+                      <a:outerShdw blurRad="292100" dist="139700" dir="2700000" algn="tl" rotWithShape="0">
+                        <a:srgbClr val="333333">
+                          <a:alpha val="65000"/>
+                        </a:srgbClr>
+                      </a:outerShdw>
+                    </a:effectLst>
+                    <a:extLst>
+                      <a:ext uri="{53640926-AAD7-44D8-BBD7-CCE9431645EC}">
+                        <a14:shadowObscured xmlns:a14="http://schemas.microsoft.com/office/drawing/2010/main"/>
+                      </a:ext>
+                    </a:extLst>
+                  </pic:spPr>
+                </pic:pic>
+              </a:graphicData>
+            </a:graphic>
+          </wp:inline>
+        </w:drawing>
+      </w:r>
+      <w:bookmarkEnd w:id="12"/>
     </w:p>
     <w:p>
       <w:pPr>
@@ -5016,7 +5580,7 @@
           <w:rFonts w:cs="Arial"/>
         </w:rPr>
       </w:pPr>
-      <w:bookmarkStart w:id="13" w:name="_Toc125113826"/>
+      <w:bookmarkStart w:id="13" w:name="_Toc125535661"/>
       <w:r>
         <w:rPr>
           <w:rFonts w:cs="Arial"/>
@@ -5043,16 +5607,7 @@
           <w:sz w:val="24"/>
           <w:szCs w:val="24"/>
         </w:rPr>
-        <w:t>2.1</w:t>
-      </w:r>
-      <w:r>
-        <w:rPr>
-          <w:rFonts w:ascii="Arial" w:hAnsi="Arial" w:cs="Arial"/>
-          <w:b/>
-          <w:sz w:val="24"/>
-          <w:szCs w:val="24"/>
-        </w:rPr>
-        <w:t>.- En la siguiente ventana seleccionar el botón “</w:t>
+        <w:t>En la siguiente ventana seleccionar el botón “</w:t>
       </w:r>
       <w:r>
         <w:rPr>
@@ -5152,7 +5707,7 @@
               </wp:anchor>
             </w:drawing>
           </mc:Choice>
-          <mc:Fallback xmlns:cx1="http://schemas.microsoft.com/office/drawing/2015/9/8/chartex">
+          <mc:Fallback>
             <w:pict>
               <v:rect w14:anchorId="77EB8F72" id="Rectángulo 32" o:spid="_x0000_s1026" style="position:absolute;margin-left:98.5pt;margin-top:11.8pt;width:20pt;height:24.5pt;z-index:251834368;visibility:visible;mso-wrap-style:square;mso-width-percent:0;mso-height-percent:0;mso-wrap-distance-left:9pt;mso-wrap-distance-top:0;mso-wrap-distance-right:9pt;mso-wrap-distance-bottom:0;mso-position-horizontal:absolute;mso-position-horizontal-relative:page;mso-position-vertical:absolute;mso-position-vertical-relative:text;mso-width-percent:0;mso-height-percent:0;mso-width-relative:margin;mso-height-relative:margin;v-text-anchor:middle" o:gfxdata="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" filled="f" strokecolor="red" strokeweight="2.25pt">
                 <w10:wrap anchorx="page"/>
@@ -5182,7 +5737,7 @@
                     <pic:cNvPicPr/>
                   </pic:nvPicPr>
                   <pic:blipFill rotWithShape="1">
-                    <a:blip r:embed="rId15"/>
+                    <a:blip r:embed="rId13"/>
                     <a:srcRect l="608" b="19274"/>
                     <a:stretch/>
                   </pic:blipFill>
@@ -5226,24 +5781,6 @@
           <w:szCs w:val="24"/>
         </w:rPr>
       </w:pPr>
-      <w:r>
-        <w:rPr>
-          <w:rFonts w:ascii="Arial" w:hAnsi="Arial" w:cs="Arial"/>
-          <w:b/>
-          <w:sz w:val="24"/>
-          <w:szCs w:val="24"/>
-        </w:rPr>
-        <w:t>2.1</w:t>
-      </w:r>
-      <w:r>
-        <w:rPr>
-          <w:rFonts w:ascii="Arial" w:hAnsi="Arial" w:cs="Arial"/>
-          <w:b/>
-          <w:sz w:val="24"/>
-          <w:szCs w:val="24"/>
-        </w:rPr>
-        <w:t xml:space="preserve">.- </w:t>
-      </w:r>
       <w:r>
         <w:rPr>
           <w:rFonts w:ascii="Arial" w:hAnsi="Arial" w:cs="Arial"/>
@@ -5334,7 +5871,7 @@
               </wp:anchor>
             </w:drawing>
           </mc:Choice>
-          <mc:Fallback xmlns:cx1="http://schemas.microsoft.com/office/drawing/2015/9/8/chartex">
+          <mc:Fallback>
             <w:pict>
               <v:rect w14:anchorId="270E647C" id="Rectángulo 34" o:spid="_x0000_s1026" style="position:absolute;margin-left:268pt;margin-top:127.2pt;width:42pt;height:15.5pt;flip:x;z-index:251836416;visibility:visible;mso-wrap-style:square;mso-width-percent:0;mso-height-percent:0;mso-wrap-distance-left:9pt;mso-wrap-distance-top:0;mso-wrap-distance-right:9pt;mso-wrap-distance-bottom:0;mso-position-horizontal:absolute;mso-position-horizontal-relative:page;mso-position-vertical:absolute;mso-position-vertical-relative:text;mso-width-percent:0;mso-height-percent:0;mso-width-relative:margin;mso-height-relative:margin;v-text-anchor:middle" o:gfxdata="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" filled="f" strokecolor="red" strokeweight="2.25pt">
                 <w10:wrap anchorx="page"/>
@@ -5364,7 +5901,7 @@
                     <pic:cNvPicPr/>
                   </pic:nvPicPr>
                   <pic:blipFill>
-                    <a:blip r:embed="rId16"/>
+                    <a:blip r:embed="rId14"/>
                     <a:stretch>
                       <a:fillRect/>
                     </a:stretch>
@@ -5404,26 +5941,24 @@
           <w:szCs w:val="24"/>
         </w:rPr>
       </w:pPr>
-    </w:p>
-    <w:p>
-      <w:pPr>
+      <w:r>
         <w:rPr>
           <w:rFonts w:ascii="Arial" w:hAnsi="Arial" w:cs="Arial"/>
           <w:b/>
           <w:sz w:val="24"/>
           <w:szCs w:val="24"/>
         </w:rPr>
-      </w:pPr>
-    </w:p>
-    <w:p>
-      <w:pPr>
+        <w:t xml:space="preserve">En </w:t>
+      </w:r>
+      <w:r>
         <w:rPr>
           <w:rFonts w:ascii="Arial" w:hAnsi="Arial" w:cs="Arial"/>
           <w:b/>
           <w:sz w:val="24"/>
           <w:szCs w:val="24"/>
         </w:rPr>
-      </w:pPr>
+        <w:t>caso de ser necesario más adelante, esta información puede ser editada o eliminada individualmente utilizando los botones “Editar” “Borrar”</w:t>
+      </w:r>
     </w:p>
     <w:p>
       <w:pPr>
@@ -5432,170 +5967,6 @@
           <w:b/>
           <w:sz w:val="24"/>
           <w:szCs w:val="24"/>
-        </w:rPr>
-      </w:pPr>
-    </w:p>
-    <w:p>
-      <w:pPr>
-        <w:rPr>
-          <w:rFonts w:ascii="Arial" w:hAnsi="Arial" w:cs="Arial"/>
-          <w:b/>
-          <w:sz w:val="24"/>
-          <w:szCs w:val="24"/>
-        </w:rPr>
-      </w:pPr>
-    </w:p>
-    <w:p>
-      <w:pPr>
-        <w:rPr>
-          <w:rFonts w:ascii="Arial" w:hAnsi="Arial" w:cs="Arial"/>
-          <w:b/>
-          <w:sz w:val="24"/>
-          <w:szCs w:val="24"/>
-        </w:rPr>
-      </w:pPr>
-    </w:p>
-    <w:p>
-      <w:pPr>
-        <w:rPr>
-          <w:rFonts w:ascii="Arial" w:hAnsi="Arial" w:cs="Arial"/>
-          <w:b/>
-          <w:sz w:val="24"/>
-          <w:szCs w:val="24"/>
-        </w:rPr>
-      </w:pPr>
-    </w:p>
-    <w:p>
-      <w:pPr>
-        <w:rPr>
-          <w:rFonts w:ascii="Arial" w:hAnsi="Arial" w:cs="Arial"/>
-          <w:b/>
-          <w:sz w:val="24"/>
-          <w:szCs w:val="24"/>
-        </w:rPr>
-      </w:pPr>
-    </w:p>
-    <w:p>
-      <w:pPr>
-        <w:rPr>
-          <w:rFonts w:ascii="Arial" w:hAnsi="Arial" w:cs="Arial"/>
-          <w:b/>
-          <w:sz w:val="24"/>
-          <w:szCs w:val="24"/>
-        </w:rPr>
-      </w:pPr>
-    </w:p>
-    <w:p>
-      <w:pPr>
-        <w:pStyle w:val="Ttulo1"/>
-        <w:spacing w:line="276" w:lineRule="auto"/>
-        <w:jc w:val="center"/>
-        <w:rPr>
-          <w:rFonts w:cs="Arial"/>
-        </w:rPr>
-      </w:pPr>
-      <w:bookmarkStart w:id="14" w:name="_Toc125113827"/>
-      <w:r>
-        <w:rPr>
-          <w:rFonts w:cs="Arial"/>
-        </w:rPr>
-        <w:lastRenderedPageBreak/>
-        <w:t>Registro de nuevos cálculos/</w:t>
-      </w:r>
-      <w:commentRangeStart w:id="15"/>
-      <w:r>
-        <w:rPr>
-          <w:rFonts w:cs="Arial"/>
-        </w:rPr>
-        <w:t>fondos</w:t>
-      </w:r>
-      <w:commentRangeEnd w:id="15"/>
-      <w:r>
-        <w:rPr>
-          <w:rStyle w:val="Refdecomentario"/>
-          <w:rFonts w:asciiTheme="minorHAnsi" w:eastAsiaTheme="minorHAnsi" w:hAnsiTheme="minorHAnsi" w:cstheme="minorBidi"/>
-          <w:b w:val="0"/>
-          <w:color w:val="auto"/>
-        </w:rPr>
-        <w:commentReference w:id="15"/>
-      </w:r>
-      <w:r>
-        <w:rPr>
-          <w:rFonts w:cs="Arial"/>
-        </w:rPr>
-        <w:t>/</w:t>
-      </w:r>
-      <w:commentRangeStart w:id="16"/>
-      <w:r>
-        <w:rPr>
-          <w:rFonts w:cs="Arial"/>
-        </w:rPr>
-        <w:t>parámetros</w:t>
-      </w:r>
-      <w:bookmarkEnd w:id="14"/>
-      <w:commentRangeEnd w:id="16"/>
-      <w:r>
-        <w:rPr>
-          <w:rStyle w:val="Refdecomentario"/>
-          <w:rFonts w:asciiTheme="minorHAnsi" w:eastAsiaTheme="minorHAnsi" w:hAnsiTheme="minorHAnsi" w:cstheme="minorBidi"/>
-          <w:b w:val="0"/>
-          <w:color w:val="auto"/>
-        </w:rPr>
-        <w:commentReference w:id="16"/>
-      </w:r>
-    </w:p>
-    <w:p>
-      <w:pPr>
-        <w:rPr>
-          <w:rFonts w:ascii="Arial" w:hAnsi="Arial" w:cs="Arial"/>
-          <w:b/>
-          <w:sz w:val="24"/>
-          <w:szCs w:val="24"/>
-        </w:rPr>
-      </w:pPr>
-    </w:p>
-    <w:p>
-      <w:pPr>
-        <w:rPr>
-          <w:rFonts w:ascii="Arial" w:hAnsi="Arial" w:cs="Arial"/>
-          <w:b/>
-          <w:sz w:val="24"/>
-          <w:szCs w:val="24"/>
-        </w:rPr>
-      </w:pPr>
-      <w:r>
-        <w:rPr>
-          <w:rFonts w:ascii="Arial" w:hAnsi="Arial" w:cs="Arial"/>
-          <w:b/>
-          <w:sz w:val="24"/>
-          <w:szCs w:val="24"/>
-        </w:rPr>
-        <w:t>En la siguiente ventana seleccionar el botón “</w:t>
-      </w:r>
-      <w:r>
-        <w:rPr>
-          <w:rFonts w:ascii="Arial" w:hAnsi="Arial" w:cs="Arial"/>
-          <w:b/>
-          <w:sz w:val="24"/>
-          <w:szCs w:val="24"/>
-        </w:rPr>
-        <w:t>Agregar</w:t>
-      </w:r>
-      <w:r>
-        <w:rPr>
-          <w:rFonts w:ascii="Arial" w:hAnsi="Arial" w:cs="Arial"/>
-          <w:b/>
-          <w:sz w:val="24"/>
-          <w:szCs w:val="24"/>
-        </w:rPr>
-        <w:t xml:space="preserve">” </w:t>
-      </w:r>
-    </w:p>
-    <w:p>
-      <w:pPr>
-        <w:jc w:val="center"/>
-        <w:rPr>
-          <w:rFonts w:ascii="Arial" w:hAnsi="Arial" w:cs="Arial"/>
         </w:rPr>
       </w:pPr>
       <w:r>
@@ -5607,18 +5978,18 @@
         <mc:AlternateContent>
           <mc:Choice Requires="wps">
             <w:drawing>
-              <wp:anchor distT="0" distB="0" distL="114300" distR="114300" simplePos="0" relativeHeight="251842560" behindDoc="0" locked="0" layoutInCell="1" allowOverlap="1" wp14:anchorId="7D05CC7B" wp14:editId="0FB1FAD8">
+              <wp:anchor distT="0" distB="0" distL="114300" distR="114300" simplePos="0" relativeHeight="251857920" behindDoc="0" locked="0" layoutInCell="1" allowOverlap="1" wp14:anchorId="7392C13B" wp14:editId="3C28F92F">
                 <wp:simplePos x="0" y="0"/>
                 <wp:positionH relativeFrom="page">
-                  <wp:posOffset>1993900</wp:posOffset>
+                  <wp:posOffset>1276350</wp:posOffset>
                 </wp:positionH>
                 <wp:positionV relativeFrom="paragraph">
-                  <wp:posOffset>154940</wp:posOffset>
+                  <wp:posOffset>923925</wp:posOffset>
                 </wp:positionV>
-                <wp:extent cx="292100" cy="317500"/>
-                <wp:effectExtent l="19050" t="19050" r="12700" b="25400"/>
+                <wp:extent cx="539750" cy="209550"/>
+                <wp:effectExtent l="19050" t="19050" r="12700" b="19050"/>
                 <wp:wrapNone/>
-                <wp:docPr id="43" name="Rectángulo 43"/>
+                <wp:docPr id="8" name="Rectángulo 8"/>
                 <wp:cNvGraphicFramePr/>
                 <a:graphic xmlns:a="http://schemas.openxmlformats.org/drawingml/2006/main">
                   <a:graphicData uri="http://schemas.microsoft.com/office/word/2010/wordprocessingShape">
@@ -5627,7 +5998,7 @@
                       <wps:spPr>
                         <a:xfrm flipH="1">
                           <a:off x="0" y="0"/>
-                          <a:ext cx="292100" cy="317500"/>
+                          <a:ext cx="539750" cy="209550"/>
                         </a:xfrm>
                         <a:prstGeom prst="rect">
                           <a:avLst/>
@@ -5671,9 +6042,9 @@
               </wp:anchor>
             </w:drawing>
           </mc:Choice>
-          <mc:Fallback xmlns:cx1="http://schemas.microsoft.com/office/drawing/2015/9/8/chartex">
+          <mc:Fallback>
             <w:pict>
-              <v:rect w14:anchorId="07B0325B" id="Rectángulo 43" o:spid="_x0000_s1026" style="position:absolute;margin-left:157pt;margin-top:12.2pt;width:23pt;height:25pt;flip:x;z-index:251842560;visibility:visible;mso-wrap-style:square;mso-width-percent:0;mso-height-percent:0;mso-wrap-distance-left:9pt;mso-wrap-distance-top:0;mso-wrap-distance-right:9pt;mso-wrap-distance-bottom:0;mso-position-horizontal:absolute;mso-position-horizontal-relative:page;mso-position-vertical:absolute;mso-position-vertical-relative:text;mso-width-percent:0;mso-height-percent:0;mso-width-relative:margin;mso-height-relative:margin;v-text-anchor:middle" o:gfxdata="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" filled="f" strokecolor="red" strokeweight="2.25pt">
+              <v:rect w14:anchorId="5C61E794" id="Rectángulo 8" o:spid="_x0000_s1026" style="position:absolute;margin-left:100.5pt;margin-top:72.75pt;width:42.5pt;height:16.5pt;flip:x;z-index:251857920;visibility:visible;mso-wrap-style:square;mso-width-percent:0;mso-height-percent:0;mso-wrap-distance-left:9pt;mso-wrap-distance-top:0;mso-wrap-distance-right:9pt;mso-wrap-distance-bottom:0;mso-position-horizontal:absolute;mso-position-horizontal-relative:page;mso-position-vertical:absolute;mso-position-vertical-relative:text;mso-width-percent:0;mso-height-percent:0;mso-width-relative:margin;mso-height-relative:margin;v-text-anchor:middle" o:gfxdata="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" filled="f" strokecolor="red" strokeweight="2.25pt">
                 <w10:wrap anchorx="page"/>
               </v:rect>
             </w:pict>
@@ -5686,10 +6057,10 @@
           <w:lang w:val="es-MX" w:eastAsia="es-MX"/>
         </w:rPr>
         <w:drawing>
-          <wp:inline distT="0" distB="0" distL="0" distR="0" wp14:anchorId="40FD5127" wp14:editId="63ACCD1C">
-            <wp:extent cx="3599815" cy="1352491"/>
-            <wp:effectExtent l="171450" t="152400" r="362585" b="362585"/>
-            <wp:docPr id="39" name="Imagen 39"/>
+          <wp:inline distT="0" distB="0" distL="0" distR="0" wp14:anchorId="3353B763" wp14:editId="2DAF105B">
+            <wp:extent cx="3338513" cy="1238250"/>
+            <wp:effectExtent l="171450" t="152400" r="357505" b="361950"/>
+            <wp:docPr id="3" name="Imagen 3"/>
             <wp:cNvGraphicFramePr>
               <a:graphicFrameLocks xmlns:a="http://schemas.openxmlformats.org/drawingml/2006/main" noChangeAspect="1"/>
             </wp:cNvGraphicFramePr>
@@ -5701,14 +6072,14 @@
                     <pic:cNvPicPr/>
                   </pic:nvPicPr>
                   <pic:blipFill rotWithShape="1">
-                    <a:blip r:embed="rId17"/>
-                    <a:srcRect l="701" b="17855"/>
+                    <a:blip r:embed="rId13"/>
+                    <a:srcRect l="608" b="19274"/>
                     <a:stretch/>
                   </pic:blipFill>
                   <pic:spPr bwMode="auto">
                     <a:xfrm>
                       <a:off x="0" y="0"/>
-                      <a:ext cx="3619591" cy="1359921"/>
+                      <a:ext cx="3363865" cy="1247653"/>
                     </a:xfrm>
                     <a:prstGeom prst="rect">
                       <a:avLst/>
@@ -5738,386 +6109,14 @@
     </w:p>
     <w:p>
       <w:pPr>
-        <w:rPr>
-          <w:rFonts w:ascii="Arial" w:hAnsi="Arial" w:cs="Arial"/>
-          <w:b/>
-          <w:sz w:val="24"/>
-          <w:szCs w:val="24"/>
-        </w:rPr>
-      </w:pPr>
-      <w:r>
-        <w:rPr>
-          <w:rFonts w:ascii="Arial" w:hAnsi="Arial" w:cs="Arial"/>
-          <w:b/>
-          <w:sz w:val="24"/>
-          <w:szCs w:val="24"/>
-        </w:rPr>
-        <w:t>Cargaremos la información solicitada para el</w:t>
-      </w:r>
-      <w:r>
-        <w:rPr>
-          <w:rFonts w:ascii="Arial" w:hAnsi="Arial" w:cs="Arial"/>
-          <w:b/>
-          <w:sz w:val="24"/>
-          <w:szCs w:val="24"/>
-        </w:rPr>
-        <w:t xml:space="preserve"> registro del</w:t>
-      </w:r>
-      <w:r>
-        <w:rPr>
-          <w:rFonts w:ascii="Arial" w:hAnsi="Arial" w:cs="Arial"/>
-          <w:b/>
-          <w:sz w:val="24"/>
-          <w:szCs w:val="24"/>
-        </w:rPr>
-        <w:t xml:space="preserve"> nuevo cálculo/fondo/</w:t>
-      </w:r>
-      <w:r>
-        <w:rPr>
-          <w:rFonts w:ascii="Arial" w:hAnsi="Arial" w:cs="Arial"/>
-          <w:b/>
-          <w:sz w:val="24"/>
-          <w:szCs w:val="24"/>
-        </w:rPr>
-        <w:t>parámetro</w:t>
-      </w:r>
-      <w:r>
-        <w:rPr>
-          <w:rFonts w:ascii="Arial" w:hAnsi="Arial" w:cs="Arial"/>
-          <w:b/>
-          <w:sz w:val="24"/>
-          <w:szCs w:val="24"/>
-        </w:rPr>
-        <w:t xml:space="preserve"> y presionaremos el botón guardar</w:t>
-      </w:r>
-    </w:p>
-    <w:p>
-      <w:pPr>
+        <w:pStyle w:val="Ttulo1"/>
+        <w:spacing w:line="276" w:lineRule="auto"/>
         <w:jc w:val="center"/>
         <w:rPr>
-          <w:rFonts w:ascii="Arial" w:hAnsi="Arial" w:cs="Arial"/>
-        </w:rPr>
-      </w:pPr>
-      <w:r>
-        <w:rPr>
-          <w:rFonts w:ascii="Arial" w:hAnsi="Arial" w:cs="Arial"/>
-          <w:noProof/>
-          <w:lang w:val="es-MX" w:eastAsia="es-MX"/>
-        </w:rPr>
-        <mc:AlternateContent>
-          <mc:Choice Requires="wps">
-            <w:drawing>
-              <wp:anchor distT="0" distB="0" distL="114300" distR="114300" simplePos="0" relativeHeight="251840512" behindDoc="0" locked="0" layoutInCell="1" allowOverlap="1" wp14:anchorId="3779666B" wp14:editId="1598627B">
-                <wp:simplePos x="0" y="0"/>
-                <wp:positionH relativeFrom="page">
-                  <wp:posOffset>3314700</wp:posOffset>
-                </wp:positionH>
-                <wp:positionV relativeFrom="paragraph">
-                  <wp:posOffset>1641475</wp:posOffset>
-                </wp:positionV>
-                <wp:extent cx="533400" cy="196850"/>
-                <wp:effectExtent l="19050" t="19050" r="19050" b="12700"/>
-                <wp:wrapNone/>
-                <wp:docPr id="41" name="Rectángulo 41"/>
-                <wp:cNvGraphicFramePr/>
-                <a:graphic xmlns:a="http://schemas.openxmlformats.org/drawingml/2006/main">
-                  <a:graphicData uri="http://schemas.microsoft.com/office/word/2010/wordprocessingShape">
-                    <wps:wsp>
-                      <wps:cNvSpPr/>
-                      <wps:spPr>
-                        <a:xfrm flipH="1">
-                          <a:off x="0" y="0"/>
-                          <a:ext cx="533400" cy="196850"/>
-                        </a:xfrm>
-                        <a:prstGeom prst="rect">
-                          <a:avLst/>
-                        </a:prstGeom>
-                        <a:noFill/>
-                        <a:ln w="28575">
-                          <a:solidFill>
-                            <a:srgbClr val="FF0000"/>
-                          </a:solidFill>
-                        </a:ln>
-                      </wps:spPr>
-                      <wps:style>
-                        <a:lnRef idx="2">
-                          <a:schemeClr val="accent6"/>
-                        </a:lnRef>
-                        <a:fillRef idx="1">
-                          <a:schemeClr val="lt1"/>
-                        </a:fillRef>
-                        <a:effectRef idx="0">
-                          <a:schemeClr val="accent6"/>
-                        </a:effectRef>
-                        <a:fontRef idx="minor">
-                          <a:schemeClr val="dk1"/>
-                        </a:fontRef>
-                      </wps:style>
-                      <wps:bodyPr rot="0" spcFirstLastPara="0" vertOverflow="overflow" horzOverflow="overflow" vert="horz" wrap="square" lIns="91440" tIns="45720" rIns="91440" bIns="45720" numCol="1" spcCol="0" rtlCol="0" fromWordArt="0" anchor="ctr" anchorCtr="0" forceAA="0" compatLnSpc="1">
-                        <a:prstTxWarp prst="textNoShape">
-                          <a:avLst/>
-                        </a:prstTxWarp>
-                        <a:noAutofit/>
-                      </wps:bodyPr>
-                    </wps:wsp>
-                  </a:graphicData>
-                </a:graphic>
-                <wp14:sizeRelH relativeFrom="margin">
-                  <wp14:pctWidth>0</wp14:pctWidth>
-                </wp14:sizeRelH>
-                <wp14:sizeRelV relativeFrom="margin">
-                  <wp14:pctHeight>0</wp14:pctHeight>
-                </wp14:sizeRelV>
-              </wp:anchor>
-            </w:drawing>
-          </mc:Choice>
-          <mc:Fallback xmlns:cx1="http://schemas.microsoft.com/office/drawing/2015/9/8/chartex">
-            <w:pict>
-              <v:rect w14:anchorId="2030F8D0" id="Rectángulo 41" o:spid="_x0000_s1026" style="position:absolute;margin-left:261pt;margin-top:129.25pt;width:42pt;height:15.5pt;flip:x;z-index:251840512;visibility:visible;mso-wrap-style:square;mso-width-percent:0;mso-height-percent:0;mso-wrap-distance-left:9pt;mso-wrap-distance-top:0;mso-wrap-distance-right:9pt;mso-wrap-distance-bottom:0;mso-position-horizontal:absolute;mso-position-horizontal-relative:page;mso-position-vertical:absolute;mso-position-vertical-relative:text;mso-width-percent:0;mso-height-percent:0;mso-width-relative:margin;mso-height-relative:margin;v-text-anchor:middle" o:gfxdata="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" filled="f" strokecolor="red" strokeweight="2.25pt">
-                <w10:wrap anchorx="page"/>
-              </v:rect>
-            </w:pict>
-          </mc:Fallback>
-        </mc:AlternateContent>
-      </w:r>
-      <w:r>
-        <w:rPr>
-          <w:noProof/>
-          <w:lang w:val="es-MX" w:eastAsia="es-MX"/>
-        </w:rPr>
-        <w:drawing>
-          <wp:inline distT="0" distB="0" distL="0" distR="0" wp14:anchorId="43B112CD" wp14:editId="558014F9">
-            <wp:extent cx="4276534" cy="1651000"/>
-            <wp:effectExtent l="152400" t="152400" r="353060" b="368300"/>
-            <wp:docPr id="40" name="Imagen 40"/>
-            <wp:cNvGraphicFramePr>
-              <a:graphicFrameLocks xmlns:a="http://schemas.openxmlformats.org/drawingml/2006/main" noChangeAspect="1"/>
-            </wp:cNvGraphicFramePr>
-            <a:graphic xmlns:a="http://schemas.openxmlformats.org/drawingml/2006/main">
-              <a:graphicData uri="http://schemas.openxmlformats.org/drawingml/2006/picture">
-                <pic:pic xmlns:pic="http://schemas.openxmlformats.org/drawingml/2006/picture">
-                  <pic:nvPicPr>
-                    <pic:cNvPr id="1" name=""/>
-                    <pic:cNvPicPr/>
-                  </pic:nvPicPr>
-                  <pic:blipFill>
-                    <a:blip r:embed="rId18"/>
-                    <a:stretch>
-                      <a:fillRect/>
-                    </a:stretch>
-                  </pic:blipFill>
-                  <pic:spPr>
-                    <a:xfrm>
-                      <a:off x="0" y="0"/>
-                      <a:ext cx="4292405" cy="1657127"/>
-                    </a:xfrm>
-                    <a:prstGeom prst="rect">
-                      <a:avLst/>
-                    </a:prstGeom>
-                    <a:ln>
-                      <a:noFill/>
-                    </a:ln>
-                    <a:effectLst>
-                      <a:outerShdw blurRad="292100" dist="139700" dir="2700000" algn="tl" rotWithShape="0">
-                        <a:srgbClr val="333333">
-                          <a:alpha val="65000"/>
-                        </a:srgbClr>
-                      </a:outerShdw>
-                    </a:effectLst>
-                  </pic:spPr>
-                </pic:pic>
-              </a:graphicData>
-            </a:graphic>
-          </wp:inline>
-        </w:drawing>
-      </w:r>
-    </w:p>
-    <w:p>
-      <w:pPr>
-        <w:rPr>
-          <w:rFonts w:ascii="Arial" w:hAnsi="Arial" w:cs="Arial"/>
-          <w:b/>
-          <w:sz w:val="24"/>
-          <w:szCs w:val="24"/>
-        </w:rPr>
-      </w:pPr>
-      <w:r>
-        <w:rPr>
-          <w:rFonts w:ascii="Arial" w:hAnsi="Arial" w:cs="Arial"/>
-          <w:b/>
-          <w:sz w:val="24"/>
-          <w:szCs w:val="24"/>
-        </w:rPr>
-        <w:t>Para Editar o eliminar el registro se puede hacer de forma individual</w:t>
-      </w:r>
-    </w:p>
-    <w:p>
-      <w:pPr>
-        <w:rPr>
-          <w:rFonts w:ascii="Arial" w:hAnsi="Arial" w:cs="Arial"/>
-          <w:b/>
-          <w:sz w:val="24"/>
-          <w:szCs w:val="24"/>
-        </w:rPr>
-      </w:pPr>
-      <w:r>
-        <w:rPr>
-          <w:rFonts w:ascii="Arial" w:hAnsi="Arial" w:cs="Arial"/>
-          <w:noProof/>
-          <w:lang w:val="es-MX" w:eastAsia="es-MX"/>
-        </w:rPr>
-        <mc:AlternateContent>
-          <mc:Choice Requires="wps">
-            <w:drawing>
-              <wp:anchor distT="0" distB="0" distL="114300" distR="114300" simplePos="0" relativeHeight="251844608" behindDoc="0" locked="0" layoutInCell="1" allowOverlap="1" wp14:anchorId="0114E0FA" wp14:editId="4B086626">
-                <wp:simplePos x="0" y="0"/>
-                <wp:positionH relativeFrom="page">
-                  <wp:posOffset>1308100</wp:posOffset>
-                </wp:positionH>
-                <wp:positionV relativeFrom="paragraph">
-                  <wp:posOffset>1022350</wp:posOffset>
-                </wp:positionV>
-                <wp:extent cx="533400" cy="196850"/>
-                <wp:effectExtent l="19050" t="19050" r="19050" b="12700"/>
-                <wp:wrapNone/>
-                <wp:docPr id="46" name="Rectángulo 46"/>
-                <wp:cNvGraphicFramePr/>
-                <a:graphic xmlns:a="http://schemas.openxmlformats.org/drawingml/2006/main">
-                  <a:graphicData uri="http://schemas.microsoft.com/office/word/2010/wordprocessingShape">
-                    <wps:wsp>
-                      <wps:cNvSpPr/>
-                      <wps:spPr>
-                        <a:xfrm flipH="1">
-                          <a:off x="0" y="0"/>
-                          <a:ext cx="533400" cy="196850"/>
-                        </a:xfrm>
-                        <a:prstGeom prst="rect">
-                          <a:avLst/>
-                        </a:prstGeom>
-                        <a:noFill/>
-                        <a:ln w="28575">
-                          <a:solidFill>
-                            <a:srgbClr val="FF0000"/>
-                          </a:solidFill>
-                        </a:ln>
-                      </wps:spPr>
-                      <wps:style>
-                        <a:lnRef idx="2">
-                          <a:schemeClr val="accent6"/>
-                        </a:lnRef>
-                        <a:fillRef idx="1">
-                          <a:schemeClr val="lt1"/>
-                        </a:fillRef>
-                        <a:effectRef idx="0">
-                          <a:schemeClr val="accent6"/>
-                        </a:effectRef>
-                        <a:fontRef idx="minor">
-                          <a:schemeClr val="dk1"/>
-                        </a:fontRef>
-                      </wps:style>
-                      <wps:bodyPr rot="0" spcFirstLastPara="0" vertOverflow="overflow" horzOverflow="overflow" vert="horz" wrap="square" lIns="91440" tIns="45720" rIns="91440" bIns="45720" numCol="1" spcCol="0" rtlCol="0" fromWordArt="0" anchor="ctr" anchorCtr="0" forceAA="0" compatLnSpc="1">
-                        <a:prstTxWarp prst="textNoShape">
-                          <a:avLst/>
-                        </a:prstTxWarp>
-                        <a:noAutofit/>
-                      </wps:bodyPr>
-                    </wps:wsp>
-                  </a:graphicData>
-                </a:graphic>
-                <wp14:sizeRelH relativeFrom="margin">
-                  <wp14:pctWidth>0</wp14:pctWidth>
-                </wp14:sizeRelH>
-                <wp14:sizeRelV relativeFrom="margin">
-                  <wp14:pctHeight>0</wp14:pctHeight>
-                </wp14:sizeRelV>
-              </wp:anchor>
-            </w:drawing>
-          </mc:Choice>
-          <mc:Fallback xmlns:cx1="http://schemas.microsoft.com/office/drawing/2015/9/8/chartex">
-            <w:pict>
-              <v:rect w14:anchorId="29931BC3" id="Rectángulo 46" o:spid="_x0000_s1026" style="position:absolute;margin-left:103pt;margin-top:80.5pt;width:42pt;height:15.5pt;flip:x;z-index:251844608;visibility:visible;mso-wrap-style:square;mso-width-percent:0;mso-height-percent:0;mso-wrap-distance-left:9pt;mso-wrap-distance-top:0;mso-wrap-distance-right:9pt;mso-wrap-distance-bottom:0;mso-position-horizontal:absolute;mso-position-horizontal-relative:page;mso-position-vertical:absolute;mso-position-vertical-relative:text;mso-width-percent:0;mso-height-percent:0;mso-width-relative:margin;mso-height-relative:margin;v-text-anchor:middle" o:gfxdata="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" filled="f" strokecolor="red" strokeweight="2.25pt">
-                <w10:wrap anchorx="page"/>
-              </v:rect>
-            </w:pict>
-          </mc:Fallback>
-        </mc:AlternateContent>
-      </w:r>
-      <w:r>
-        <w:rPr>
-          <w:noProof/>
-          <w:lang w:val="es-MX" w:eastAsia="es-MX"/>
-        </w:rPr>
-        <w:drawing>
-          <wp:inline distT="0" distB="0" distL="0" distR="0" wp14:anchorId="17C2C2ED" wp14:editId="25BCC821">
-            <wp:extent cx="3599815" cy="1352491"/>
-            <wp:effectExtent l="171450" t="152400" r="362585" b="362585"/>
-            <wp:docPr id="44" name="Imagen 44"/>
-            <wp:cNvGraphicFramePr>
-              <a:graphicFrameLocks xmlns:a="http://schemas.openxmlformats.org/drawingml/2006/main" noChangeAspect="1"/>
-            </wp:cNvGraphicFramePr>
-            <a:graphic xmlns:a="http://schemas.openxmlformats.org/drawingml/2006/main">
-              <a:graphicData uri="http://schemas.openxmlformats.org/drawingml/2006/picture">
-                <pic:pic xmlns:pic="http://schemas.openxmlformats.org/drawingml/2006/picture">
-                  <pic:nvPicPr>
-                    <pic:cNvPr id="1" name=""/>
-                    <pic:cNvPicPr/>
-                  </pic:nvPicPr>
-                  <pic:blipFill rotWithShape="1">
-                    <a:blip r:embed="rId17"/>
-                    <a:srcRect l="701" b="17855"/>
-                    <a:stretch/>
-                  </pic:blipFill>
-                  <pic:spPr bwMode="auto">
-                    <a:xfrm>
-                      <a:off x="0" y="0"/>
-                      <a:ext cx="3619591" cy="1359921"/>
-                    </a:xfrm>
-                    <a:prstGeom prst="rect">
-                      <a:avLst/>
-                    </a:prstGeom>
-                    <a:ln>
-                      <a:noFill/>
-                    </a:ln>
-                    <a:effectLst>
-                      <a:outerShdw blurRad="292100" dist="139700" dir="2700000" algn="tl" rotWithShape="0">
-                        <a:srgbClr val="333333">
-                          <a:alpha val="65000"/>
-                        </a:srgbClr>
-                      </a:outerShdw>
-                    </a:effectLst>
-                    <a:extLst>
-                      <a:ext uri="{53640926-AAD7-44D8-BBD7-CCE9431645EC}">
-                        <a14:shadowObscured xmlns:a14="http://schemas.microsoft.com/office/drawing/2010/main"/>
-                      </a:ext>
-                    </a:extLst>
-                  </pic:spPr>
-                </pic:pic>
-              </a:graphicData>
-            </a:graphic>
-          </wp:inline>
-        </w:drawing>
-      </w:r>
-    </w:p>
-    <w:p>
-      <w:pPr>
-        <w:rPr>
-          <w:rFonts w:ascii="Arial" w:hAnsi="Arial" w:cs="Arial"/>
-          <w:b/>
-          <w:sz w:val="24"/>
-          <w:szCs w:val="24"/>
-        </w:rPr>
-      </w:pPr>
-    </w:p>
-    <w:p>
-      <w:pPr>
-        <w:pStyle w:val="Ttulo1"/>
-        <w:spacing w:line="276" w:lineRule="auto"/>
-        <w:jc w:val="center"/>
-        <w:rPr>
           <w:rFonts w:cs="Arial"/>
         </w:rPr>
       </w:pPr>
-      <w:bookmarkStart w:id="17" w:name="_Toc125113828"/>
+      <w:bookmarkStart w:id="14" w:name="_Toc125535662"/>
       <w:r>
         <w:rPr>
           <w:rFonts w:cs="Arial"/>
@@ -6125,7 +6124,7 @@
         <w:lastRenderedPageBreak/>
         <w:t>Solicitud de Cambios</w:t>
       </w:r>
-      <w:bookmarkEnd w:id="17"/>
+      <w:bookmarkEnd w:id="14"/>
     </w:p>
     <w:p>
       <w:pPr>
@@ -6257,7 +6256,7 @@
               </wp:anchor>
             </w:drawing>
           </mc:Choice>
-          <mc:Fallback xmlns:cx1="http://schemas.microsoft.com/office/drawing/2015/9/8/chartex">
+          <mc:Fallback>
             <w:pict>
               <v:rect w14:anchorId="479F29D2" id="Rectángulo 29" o:spid="_x0000_s1026" style="position:absolute;margin-left:167pt;margin-top:61.3pt;width:42pt;height:35pt;flip:x;z-index:251846656;visibility:visible;mso-wrap-style:square;mso-width-percent:0;mso-height-percent:0;mso-wrap-distance-left:9pt;mso-wrap-distance-top:0;mso-wrap-distance-right:9pt;mso-wrap-distance-bottom:0;mso-position-horizontal:absolute;mso-position-horizontal-relative:page;mso-position-vertical:absolute;mso-position-vertical-relative:text;mso-width-percent:0;mso-height-percent:0;mso-width-relative:margin;mso-height-relative:margin;v-text-anchor:middle" o:gfxdata="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" filled="f" strokecolor="red" strokeweight="2.25pt">
                 <w10:wrap anchorx="page"/>
@@ -6272,9 +6271,9 @@
           <w:lang w:val="es-MX" w:eastAsia="es-MX"/>
         </w:rPr>
         <w:drawing>
-          <wp:inline distT="0" distB="0" distL="0" distR="0" wp14:anchorId="349F6D71" wp14:editId="6C2C6E4E">
-            <wp:extent cx="6521520" cy="1143000"/>
-            <wp:effectExtent l="152400" t="152400" r="355600" b="361950"/>
+          <wp:inline distT="0" distB="0" distL="0" distR="0" wp14:anchorId="349F6D71" wp14:editId="6BFE5E78">
+            <wp:extent cx="6521450" cy="1073138"/>
+            <wp:effectExtent l="152400" t="171450" r="336550" b="356235"/>
             <wp:docPr id="9" name="Imagen 9"/>
             <wp:cNvGraphicFramePr>
               <a:graphicFrameLocks xmlns:a="http://schemas.openxmlformats.org/drawingml/2006/main" noChangeAspect="1"/>
@@ -6286,16 +6285,15 @@
                     <pic:cNvPr id="1" name=""/>
                     <pic:cNvPicPr/>
                   </pic:nvPicPr>
-                  <pic:blipFill>
-                    <a:blip r:embed="rId19"/>
-                    <a:stretch>
-                      <a:fillRect/>
-                    </a:stretch>
+                  <pic:blipFill rotWithShape="1">
+                    <a:blip r:embed="rId15"/>
+                    <a:srcRect t="6111"/>
+                    <a:stretch/>
                   </pic:blipFill>
-                  <pic:spPr>
+                  <pic:spPr bwMode="auto">
                     <a:xfrm>
                       <a:off x="0" y="0"/>
-                      <a:ext cx="6525062" cy="1143621"/>
+                      <a:ext cx="6525062" cy="1073732"/>
                     </a:xfrm>
                     <a:prstGeom prst="rect">
                       <a:avLst/>
@@ -6310,6 +6308,11 @@
                         </a:srgbClr>
                       </a:outerShdw>
                     </a:effectLst>
+                    <a:extLst>
+                      <a:ext uri="{53640926-AAD7-44D8-BBD7-CCE9431645EC}">
+                        <a14:shadowObscured xmlns:a14="http://schemas.microsoft.com/office/drawing/2010/main"/>
+                      </a:ext>
+                    </a:extLst>
                   </pic:spPr>
                 </pic:pic>
               </a:graphicData>
@@ -6374,7 +6377,7 @@
         <mc:AlternateContent>
           <mc:Choice Requires="wps">
             <w:drawing>
-              <wp:anchor distT="0" distB="0" distL="114300" distR="114300" simplePos="0" relativeHeight="251848704" behindDoc="0" locked="0" layoutInCell="1" allowOverlap="1" wp14:anchorId="3153EA66" wp14:editId="7B54069F">
+              <wp:anchor distT="0" distB="0" distL="114300" distR="114300" simplePos="0" relativeHeight="251848704" behindDoc="0" locked="0" layoutInCell="1" allowOverlap="1" wp14:anchorId="3153EA66" wp14:editId="30A304F2">
                 <wp:simplePos x="0" y="0"/>
                 <wp:positionH relativeFrom="page">
                   <wp:posOffset>438150</wp:posOffset>
@@ -6438,9 +6441,9 @@
               </wp:anchor>
             </w:drawing>
           </mc:Choice>
-          <mc:Fallback xmlns:cx1="http://schemas.microsoft.com/office/drawing/2015/9/8/chartex">
+          <mc:Fallback>
             <w:pict>
-              <v:rect w14:anchorId="0182BC6F" id="Rectángulo 47" o:spid="_x0000_s1026" style="position:absolute;margin-left:34.5pt;margin-top:81.2pt;width:42pt;height:15.5pt;flip:x;z-index:251848704;visibility:visible;mso-wrap-style:square;mso-width-percent:0;mso-height-percent:0;mso-wrap-distance-left:9pt;mso-wrap-distance-top:0;mso-wrap-distance-right:9pt;mso-wrap-distance-bottom:0;mso-position-horizontal:absolute;mso-position-horizontal-relative:page;mso-position-vertical:absolute;mso-position-vertical-relative:text;mso-width-percent:0;mso-height-percent:0;mso-width-relative:margin;mso-height-relative:margin;v-text-anchor:middle" o:gfxdata="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" filled="f" strokecolor="red" strokeweight="2.25pt">
+              <v:rect w14:anchorId="75648F05" id="Rectángulo 47" o:spid="_x0000_s1026" style="position:absolute;margin-left:34.5pt;margin-top:81.2pt;width:42pt;height:15.5pt;flip:x;z-index:251848704;visibility:visible;mso-wrap-style:square;mso-width-percent:0;mso-height-percent:0;mso-wrap-distance-left:9pt;mso-wrap-distance-top:0;mso-wrap-distance-right:9pt;mso-wrap-distance-bottom:0;mso-position-horizontal:absolute;mso-position-horizontal-relative:page;mso-position-vertical:absolute;mso-position-vertical-relative:text;mso-width-percent:0;mso-height-percent:0;mso-width-relative:margin;mso-height-relative:margin;v-text-anchor:middle" o:gfxdata="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" filled="f" strokecolor="red" strokeweight="2.25pt">
                 <w10:wrap anchorx="page"/>
               </v:rect>
             </w:pict>
@@ -6468,7 +6471,7 @@
                     <pic:cNvPicPr/>
                   </pic:nvPicPr>
                   <pic:blipFill>
-                    <a:blip r:embed="rId19"/>
+                    <a:blip r:embed="rId15"/>
                     <a:stretch>
                       <a:fillRect/>
                     </a:stretch>
@@ -6558,13 +6561,177 @@
       </w:pPr>
       <w:r>
         <w:rPr>
+          <w:rFonts w:ascii="Arial" w:hAnsi="Arial" w:cs="Arial"/>
           <w:noProof/>
           <w:lang w:val="es-MX" w:eastAsia="es-MX"/>
         </w:rPr>
+        <mc:AlternateContent>
+          <mc:Choice Requires="wps">
+            <w:drawing>
+              <wp:anchor distT="0" distB="0" distL="114300" distR="114300" simplePos="0" relativeHeight="251864064" behindDoc="0" locked="0" layoutInCell="1" allowOverlap="1" wp14:anchorId="62FA08A4" wp14:editId="2769F039">
+                <wp:simplePos x="0" y="0"/>
+                <wp:positionH relativeFrom="page">
+                  <wp:posOffset>4195823</wp:posOffset>
+                </wp:positionH>
+                <wp:positionV relativeFrom="paragraph">
+                  <wp:posOffset>963729</wp:posOffset>
+                </wp:positionV>
+                <wp:extent cx="1093438" cy="769170"/>
+                <wp:effectExtent l="19050" t="19050" r="12065" b="12065"/>
+                <wp:wrapNone/>
+                <wp:docPr id="20" name="Rectángulo 20"/>
+                <wp:cNvGraphicFramePr/>
+                <a:graphic xmlns:a="http://schemas.openxmlformats.org/drawingml/2006/main">
+                  <a:graphicData uri="http://schemas.microsoft.com/office/word/2010/wordprocessingShape">
+                    <wps:wsp>
+                      <wps:cNvSpPr/>
+                      <wps:spPr>
+                        <a:xfrm flipH="1">
+                          <a:off x="0" y="0"/>
+                          <a:ext cx="1093438" cy="769170"/>
+                        </a:xfrm>
+                        <a:prstGeom prst="rect">
+                          <a:avLst/>
+                        </a:prstGeom>
+                        <a:noFill/>
+                        <a:ln w="28575">
+                          <a:solidFill>
+                            <a:srgbClr val="FF0000"/>
+                          </a:solidFill>
+                        </a:ln>
+                      </wps:spPr>
+                      <wps:style>
+                        <a:lnRef idx="2">
+                          <a:schemeClr val="accent6"/>
+                        </a:lnRef>
+                        <a:fillRef idx="1">
+                          <a:schemeClr val="lt1"/>
+                        </a:fillRef>
+                        <a:effectRef idx="0">
+                          <a:schemeClr val="accent6"/>
+                        </a:effectRef>
+                        <a:fontRef idx="minor">
+                          <a:schemeClr val="dk1"/>
+                        </a:fontRef>
+                      </wps:style>
+                      <wps:bodyPr rot="0" spcFirstLastPara="0" vertOverflow="overflow" horzOverflow="overflow" vert="horz" wrap="square" lIns="91440" tIns="45720" rIns="91440" bIns="45720" numCol="1" spcCol="0" rtlCol="0" fromWordArt="0" anchor="ctr" anchorCtr="0" forceAA="0" compatLnSpc="1">
+                        <a:prstTxWarp prst="textNoShape">
+                          <a:avLst/>
+                        </a:prstTxWarp>
+                        <a:noAutofit/>
+                      </wps:bodyPr>
+                    </wps:wsp>
+                  </a:graphicData>
+                </a:graphic>
+                <wp14:sizeRelH relativeFrom="margin">
+                  <wp14:pctWidth>0</wp14:pctWidth>
+                </wp14:sizeRelH>
+                <wp14:sizeRelV relativeFrom="margin">
+                  <wp14:pctHeight>0</wp14:pctHeight>
+                </wp14:sizeRelV>
+              </wp:anchor>
+            </w:drawing>
+          </mc:Choice>
+          <mc:Fallback>
+            <w:pict>
+              <v:rect w14:anchorId="02A41775" id="Rectángulo 20" o:spid="_x0000_s1026" style="position:absolute;margin-left:330.4pt;margin-top:75.9pt;width:86.1pt;height:60.55pt;flip:x;z-index:251864064;visibility:visible;mso-wrap-style:square;mso-width-percent:0;mso-height-percent:0;mso-wrap-distance-left:9pt;mso-wrap-distance-top:0;mso-wrap-distance-right:9pt;mso-wrap-distance-bottom:0;mso-position-horizontal:absolute;mso-position-horizontal-relative:page;mso-position-vertical:absolute;mso-position-vertical-relative:text;mso-width-percent:0;mso-height-percent:0;mso-width-relative:margin;mso-height-relative:margin;v-text-anchor:middle" o:gfxdata="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" filled="f" strokecolor="red" strokeweight="2.25pt">
+                <w10:wrap anchorx="page"/>
+              </v:rect>
+            </w:pict>
+          </mc:Fallback>
+        </mc:AlternateContent>
+      </w:r>
+      <w:r>
+        <w:rPr>
+          <w:rFonts w:ascii="Arial" w:hAnsi="Arial" w:cs="Arial"/>
+          <w:noProof/>
+          <w:lang w:val="es-MX" w:eastAsia="es-MX"/>
+        </w:rPr>
+        <mc:AlternateContent>
+          <mc:Choice Requires="wps">
+            <w:drawing>
+              <wp:anchor distT="0" distB="0" distL="114300" distR="114300" simplePos="0" relativeHeight="251862016" behindDoc="0" locked="0" layoutInCell="1" allowOverlap="1" wp14:anchorId="3785AA6F" wp14:editId="3C96CA8E">
+                <wp:simplePos x="0" y="0"/>
+                <wp:positionH relativeFrom="page">
+                  <wp:posOffset>2786452</wp:posOffset>
+                </wp:positionH>
+                <wp:positionV relativeFrom="paragraph">
+                  <wp:posOffset>1794510</wp:posOffset>
+                </wp:positionV>
+                <wp:extent cx="740779" cy="399327"/>
+                <wp:effectExtent l="19050" t="19050" r="21590" b="20320"/>
+                <wp:wrapNone/>
+                <wp:docPr id="19" name="Rectángulo 19"/>
+                <wp:cNvGraphicFramePr/>
+                <a:graphic xmlns:a="http://schemas.openxmlformats.org/drawingml/2006/main">
+                  <a:graphicData uri="http://schemas.microsoft.com/office/word/2010/wordprocessingShape">
+                    <wps:wsp>
+                      <wps:cNvSpPr/>
+                      <wps:spPr>
+                        <a:xfrm flipH="1">
+                          <a:off x="0" y="0"/>
+                          <a:ext cx="740779" cy="399327"/>
+                        </a:xfrm>
+                        <a:prstGeom prst="rect">
+                          <a:avLst/>
+                        </a:prstGeom>
+                        <a:noFill/>
+                        <a:ln w="28575">
+                          <a:solidFill>
+                            <a:srgbClr val="FF0000"/>
+                          </a:solidFill>
+                        </a:ln>
+                      </wps:spPr>
+                      <wps:style>
+                        <a:lnRef idx="2">
+                          <a:schemeClr val="accent6"/>
+                        </a:lnRef>
+                        <a:fillRef idx="1">
+                          <a:schemeClr val="lt1"/>
+                        </a:fillRef>
+                        <a:effectRef idx="0">
+                          <a:schemeClr val="accent6"/>
+                        </a:effectRef>
+                        <a:fontRef idx="minor">
+                          <a:schemeClr val="dk1"/>
+                        </a:fontRef>
+                      </wps:style>
+                      <wps:bodyPr rot="0" spcFirstLastPara="0" vertOverflow="overflow" horzOverflow="overflow" vert="horz" wrap="square" lIns="91440" tIns="45720" rIns="91440" bIns="45720" numCol="1" spcCol="0" rtlCol="0" fromWordArt="0" anchor="ctr" anchorCtr="0" forceAA="0" compatLnSpc="1">
+                        <a:prstTxWarp prst="textNoShape">
+                          <a:avLst/>
+                        </a:prstTxWarp>
+                        <a:noAutofit/>
+                      </wps:bodyPr>
+                    </wps:wsp>
+                  </a:graphicData>
+                </a:graphic>
+                <wp14:sizeRelH relativeFrom="margin">
+                  <wp14:pctWidth>0</wp14:pctWidth>
+                </wp14:sizeRelH>
+                <wp14:sizeRelV relativeFrom="margin">
+                  <wp14:pctHeight>0</wp14:pctHeight>
+                </wp14:sizeRelV>
+              </wp:anchor>
+            </w:drawing>
+          </mc:Choice>
+          <mc:Fallback>
+            <w:pict>
+              <v:rect w14:anchorId="7B63D329" id="Rectángulo 19" o:spid="_x0000_s1026" style="position:absolute;margin-left:219.4pt;margin-top:141.3pt;width:58.35pt;height:31.45pt;flip:x;z-index:251862016;visibility:visible;mso-wrap-style:square;mso-width-percent:0;mso-height-percent:0;mso-wrap-distance-left:9pt;mso-wrap-distance-top:0;mso-wrap-distance-right:9pt;mso-wrap-distance-bottom:0;mso-position-horizontal:absolute;mso-position-horizontal-relative:page;mso-position-vertical:absolute;mso-position-vertical-relative:text;mso-width-percent:0;mso-height-percent:0;mso-width-relative:margin;mso-height-relative:margin;v-text-anchor:middle" o:gfxdata="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" filled="f" strokecolor="red" strokeweight="2.25pt">
+                <w10:wrap anchorx="page"/>
+              </v:rect>
+            </w:pict>
+          </mc:Fallback>
+        </mc:AlternateContent>
+      </w:r>
+      <w:r>
+        <w:rPr>
+          <w:noProof/>
+          <w:lang w:val="es-MX" w:eastAsia="es-MX"/>
+        </w:rPr>
         <w:drawing>
-          <wp:inline distT="0" distB="0" distL="0" distR="0" wp14:anchorId="2311CF09" wp14:editId="011A1143">
-            <wp:extent cx="3467100" cy="2168997"/>
-            <wp:effectExtent l="152400" t="152400" r="361950" b="365125"/>
+          <wp:inline distT="0" distB="0" distL="0" distR="0" wp14:anchorId="2311CF09" wp14:editId="4F620F0E">
+            <wp:extent cx="3593224" cy="2247900"/>
+            <wp:effectExtent l="152400" t="152400" r="369570" b="361950"/>
             <wp:docPr id="38" name="Imagen 38"/>
             <wp:cNvGraphicFramePr>
               <a:graphicFrameLocks xmlns:a="http://schemas.openxmlformats.org/drawingml/2006/main" noChangeAspect="1"/>
@@ -6577,7 +6744,7 @@
                     <pic:cNvPicPr/>
                   </pic:nvPicPr>
                   <pic:blipFill>
-                    <a:blip r:embed="rId20"/>
+                    <a:blip r:embed="rId16"/>
                     <a:stretch>
                       <a:fillRect/>
                     </a:stretch>
@@ -6585,7 +6752,7 @@
                   <pic:spPr>
                     <a:xfrm>
                       <a:off x="0" y="0"/>
-                      <a:ext cx="3467100" cy="2168997"/>
+                      <a:ext cx="3633089" cy="2272840"/>
                     </a:xfrm>
                     <a:prstGeom prst="rect">
                       <a:avLst/>
@@ -6607,12 +6774,10 @@
           </wp:inline>
         </w:drawing>
       </w:r>
-      <w:bookmarkStart w:id="18" w:name="_GoBack"/>
-      <w:bookmarkEnd w:id="18"/>
     </w:p>
     <w:sectPr>
-      <w:headerReference w:type="default" r:id="rId21"/>
-      <w:footerReference w:type="default" r:id="rId22"/>
+      <w:headerReference w:type="default" r:id="rId17"/>
+      <w:footerReference w:type="default" r:id="rId18"/>
       <w:pgSz w:w="12240" w:h="15840" w:code="1"/>
       <w:pgMar w:top="1417" w:right="1701" w:bottom="1417" w:left="1701" w:header="708" w:footer="708" w:gutter="0"/>
       <w:cols w:space="708"/>
@@ -6623,157 +6788,8 @@
 </w:document>
 </file>
 
-<file path=word/comments.xml><?xml version="1.0" encoding="utf-8"?>
-<w:comments xmlns:wpc="http://schemas.microsoft.com/office/word/2010/wordprocessingCanvas" xmlns:cx="http://schemas.microsoft.com/office/drawing/2014/chartex" xmlns:mc="http://schemas.openxmlformats.org/markup-compatibility/2006" xmlns:o="urn:schemas-microsoft-com:office:office" xmlns:r="http://schemas.openxmlformats.org/officeDocument/2006/relationships" xmlns:m="http://schemas.openxmlformats.org/officeDocument/2006/math" xmlns:v="urn:schemas-microsoft-com:vml" xmlns:wp14="http://schemas.microsoft.com/office/word/2010/wordprocessingDrawing" xmlns:wp="http://schemas.openxmlformats.org/drawingml/2006/wordprocessingDrawing" xmlns:w10="urn:schemas-microsoft-com:office:word" xmlns:w="http://schemas.openxmlformats.org/wordprocessingml/2006/main" xmlns:w14="http://schemas.microsoft.com/office/word/2010/wordml" xmlns:w15="http://schemas.microsoft.com/office/word/2012/wordml" xmlns:w16se="http://schemas.microsoft.com/office/word/2015/wordml/symex" xmlns:wpg="http://schemas.microsoft.com/office/word/2010/wordprocessingGroup" xmlns:wpi="http://schemas.microsoft.com/office/word/2010/wordprocessingInk" xmlns:wne="http://schemas.microsoft.com/office/word/2006/wordml" xmlns:wps="http://schemas.microsoft.com/office/word/2010/wordprocessingShape" mc:Ignorable="w14 w15 w16se wp14">
-  <w:comment w:id="11" w:author="INAP-QA" w:date="2023-01-23T11:18:00Z" w:initials="I">
-    <w:p>
-      <w:pPr>
-        <w:pStyle w:val="Textocomentario"/>
-      </w:pPr>
-      <w:r>
-        <w:rPr>
-          <w:rStyle w:val="Refdecomentario"/>
-        </w:rPr>
-        <w:annotationRef/>
-      </w:r>
-      <w:r>
-        <w:t xml:space="preserve">Se repite tres veces la </w:t>
-      </w:r>
-      <w:r>
-        <w:t xml:space="preserve">palabra </w:t>
-      </w:r>
-      <w:r>
-        <w:t xml:space="preserve">carga. </w:t>
-      </w:r>
-    </w:p>
-    <w:p>
-      <w:pPr>
-        <w:pStyle w:val="Textocomentario"/>
-      </w:pPr>
-      <w:r>
-        <w:rPr>
-          <w:rFonts w:ascii="Arial" w:hAnsi="Arial" w:cs="Arial"/>
-          <w:b/>
-          <w:sz w:val="24"/>
-          <w:szCs w:val="24"/>
-        </w:rPr>
-        <w:t>se muestra el proceso de carga</w:t>
-      </w:r>
-      <w:r>
-        <w:rPr>
-          <w:rStyle w:val="Refdecomentario"/>
-        </w:rPr>
-        <w:annotationRef/>
-      </w:r>
-      <w:r>
-        <w:rPr>
-          <w:rFonts w:ascii="Arial" w:hAnsi="Arial" w:cs="Arial"/>
-          <w:b/>
-          <w:sz w:val="24"/>
-          <w:szCs w:val="24"/>
-        </w:rPr>
-        <w:t xml:space="preserve"> de los catálogos</w:t>
-      </w:r>
-      <w:r>
-        <w:rPr>
-          <w:rFonts w:ascii="Arial" w:hAnsi="Arial" w:cs="Arial"/>
-          <w:b/>
-          <w:sz w:val="24"/>
-          <w:szCs w:val="24"/>
-        </w:rPr>
-        <w:t xml:space="preserve">: masiva y manual - sería una opción </w:t>
-      </w:r>
-    </w:p>
-  </w:comment>
-  <w:comment w:id="15" w:author="INAP-QA" w:date="2023-01-23T11:29:00Z" w:initials="I">
-    <w:p>
-      <w:pPr>
-        <w:pStyle w:val="Textocomentario"/>
-      </w:pPr>
-      <w:r>
-        <w:rPr>
-          <w:rStyle w:val="Refdecomentario"/>
-        </w:rPr>
-        <w:annotationRef/>
-      </w:r>
-      <w:r>
-        <w:t xml:space="preserve">Falta agregar las acciones de este campo. Editar registro, Visualizar ajuste, visualizar tipo de cálculo. Incluyendo las imágenes de cada campo. </w:t>
-      </w:r>
-      <w:r>
-        <w:rPr>
-          <w:noProof/>
-          <w:lang w:val="es-MX" w:eastAsia="es-MX"/>
-        </w:rPr>
-        <w:drawing>
-          <wp:inline distT="0" distB="0" distL="0" distR="0" wp14:anchorId="1EA11CBD" wp14:editId="25D85162">
-            <wp:extent cx="1419225" cy="704850"/>
-            <wp:effectExtent l="0" t="0" r="9525" b="0"/>
-            <wp:docPr id="2" name="Imagen 2"/>
-            <wp:cNvGraphicFramePr>
-              <a:graphicFrameLocks xmlns:a="http://schemas.openxmlformats.org/drawingml/2006/main" noChangeAspect="1"/>
-            </wp:cNvGraphicFramePr>
-            <a:graphic xmlns:a="http://schemas.openxmlformats.org/drawingml/2006/main">
-              <a:graphicData uri="http://schemas.openxmlformats.org/drawingml/2006/picture">
-                <pic:pic xmlns:pic="http://schemas.openxmlformats.org/drawingml/2006/picture">
-                  <pic:nvPicPr>
-                    <pic:cNvPr id="1" name=""/>
-                    <pic:cNvPicPr/>
-                  </pic:nvPicPr>
-                  <pic:blipFill>
-                    <a:blip r:embed="rId1"/>
-                    <a:stretch>
-                      <a:fillRect/>
-                    </a:stretch>
-                  </pic:blipFill>
-                  <pic:spPr>
-                    <a:xfrm>
-                      <a:off x="0" y="0"/>
-                      <a:ext cx="1419225" cy="704850"/>
-                    </a:xfrm>
-                    <a:prstGeom prst="rect">
-                      <a:avLst/>
-                    </a:prstGeom>
-                  </pic:spPr>
-                </pic:pic>
-              </a:graphicData>
-            </a:graphic>
-          </wp:inline>
-        </w:drawing>
-      </w:r>
-    </w:p>
-  </w:comment>
-  <w:comment w:id="16" w:author="INAP-QA" w:date="2023-01-23T11:29:00Z" w:initials="I">
-    <w:p>
-      <w:pPr>
-        <w:pStyle w:val="Textocomentario"/>
-      </w:pPr>
-      <w:r>
-        <w:rPr>
-          <w:rStyle w:val="Refdecomentario"/>
-        </w:rPr>
-        <w:annotationRef/>
-      </w:r>
-      <w:r>
-        <w:rPr>
-          <w:rStyle w:val="Refdecomentario"/>
-        </w:rPr>
-        <w:t xml:space="preserve">Se agregará un listado que acompañe a los parámetros Generales. </w:t>
-      </w:r>
-    </w:p>
-  </w:comment>
-</w:comments>
-</file>
-
-<file path=word/commentsExtended.xml><?xml version="1.0" encoding="utf-8"?>
-<w15:commentsEx xmlns:wpc="http://schemas.microsoft.com/office/word/2010/wordprocessingCanvas" xmlns:cx="http://schemas.microsoft.com/office/drawing/2014/chartex" xmlns:mc="http://schemas.openxmlformats.org/markup-compatibility/2006" xmlns:o="urn:schemas-microsoft-com:office:office" xmlns:r="http://schemas.openxmlformats.org/officeDocument/2006/relationships" xmlns:m="http://schemas.openxmlformats.org/officeDocument/2006/math" xmlns:v="urn:schemas-microsoft-com:vml" xmlns:wp14="http://schemas.microsoft.com/office/word/2010/wordprocessingDrawing" xmlns:wp="http://schemas.openxmlformats.org/drawingml/2006/wordprocessingDrawing" xmlns:w10="urn:schemas-microsoft-com:office:word" xmlns:w="http://schemas.openxmlformats.org/wordprocessingml/2006/main" xmlns:w14="http://schemas.microsoft.com/office/word/2010/wordml" xmlns:w15="http://schemas.microsoft.com/office/word/2012/wordml" xmlns:w16se="http://schemas.microsoft.com/office/word/2015/wordml/symex" xmlns:wpg="http://schemas.microsoft.com/office/word/2010/wordprocessingGroup" xmlns:wpi="http://schemas.microsoft.com/office/word/2010/wordprocessingInk" xmlns:wne="http://schemas.microsoft.com/office/word/2006/wordml" xmlns:wps="http://schemas.microsoft.com/office/word/2010/wordprocessingShape" mc:Ignorable="w14 w15 w16se wp14">
-  <w15:commentEx w15:paraId="6831C968" w15:done="0"/>
-  <w15:commentEx w15:paraId="25ABBD4A" w15:done="0"/>
-  <w15:commentEx w15:paraId="2DEF7E9F" w15:done="0"/>
-</w15:commentsEx>
-</file>
-
 <file path=word/endnotes.xml><?xml version="1.0" encoding="utf-8"?>
-<w:endnotes xmlns:wpc="http://schemas.microsoft.com/office/word/2010/wordprocessingCanvas" xmlns:cx="http://schemas.microsoft.com/office/drawing/2014/chartex" xmlns:mc="http://schemas.openxmlformats.org/markup-compatibility/2006" xmlns:o="urn:schemas-microsoft-com:office:office" xmlns:r="http://schemas.openxmlformats.org/officeDocument/2006/relationships" xmlns:m="http://schemas.openxmlformats.org/officeDocument/2006/math" xmlns:v="urn:schemas-microsoft-com:vml" xmlns:wp14="http://schemas.microsoft.com/office/word/2010/wordprocessingDrawing" xmlns:wp="http://schemas.openxmlformats.org/drawingml/2006/wordprocessingDrawing" xmlns:w10="urn:schemas-microsoft-com:office:word" xmlns:w="http://schemas.openxmlformats.org/wordprocessingml/2006/main" xmlns:w14="http://schemas.microsoft.com/office/word/2010/wordml" xmlns:w15="http://schemas.microsoft.com/office/word/2012/wordml" xmlns:w16se="http://schemas.microsoft.com/office/word/2015/wordml/symex" xmlns:wpg="http://schemas.microsoft.com/office/word/2010/wordprocessingGroup" xmlns:wpi="http://schemas.microsoft.com/office/word/2010/wordprocessingInk" xmlns:wne="http://schemas.microsoft.com/office/word/2006/wordml" xmlns:wps="http://schemas.microsoft.com/office/word/2010/wordprocessingShape" mc:Ignorable="w14 w15 w16se wp14">
+<w:endnotes xmlns:wpc="http://schemas.microsoft.com/office/word/2010/wordprocessingCanvas" xmlns:cx="http://schemas.microsoft.com/office/drawing/2014/chartex" xmlns:cx1="http://schemas.microsoft.com/office/drawing/2015/9/8/chartex" xmlns:mc="http://schemas.openxmlformats.org/markup-compatibility/2006" xmlns:o="urn:schemas-microsoft-com:office:office" xmlns:r="http://schemas.openxmlformats.org/officeDocument/2006/relationships" xmlns:m="http://schemas.openxmlformats.org/officeDocument/2006/math" xmlns:v="urn:schemas-microsoft-com:vml" xmlns:wp14="http://schemas.microsoft.com/office/word/2010/wordprocessingDrawing" xmlns:wp="http://schemas.openxmlformats.org/drawingml/2006/wordprocessingDrawing" xmlns:w10="urn:schemas-microsoft-com:office:word" xmlns:w="http://schemas.openxmlformats.org/wordprocessingml/2006/main" xmlns:w14="http://schemas.microsoft.com/office/word/2010/wordml" xmlns:w15="http://schemas.microsoft.com/office/word/2012/wordml" xmlns:w16se="http://schemas.microsoft.com/office/word/2015/wordml/symex" xmlns:wpg="http://schemas.microsoft.com/office/word/2010/wordprocessingGroup" xmlns:wpi="http://schemas.microsoft.com/office/word/2010/wordprocessingInk" xmlns:wne="http://schemas.microsoft.com/office/word/2006/wordml" xmlns:wps="http://schemas.microsoft.com/office/word/2010/wordprocessingShape" mc:Ignorable="w14 w15 w16se wp14">
   <w:endnote w:type="separator" w:id="-1">
     <w:p>
       <w:pPr>
@@ -6798,7 +6814,7 @@
 </file>
 
 <file path=word/footer1.xml><?xml version="1.0" encoding="utf-8"?>
-<w:ftr xmlns:wpc="http://schemas.microsoft.com/office/word/2010/wordprocessingCanvas" xmlns:cx="http://schemas.microsoft.com/office/drawing/2014/chartex" xmlns:mc="http://schemas.openxmlformats.org/markup-compatibility/2006" xmlns:o="urn:schemas-microsoft-com:office:office" xmlns:r="http://schemas.openxmlformats.org/officeDocument/2006/relationships" xmlns:m="http://schemas.openxmlformats.org/officeDocument/2006/math" xmlns:v="urn:schemas-microsoft-com:vml" xmlns:wp14="http://schemas.microsoft.com/office/word/2010/wordprocessingDrawing" xmlns:wp="http://schemas.openxmlformats.org/drawingml/2006/wordprocessingDrawing" xmlns:w10="urn:schemas-microsoft-com:office:word" xmlns:w="http://schemas.openxmlformats.org/wordprocessingml/2006/main" xmlns:w14="http://schemas.microsoft.com/office/word/2010/wordml" xmlns:w15="http://schemas.microsoft.com/office/word/2012/wordml" xmlns:w16se="http://schemas.microsoft.com/office/word/2015/wordml/symex" xmlns:wpg="http://schemas.microsoft.com/office/word/2010/wordprocessingGroup" xmlns:wpi="http://schemas.microsoft.com/office/word/2010/wordprocessingInk" xmlns:wne="http://schemas.microsoft.com/office/word/2006/wordml" xmlns:wps="http://schemas.microsoft.com/office/word/2010/wordprocessingShape" mc:Ignorable="w14 w15 w16se wp14">
+<w:ftr xmlns:wpc="http://schemas.microsoft.com/office/word/2010/wordprocessingCanvas" xmlns:cx="http://schemas.microsoft.com/office/drawing/2014/chartex" xmlns:cx1="http://schemas.microsoft.com/office/drawing/2015/9/8/chartex" xmlns:mc="http://schemas.openxmlformats.org/markup-compatibility/2006" xmlns:o="urn:schemas-microsoft-com:office:office" xmlns:r="http://schemas.openxmlformats.org/officeDocument/2006/relationships" xmlns:m="http://schemas.openxmlformats.org/officeDocument/2006/math" xmlns:v="urn:schemas-microsoft-com:vml" xmlns:wp14="http://schemas.microsoft.com/office/word/2010/wordprocessingDrawing" xmlns:wp="http://schemas.openxmlformats.org/drawingml/2006/wordprocessingDrawing" xmlns:w10="urn:schemas-microsoft-com:office:word" xmlns:w="http://schemas.openxmlformats.org/wordprocessingml/2006/main" xmlns:w14="http://schemas.microsoft.com/office/word/2010/wordml" xmlns:w15="http://schemas.microsoft.com/office/word/2012/wordml" xmlns:w16se="http://schemas.microsoft.com/office/word/2015/wordml/symex" xmlns:wpg="http://schemas.microsoft.com/office/word/2010/wordprocessingGroup" xmlns:wpi="http://schemas.microsoft.com/office/word/2010/wordprocessingInk" xmlns:wne="http://schemas.microsoft.com/office/word/2006/wordml" xmlns:wps="http://schemas.microsoft.com/office/word/2010/wordprocessingShape" mc:Ignorable="w14 w15 w16se wp14">
   <w:sdt>
     <w:sdtPr>
       <w:rPr>
@@ -6899,7 +6915,7 @@
                     </wp:anchor>
                   </w:drawing>
                 </mc:Choice>
-                <mc:Fallback xmlns:cx1="http://schemas.microsoft.com/office/drawing/2015/9/8/chartex">
+                <mc:Fallback>
                   <w:pict>
                     <v:line w14:anchorId="42D5C661" id="Conector recto 13" o:spid="_x0000_s1026" style="position:absolute;z-index:251662336;visibility:visible;mso-wrap-style:square;mso-width-percent:0;mso-height-percent:0;mso-wrap-distance-left:9pt;mso-wrap-distance-top:0;mso-wrap-distance-right:9pt;mso-wrap-distance-bottom:0;mso-position-horizontal:absolute;mso-position-horizontal-relative:text;mso-position-vertical:absolute;mso-position-vertical-relative:text;mso-width-percent:0;mso-height-percent:0;mso-width-relative:margin;mso-height-relative:margin" from="-17.55pt,-3pt" to="446.7pt,-2.25pt" o:gfxdata="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" strokecolor="#a5a5a5 [3206]" strokeweight="1.5pt">
                       <v:stroke joinstyle="miter"/>
@@ -7010,7 +7026,7 @@
                     </wp:anchor>
                   </w:drawing>
                 </mc:Choice>
-                <mc:Fallback xmlns:cx1="http://schemas.microsoft.com/office/drawing/2015/9/8/chartex">
+                <mc:Fallback>
                   <w:pict>
                     <v:rect w14:anchorId="2CD8D370" id="Rectángulo 11" o:spid="_x0000_s1026" style="position:absolute;margin-left:280.3pt;margin-top:-3.3pt;width:167.65pt;height:22.4pt;z-index:-251658241;visibility:visible;mso-wrap-style:square;mso-width-percent:0;mso-wrap-distance-left:9pt;mso-wrap-distance-top:0;mso-wrap-distance-right:9pt;mso-wrap-distance-bottom:0;mso-position-horizontal:absolute;mso-position-horizontal-relative:text;mso-position-vertical:absolute;mso-position-vertical-relative:text;mso-width-percent:0;mso-width-relative:margin;v-text-anchor:middle" o:gfxdata="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" fillcolor="#002060" stroked="f" strokeweight="1pt">
                       <v:fill color2="#002060" o:opacity2="15728f" rotate="t" angle="90" colors="0 #002060;34734f #002060;40632f #002060;45815f #072766;46531f #002060;60293f #002060;1 #002060" focus="100%" type="gradient"/>
@@ -7061,7 +7077,7 @@
                 <w:noProof/>
                 <w:color w:val="FFFFFF" w:themeColor="background1"/>
               </w:rPr>
-              <w:t>3</w:t>
+              <w:t>2</w:t>
             </w:r>
             <w:r>
               <w:rPr>
@@ -7141,7 +7157,7 @@
 </file>
 
 <file path=word/footnotes.xml><?xml version="1.0" encoding="utf-8"?>
-<w:footnotes xmlns:wpc="http://schemas.microsoft.com/office/word/2010/wordprocessingCanvas" xmlns:cx="http://schemas.microsoft.com/office/drawing/2014/chartex" xmlns:mc="http://schemas.openxmlformats.org/markup-compatibility/2006" xmlns:o="urn:schemas-microsoft-com:office:office" xmlns:r="http://schemas.openxmlformats.org/officeDocument/2006/relationships" xmlns:m="http://schemas.openxmlformats.org/officeDocument/2006/math" xmlns:v="urn:schemas-microsoft-com:vml" xmlns:wp14="http://schemas.microsoft.com/office/word/2010/wordprocessingDrawing" xmlns:wp="http://schemas.openxmlformats.org/drawingml/2006/wordprocessingDrawing" xmlns:w10="urn:schemas-microsoft-com:office:word" xmlns:w="http://schemas.openxmlformats.org/wordprocessingml/2006/main" xmlns:w14="http://schemas.microsoft.com/office/word/2010/wordml" xmlns:w15="http://schemas.microsoft.com/office/word/2012/wordml" xmlns:w16se="http://schemas.microsoft.com/office/word/2015/wordml/symex" xmlns:wpg="http://schemas.microsoft.com/office/word/2010/wordprocessingGroup" xmlns:wpi="http://schemas.microsoft.com/office/word/2010/wordprocessingInk" xmlns:wne="http://schemas.microsoft.com/office/word/2006/wordml" xmlns:wps="http://schemas.microsoft.com/office/word/2010/wordprocessingShape" mc:Ignorable="w14 w15 w16se wp14">
+<w:footnotes xmlns:wpc="http://schemas.microsoft.com/office/word/2010/wordprocessingCanvas" xmlns:cx="http://schemas.microsoft.com/office/drawing/2014/chartex" xmlns:cx1="http://schemas.microsoft.com/office/drawing/2015/9/8/chartex" xmlns:mc="http://schemas.openxmlformats.org/markup-compatibility/2006" xmlns:o="urn:schemas-microsoft-com:office:office" xmlns:r="http://schemas.openxmlformats.org/officeDocument/2006/relationships" xmlns:m="http://schemas.openxmlformats.org/officeDocument/2006/math" xmlns:v="urn:schemas-microsoft-com:vml" xmlns:wp14="http://schemas.microsoft.com/office/word/2010/wordprocessingDrawing" xmlns:wp="http://schemas.openxmlformats.org/drawingml/2006/wordprocessingDrawing" xmlns:w10="urn:schemas-microsoft-com:office:word" xmlns:w="http://schemas.openxmlformats.org/wordprocessingml/2006/main" xmlns:w14="http://schemas.microsoft.com/office/word/2010/wordml" xmlns:w15="http://schemas.microsoft.com/office/word/2012/wordml" xmlns:w16se="http://schemas.microsoft.com/office/word/2015/wordml/symex" xmlns:wpg="http://schemas.microsoft.com/office/word/2010/wordprocessingGroup" xmlns:wpi="http://schemas.microsoft.com/office/word/2010/wordprocessingInk" xmlns:wne="http://schemas.microsoft.com/office/word/2006/wordml" xmlns:wps="http://schemas.microsoft.com/office/word/2010/wordprocessingShape" mc:Ignorable="w14 w15 w16se wp14">
   <w:footnote w:type="separator" w:id="-1">
     <w:p>
       <w:pPr>
@@ -7166,7 +7182,7 @@
 </file>
 
 <file path=word/header1.xml><?xml version="1.0" encoding="utf-8"?>
-<w:hdr xmlns:wpc="http://schemas.microsoft.com/office/word/2010/wordprocessingCanvas" xmlns:cx="http://schemas.microsoft.com/office/drawing/2014/chartex" xmlns:mc="http://schemas.openxmlformats.org/markup-compatibility/2006" xmlns:o="urn:schemas-microsoft-com:office:office" xmlns:r="http://schemas.openxmlformats.org/officeDocument/2006/relationships" xmlns:m="http://schemas.openxmlformats.org/officeDocument/2006/math" xmlns:v="urn:schemas-microsoft-com:vml" xmlns:wp14="http://schemas.microsoft.com/office/word/2010/wordprocessingDrawing" xmlns:wp="http://schemas.openxmlformats.org/drawingml/2006/wordprocessingDrawing" xmlns:w10="urn:schemas-microsoft-com:office:word" xmlns:w="http://schemas.openxmlformats.org/wordprocessingml/2006/main" xmlns:w14="http://schemas.microsoft.com/office/word/2010/wordml" xmlns:w15="http://schemas.microsoft.com/office/word/2012/wordml" xmlns:w16se="http://schemas.microsoft.com/office/word/2015/wordml/symex" xmlns:wpg="http://schemas.microsoft.com/office/word/2010/wordprocessingGroup" xmlns:wpi="http://schemas.microsoft.com/office/word/2010/wordprocessingInk" xmlns:wne="http://schemas.microsoft.com/office/word/2006/wordml" xmlns:wps="http://schemas.microsoft.com/office/word/2010/wordprocessingShape" mc:Ignorable="w14 w15 w16se wp14">
+<w:hdr xmlns:wpc="http://schemas.microsoft.com/office/word/2010/wordprocessingCanvas" xmlns:cx="http://schemas.microsoft.com/office/drawing/2014/chartex" xmlns:cx1="http://schemas.microsoft.com/office/drawing/2015/9/8/chartex" xmlns:mc="http://schemas.openxmlformats.org/markup-compatibility/2006" xmlns:o="urn:schemas-microsoft-com:office:office" xmlns:r="http://schemas.openxmlformats.org/officeDocument/2006/relationships" xmlns:m="http://schemas.openxmlformats.org/officeDocument/2006/math" xmlns:v="urn:schemas-microsoft-com:vml" xmlns:wp14="http://schemas.microsoft.com/office/word/2010/wordprocessingDrawing" xmlns:wp="http://schemas.openxmlformats.org/drawingml/2006/wordprocessingDrawing" xmlns:w10="urn:schemas-microsoft-com:office:word" xmlns:w="http://schemas.openxmlformats.org/wordprocessingml/2006/main" xmlns:w14="http://schemas.microsoft.com/office/word/2010/wordml" xmlns:w15="http://schemas.microsoft.com/office/word/2012/wordml" xmlns:w16se="http://schemas.microsoft.com/office/word/2015/wordml/symex" xmlns:wpg="http://schemas.microsoft.com/office/word/2010/wordprocessingGroup" xmlns:wpi="http://schemas.microsoft.com/office/word/2010/wordprocessingInk" xmlns:wne="http://schemas.microsoft.com/office/word/2006/wordml" xmlns:wps="http://schemas.microsoft.com/office/word/2010/wordprocessingShape" mc:Ignorable="w14 w15 w16se wp14">
   <w:p>
     <w:pPr>
       <w:pStyle w:val="Encabezado"/>
@@ -7531,7 +7547,7 @@
 </file>
 
 <file path=word/numbering.xml><?xml version="1.0" encoding="utf-8"?>
-<w:numbering xmlns:wpc="http://schemas.microsoft.com/office/word/2010/wordprocessingCanvas" xmlns:cx="http://schemas.microsoft.com/office/drawing/2014/chartex" xmlns:mc="http://schemas.openxmlformats.org/markup-compatibility/2006" xmlns:o="urn:schemas-microsoft-com:office:office" xmlns:r="http://schemas.openxmlformats.org/officeDocument/2006/relationships" xmlns:m="http://schemas.openxmlformats.org/officeDocument/2006/math" xmlns:v="urn:schemas-microsoft-com:vml" xmlns:wp14="http://schemas.microsoft.com/office/word/2010/wordprocessingDrawing" xmlns:wp="http://schemas.openxmlformats.org/drawingml/2006/wordprocessingDrawing" xmlns:w10="urn:schemas-microsoft-com:office:word" xmlns:w="http://schemas.openxmlformats.org/wordprocessingml/2006/main" xmlns:w14="http://schemas.microsoft.com/office/word/2010/wordml" xmlns:w15="http://schemas.microsoft.com/office/word/2012/wordml" xmlns:w16se="http://schemas.microsoft.com/office/word/2015/wordml/symex" xmlns:wpg="http://schemas.microsoft.com/office/word/2010/wordprocessingGroup" xmlns:wpi="http://schemas.microsoft.com/office/word/2010/wordprocessingInk" xmlns:wne="http://schemas.microsoft.com/office/word/2006/wordml" xmlns:wps="http://schemas.microsoft.com/office/word/2010/wordprocessingShape" mc:Ignorable="w14 w15 w16se wp14">
+<w:numbering xmlns:wpc="http://schemas.microsoft.com/office/word/2010/wordprocessingCanvas" xmlns:cx="http://schemas.microsoft.com/office/drawing/2014/chartex" xmlns:cx1="http://schemas.microsoft.com/office/drawing/2015/9/8/chartex" xmlns:mc="http://schemas.openxmlformats.org/markup-compatibility/2006" xmlns:o="urn:schemas-microsoft-com:office:office" xmlns:r="http://schemas.openxmlformats.org/officeDocument/2006/relationships" xmlns:m="http://schemas.openxmlformats.org/officeDocument/2006/math" xmlns:v="urn:schemas-microsoft-com:vml" xmlns:wp14="http://schemas.microsoft.com/office/word/2010/wordprocessingDrawing" xmlns:wp="http://schemas.openxmlformats.org/drawingml/2006/wordprocessingDrawing" xmlns:w10="urn:schemas-microsoft-com:office:word" xmlns:w="http://schemas.openxmlformats.org/wordprocessingml/2006/main" xmlns:w14="http://schemas.microsoft.com/office/word/2010/wordml" xmlns:w15="http://schemas.microsoft.com/office/word/2012/wordml" xmlns:w16se="http://schemas.microsoft.com/office/word/2015/wordml/symex" xmlns:wpg="http://schemas.microsoft.com/office/word/2010/wordprocessingGroup" xmlns:wpi="http://schemas.microsoft.com/office/word/2010/wordprocessingInk" xmlns:wne="http://schemas.microsoft.com/office/word/2006/wordml" xmlns:wps="http://schemas.microsoft.com/office/word/2010/wordprocessingShape" mc:Ignorable="w14 w15 w16se wp14">
   <w:abstractNum w:abstractNumId="0" w15:restartNumberingAfterBreak="0">
     <w:nsid w:val="33767D3B"/>
     <w:multiLevelType w:val="multilevel"/>
@@ -8147,14 +8163,6 @@
     <w:abstractNumId w:val="3"/>
   </w:num>
 </w:numbering>
-</file>
-
-<file path=word/people.xml><?xml version="1.0" encoding="utf-8"?>
-<w15:people xmlns:wpc="http://schemas.microsoft.com/office/word/2010/wordprocessingCanvas" xmlns:cx="http://schemas.microsoft.com/office/drawing/2014/chartex" xmlns:mc="http://schemas.openxmlformats.org/markup-compatibility/2006" xmlns:o="urn:schemas-microsoft-com:office:office" xmlns:r="http://schemas.openxmlformats.org/officeDocument/2006/relationships" xmlns:m="http://schemas.openxmlformats.org/officeDocument/2006/math" xmlns:v="urn:schemas-microsoft-com:vml" xmlns:wp14="http://schemas.microsoft.com/office/word/2010/wordprocessingDrawing" xmlns:wp="http://schemas.openxmlformats.org/drawingml/2006/wordprocessingDrawing" xmlns:w10="urn:schemas-microsoft-com:office:word" xmlns:w="http://schemas.openxmlformats.org/wordprocessingml/2006/main" xmlns:w14="http://schemas.microsoft.com/office/word/2010/wordml" xmlns:w15="http://schemas.microsoft.com/office/word/2012/wordml" xmlns:w16se="http://schemas.microsoft.com/office/word/2015/wordml/symex" xmlns:wpg="http://schemas.microsoft.com/office/word/2010/wordprocessingGroup" xmlns:wpi="http://schemas.microsoft.com/office/word/2010/wordprocessingInk" xmlns:wne="http://schemas.microsoft.com/office/word/2006/wordml" xmlns:wps="http://schemas.microsoft.com/office/word/2010/wordprocessingShape" mc:Ignorable="w14 w15 w16se wp14">
-  <w15:person w15:author="INAP-QA">
-    <w15:presenceInfo w15:providerId="Windows Live" w15:userId="9ae1c0a492cadcaf"/>
-  </w15:person>
-</w15:people>
 </file>
 
 <file path=word/styles.xml><?xml version="1.0" encoding="utf-8"?>
@@ -9178,7 +9186,7 @@
 </file>
 
 <file path=customXml/itemProps1.xml><?xml version="1.0" encoding="utf-8"?>
-<ds:datastoreItem xmlns:ds="http://schemas.openxmlformats.org/officeDocument/2006/customXml" ds:itemID="{04FBC0E8-027E-4ACA-8267-94504B5866B6}">
+<ds:datastoreItem xmlns:ds="http://schemas.openxmlformats.org/officeDocument/2006/customXml" ds:itemID="{B2DF0504-1767-409B-9310-F237DB70DA1E}">
   <ds:schemaRefs>
     <ds:schemaRef ds:uri="http://schemas.openxmlformats.org/officeDocument/2006/bibliography"/>
   </ds:schemaRefs>

</xml_diff>

<commit_message>
Observaciones Guías Catálogos / Parámetros / Admin. de Fondos / _Tipo de Cálculo
Observaciones Guías Catálogos / Parámetros / Admin. de Fondos / _Tipo de Cálculo
</commit_message>
<xml_diff>
--- a/PDRMYE/GUIAS RÁPIDAS/Catálogos/CATÁLOGOS.docx
+++ b/PDRMYE/GUIAS RÁPIDAS/Catálogos/CATÁLOGOS.docx
@@ -1,6 +1,6 @@
 
 <file path=word/document.xml><?xml version="1.0" encoding="utf-8"?>
-<w:document xmlns:wpc="http://schemas.microsoft.com/office/word/2010/wordprocessingCanvas" xmlns:cx="http://schemas.microsoft.com/office/drawing/2014/chartex" xmlns:cx1="http://schemas.microsoft.com/office/drawing/2015/9/8/chartex" xmlns:mc="http://schemas.openxmlformats.org/markup-compatibility/2006" xmlns:o="urn:schemas-microsoft-com:office:office" xmlns:r="http://schemas.openxmlformats.org/officeDocument/2006/relationships" xmlns:m="http://schemas.openxmlformats.org/officeDocument/2006/math" xmlns:v="urn:schemas-microsoft-com:vml" xmlns:wp14="http://schemas.microsoft.com/office/word/2010/wordprocessingDrawing" xmlns:wp="http://schemas.openxmlformats.org/drawingml/2006/wordprocessingDrawing" xmlns:w10="urn:schemas-microsoft-com:office:word" xmlns:w="http://schemas.openxmlformats.org/wordprocessingml/2006/main" xmlns:w14="http://schemas.microsoft.com/office/word/2010/wordml" xmlns:w15="http://schemas.microsoft.com/office/word/2012/wordml" xmlns:w16se="http://schemas.microsoft.com/office/word/2015/wordml/symex" xmlns:wpg="http://schemas.microsoft.com/office/word/2010/wordprocessingGroup" xmlns:wpi="http://schemas.microsoft.com/office/word/2010/wordprocessingInk" xmlns:wne="http://schemas.microsoft.com/office/word/2006/wordml" xmlns:wps="http://schemas.microsoft.com/office/word/2010/wordprocessingShape" mc:Ignorable="w14 w15 w16se wp14">
+<w:document xmlns:wpc="http://schemas.microsoft.com/office/word/2010/wordprocessingCanvas" xmlns:cx="http://schemas.microsoft.com/office/drawing/2014/chartex" xmlns:mc="http://schemas.openxmlformats.org/markup-compatibility/2006" xmlns:o="urn:schemas-microsoft-com:office:office" xmlns:r="http://schemas.openxmlformats.org/officeDocument/2006/relationships" xmlns:m="http://schemas.openxmlformats.org/officeDocument/2006/math" xmlns:v="urn:schemas-microsoft-com:vml" xmlns:wp14="http://schemas.microsoft.com/office/word/2010/wordprocessingDrawing" xmlns:wp="http://schemas.openxmlformats.org/drawingml/2006/wordprocessingDrawing" xmlns:w10="urn:schemas-microsoft-com:office:word" xmlns:w="http://schemas.openxmlformats.org/wordprocessingml/2006/main" xmlns:w14="http://schemas.microsoft.com/office/word/2010/wordml" xmlns:w15="http://schemas.microsoft.com/office/word/2012/wordml" xmlns:w16se="http://schemas.microsoft.com/office/word/2015/wordml/symex" xmlns:wpg="http://schemas.microsoft.com/office/word/2010/wordprocessingGroup" xmlns:wpi="http://schemas.microsoft.com/office/word/2010/wordprocessingInk" xmlns:wne="http://schemas.microsoft.com/office/word/2006/wordml" xmlns:wps="http://schemas.microsoft.com/office/word/2010/wordprocessingShape" mc:Ignorable="w14 w15 w16se wp14">
   <w:body>
     <w:p>
       <w:pPr>
@@ -100,7 +100,7 @@
               </wp:anchor>
             </w:drawing>
           </mc:Choice>
-          <mc:Fallback>
+          <mc:Fallback xmlns:cx1="http://schemas.microsoft.com/office/drawing/2015/9/8/chartex">
             <w:pict>
               <v:rect w14:anchorId="06FFA84B" id="Rectángulo 3" o:spid="_x0000_s1026" style="position:absolute;margin-left:0;margin-top:-55.8pt;width:582.7pt;height:760.2pt;z-index:-251512832;visibility:visible;mso-wrap-style:square;mso-width-percent:0;mso-height-percent:0;mso-wrap-distance-left:9pt;mso-wrap-distance-top:0;mso-wrap-distance-right:9pt;mso-wrap-distance-bottom:0;mso-position-horizontal:left;mso-position-horizontal-relative:page;mso-position-vertical:absolute;mso-position-vertical-relative:text;mso-width-percent:0;mso-height-percent:0;mso-width-relative:margin;mso-height-relative:margin;v-text-anchor:middle" o:gfxdata="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" fillcolor="#f2f2f2" stroked="f" strokeweight="1pt">
                 <v:shadow on="t" type="perspective" color="black" opacity="7208f" offset="0,0" matrix="66847f,,,66847f"/>
@@ -355,7 +355,7 @@
               </wp:anchor>
             </w:drawing>
           </mc:Choice>
-          <mc:Fallback>
+          <mc:Fallback xmlns:cx1="http://schemas.microsoft.com/office/drawing/2015/9/8/chartex">
             <w:pict>
               <v:rect w14:anchorId="6E426A2F" id="Rectángulo 4" o:spid="_x0000_s1026" style="position:absolute;left:0;text-align:left;margin-left:-70pt;margin-top:29.8pt;width:579.3pt;height:73.55pt;z-index:251781120;visibility:visible;mso-wrap-style:square;mso-width-percent:0;mso-height-percent:0;mso-wrap-distance-left:9pt;mso-wrap-distance-top:0;mso-wrap-distance-right:9pt;mso-wrap-distance-bottom:0;mso-position-horizontal:absolute;mso-position-horizontal-relative:margin;mso-position-vertical:absolute;mso-position-vertical-relative:text;mso-width-percent:0;mso-height-percent:0;mso-width-relative:margin;mso-height-relative:margin;v-text-anchor:middle" o:gfxdata="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" fillcolor="#aaa [3030]" stroked="f">
                 <v:fill color2="#a3a3a3 [3174]" rotate="t" colors="0 #afafaf;.5 #a5a5a5;1 #929292" focus="100%" type="gradient">
@@ -464,7 +464,24 @@
           <w:sz w:val="44"/>
           <w:szCs w:val="44"/>
         </w:rPr>
-        <w:t>CARGA DE CATÁLOGOS</w:t>
+        <w:t xml:space="preserve">CARGA DE </w:t>
+      </w:r>
+      <w:commentRangeStart w:id="0"/>
+      <w:r>
+        <w:rPr>
+          <w:rFonts w:cs="Arial"/>
+          <w:b/>
+          <w:sz w:val="44"/>
+          <w:szCs w:val="44"/>
+        </w:rPr>
+        <w:t>CATÁLOGOS</w:t>
+      </w:r>
+      <w:commentRangeEnd w:id="0"/>
+      <w:r>
+        <w:rPr>
+          <w:rStyle w:val="Refdecomentario"/>
+        </w:rPr>
+        <w:commentReference w:id="0"/>
       </w:r>
     </w:p>
     <w:p>
@@ -568,7 +585,7 @@
                     <pic:cNvPicPr/>
                   </pic:nvPicPr>
                   <pic:blipFill>
-                    <a:blip r:embed="rId9" cstate="print">
+                    <a:blip r:embed="rId11" cstate="print">
                       <a:extLst>
                         <a:ext uri="{28A0092B-C50C-407E-A947-70E740481C1C}">
                           <a14:useLocalDpi xmlns:a14="http://schemas.microsoft.com/office/drawing/2010/main" val="0"/>
@@ -775,7 +792,7 @@
               </wp:anchor>
             </w:drawing>
           </mc:Choice>
-          <mc:Fallback>
+          <mc:Fallback xmlns:cx1="http://schemas.microsoft.com/office/drawing/2015/9/8/chartex">
             <w:pict>
               <v:rect w14:anchorId="63962291" id="Rectángulo 23" o:spid="_x0000_s1027" style="position:absolute;left:0;text-align:left;margin-left:0;margin-top:2.05pt;width:533.9pt;height:21.05pt;z-index:251801600;visibility:visible;mso-wrap-style:square;mso-width-percent:0;mso-height-percent:0;mso-wrap-distance-left:9pt;mso-wrap-distance-top:0;mso-wrap-distance-right:9pt;mso-wrap-distance-bottom:0;mso-position-horizontal:center;mso-position-horizontal-relative:margin;mso-position-vertical:absolute;mso-position-vertical-relative:text;mso-width-percent:0;mso-height-percent:0;mso-width-relative:margin;mso-height-relative:margin;v-text-anchor:middle" o:gfxdata="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" fillcolor="#aaa [3030]" stroked="f">
                 <v:fill color2="#a3a3a3 [3174]" rotate="t" colors="0 #afafaf;.5 #a5a5a5;1 #929292" focus="100%" type="gradient">
@@ -1674,7 +1691,7 @@
               </wp:anchor>
             </w:drawing>
           </mc:Choice>
-          <mc:Fallback>
+          <mc:Fallback xmlns:cx1="http://schemas.microsoft.com/office/drawing/2015/9/8/chartex">
             <w:pict>
               <v:rect w14:anchorId="19E49FED" id="Rectángulo 15" o:spid="_x0000_s1028" style="position:absolute;margin-left:-38.85pt;margin-top:18.8pt;width:533.9pt;height:21.05pt;z-index:251782144;visibility:visible;mso-wrap-style:square;mso-width-percent:0;mso-height-percent:0;mso-wrap-distance-left:9pt;mso-wrap-distance-top:0;mso-wrap-distance-right:9pt;mso-wrap-distance-bottom:0;mso-position-horizontal:absolute;mso-position-horizontal-relative:margin;mso-position-vertical:absolute;mso-position-vertical-relative:text;mso-width-percent:0;mso-height-percent:0;mso-width-relative:margin;mso-height-relative:margin;v-text-anchor:middle" o:gfxdata="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" fillcolor="#aaa [3030]" stroked="f">
                 <v:fill color2="#a3a3a3 [3174]" rotate="t" colors="0 #afafaf;.5 #a5a5a5;1 #929292" focus="100%" type="gradient">
@@ -1871,7 +1888,7 @@
               </wp:anchor>
             </w:drawing>
           </mc:Choice>
-          <mc:Fallback>
+          <mc:Fallback xmlns:cx1="http://schemas.microsoft.com/office/drawing/2015/9/8/chartex">
             <w:pict>
               <v:rect w14:anchorId="65862A9D" id="Rectángulo 17" o:spid="_x0000_s1029" style="position:absolute;margin-left:63.65pt;margin-top:21.25pt;width:346.4pt;height:89.3pt;z-index:251784192;visibility:visible;mso-wrap-style:square;mso-height-percent:0;mso-wrap-distance-left:9pt;mso-wrap-distance-top:0;mso-wrap-distance-right:9pt;mso-wrap-distance-bottom:0;mso-position-horizontal:absolute;mso-position-horizontal-relative:text;mso-position-vertical:absolute;mso-position-vertical-relative:text;mso-height-percent:0;mso-height-relative:margin;v-text-anchor:middle" o:gfxdata="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" fillcolor="white [3201]" strokecolor="#a5a5a5 [3206]" strokeweight="1pt">
                 <v:textbox>
@@ -2039,7 +2056,7 @@
               </wp:anchor>
             </w:drawing>
           </mc:Choice>
-          <mc:Fallback>
+          <mc:Fallback xmlns:cx1="http://schemas.microsoft.com/office/drawing/2015/9/8/chartex">
             <w:pict>
               <v:rect w14:anchorId="77267B3C" id="Rectángulo 16" o:spid="_x0000_s1030" style="position:absolute;margin-left:63.7pt;margin-top:.4pt;width:347.05pt;height:20.4pt;z-index:251783168;visibility:visible;mso-wrap-style:square;mso-width-percent:0;mso-height-percent:0;mso-wrap-distance-left:9pt;mso-wrap-distance-top:0;mso-wrap-distance-right:9pt;mso-wrap-distance-bottom:0;mso-position-horizontal:absolute;mso-position-horizontal-relative:text;mso-position-vertical:absolute;mso-position-vertical-relative:text;mso-width-percent:0;mso-height-percent:0;mso-width-relative:margin;mso-height-relative:margin;v-text-anchor:middle" o:gfxdata="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" fillcolor="#c3c3c3 [2166]" strokecolor="#a5a5a5 [3206]" strokeweight=".5pt">
                 <v:fill color2="#b6b6b6 [2614]" rotate="t" colors="0 #d2d2d2;.5 #c8c8c8;1 silver" focus="100%" type="gradient">
@@ -2140,16 +2157,16 @@
           <w:b w:val="0"/>
         </w:rPr>
       </w:pPr>
-      <w:bookmarkStart w:id="0" w:name="_Toc123297018"/>
-      <w:bookmarkStart w:id="1" w:name="_Toc125535654"/>
+      <w:bookmarkStart w:id="2" w:name="_Toc123297018"/>
+      <w:bookmarkStart w:id="3" w:name="_Toc125535654"/>
       <w:r>
         <w:rPr>
           <w:rFonts w:cs="Arial"/>
         </w:rPr>
         <w:t>Objetivo</w:t>
       </w:r>
-      <w:bookmarkEnd w:id="0"/>
-      <w:bookmarkEnd w:id="1"/>
+      <w:bookmarkEnd w:id="2"/>
+      <w:bookmarkEnd w:id="3"/>
     </w:p>
     <w:p>
       <w:pPr>
@@ -2223,16 +2240,16 @@
           <w:b w:val="0"/>
         </w:rPr>
       </w:pPr>
-      <w:bookmarkStart w:id="2" w:name="_Toc123297019"/>
-      <w:bookmarkStart w:id="3" w:name="_Toc125535655"/>
+      <w:bookmarkStart w:id="4" w:name="_Toc123297019"/>
+      <w:bookmarkStart w:id="5" w:name="_Toc125535655"/>
       <w:r>
         <w:rPr>
           <w:rFonts w:cs="Arial"/>
         </w:rPr>
         <w:t>Alcance</w:t>
       </w:r>
-      <w:bookmarkEnd w:id="2"/>
-      <w:bookmarkEnd w:id="3"/>
+      <w:bookmarkEnd w:id="4"/>
+      <w:bookmarkEnd w:id="5"/>
       <w:r>
         <w:rPr>
           <w:rFonts w:cs="Arial"/>
@@ -2345,16 +2362,16 @@
           <w:rFonts w:cs="Arial"/>
         </w:rPr>
       </w:pPr>
-      <w:bookmarkStart w:id="4" w:name="_Toc123297020"/>
-      <w:bookmarkStart w:id="5" w:name="_Toc125535656"/>
+      <w:bookmarkStart w:id="6" w:name="_Toc123297020"/>
+      <w:bookmarkStart w:id="7" w:name="_Toc125535656"/>
       <w:r>
         <w:rPr>
           <w:rFonts w:cs="Arial"/>
         </w:rPr>
         <w:t>Usuario</w:t>
       </w:r>
-      <w:bookmarkEnd w:id="4"/>
-      <w:bookmarkEnd w:id="5"/>
+      <w:bookmarkEnd w:id="6"/>
+      <w:bookmarkEnd w:id="7"/>
     </w:p>
     <w:p>
       <w:pPr>
@@ -2558,7 +2575,7 @@
               </wp:anchor>
             </w:drawing>
           </mc:Choice>
-          <mc:Fallback>
+          <mc:Fallback xmlns:cx1="http://schemas.microsoft.com/office/drawing/2015/9/8/chartex">
             <w:pict>
               <v:rect w14:anchorId="71066FE7" id="Rectángulo 125" o:spid="_x0000_s1031" style="position:absolute;margin-left:-36.35pt;margin-top:3pt;width:533.9pt;height:21.05pt;z-index:251819008;visibility:visible;mso-wrap-style:square;mso-width-percent:0;mso-height-percent:0;mso-wrap-distance-left:9pt;mso-wrap-distance-top:0;mso-wrap-distance-right:9pt;mso-wrap-distance-bottom:0;mso-position-horizontal:absolute;mso-position-horizontal-relative:margin;mso-position-vertical:absolute;mso-position-vertical-relative:text;mso-width-percent:0;mso-height-percent:0;mso-width-relative:margin;mso-height-relative:margin;v-text-anchor:middle" o:gfxdata="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" fillcolor="#aaa [3030]" stroked="f">
                 <v:fill color2="#a3a3a3 [3174]" rotate="t" colors="0 #afafaf;.5 #a5a5a5;1 #929292" focus="100%" type="gradient">
@@ -2634,7 +2651,7 @@
           <w:rFonts w:cs="Arial"/>
         </w:rPr>
       </w:pPr>
-      <w:bookmarkStart w:id="6" w:name="_Toc125535657"/>
+      <w:bookmarkStart w:id="8" w:name="_Toc125535657"/>
       <w:r>
         <w:rPr>
           <w:rFonts w:cs="Arial"/>
@@ -2643,7 +2660,7 @@
         </w:rPr>
         <w:t>CARGA DE CATÁLOGOS</w:t>
       </w:r>
-      <w:bookmarkEnd w:id="6"/>
+      <w:bookmarkEnd w:id="8"/>
     </w:p>
     <w:p>
       <w:pPr>
@@ -2824,7 +2841,7 @@
           <w:rFonts w:cs="Arial"/>
         </w:rPr>
       </w:pPr>
-      <w:bookmarkStart w:id="7" w:name="_Toc125535658"/>
+      <w:bookmarkStart w:id="9" w:name="_Toc125535658"/>
       <w:r>
         <w:rPr>
           <w:rFonts w:cs="Arial"/>
@@ -2832,7 +2849,7 @@
         <w:lastRenderedPageBreak/>
         <w:t>Descripción Catálogos</w:t>
       </w:r>
-      <w:bookmarkEnd w:id="7"/>
+      <w:bookmarkEnd w:id="9"/>
     </w:p>
     <w:tbl>
       <w:tblPr>
@@ -4081,9 +4098,9 @@
           <w:rFonts w:cs="Arial"/>
         </w:rPr>
       </w:pPr>
-      <w:bookmarkStart w:id="8" w:name="_Toc124342027"/>
-      <w:bookmarkStart w:id="9" w:name="_Toc124346601"/>
-      <w:bookmarkStart w:id="10" w:name="_Toc125535659"/>
+      <w:bookmarkStart w:id="10" w:name="_Toc124342027"/>
+      <w:bookmarkStart w:id="11" w:name="_Toc124346601"/>
+      <w:bookmarkStart w:id="12" w:name="_Toc125535659"/>
       <w:r>
         <w:rPr>
           <w:rFonts w:cs="Arial"/>
@@ -4097,15 +4114,15 @@
         </w:rPr>
         <w:t xml:space="preserve"> de </w:t>
       </w:r>
-      <w:bookmarkEnd w:id="8"/>
-      <w:bookmarkEnd w:id="9"/>
+      <w:bookmarkEnd w:id="10"/>
+      <w:bookmarkEnd w:id="11"/>
       <w:r>
         <w:rPr>
           <w:rFonts w:cs="Arial"/>
         </w:rPr>
         <w:t>Catálogo</w:t>
       </w:r>
-      <w:bookmarkEnd w:id="10"/>
+      <w:bookmarkEnd w:id="12"/>
     </w:p>
     <w:p>
       <w:r>
@@ -4137,7 +4154,7 @@
                     <pic:cNvPicPr/>
                   </pic:nvPicPr>
                   <pic:blipFill>
-                    <a:blip r:embed="rId10">
+                    <a:blip r:embed="rId12">
                       <a:extLst>
                         <a:ext uri="{28A0092B-C50C-407E-A947-70E740481C1C}">
                           <a14:useLocalDpi xmlns:a14="http://schemas.microsoft.com/office/drawing/2010/main" val="0"/>
@@ -4385,7 +4402,7 @@
               </wp:anchor>
             </w:drawing>
           </mc:Choice>
-          <mc:Fallback>
+          <mc:Fallback xmlns:cx1="http://schemas.microsoft.com/office/drawing/2015/9/8/chartex">
             <w:pict>
               <v:rect w14:anchorId="156695BE" id="Rectángulo 50" o:spid="_x0000_s1026" style="position:absolute;margin-left:232pt;margin-top:47pt;width:129pt;height:19pt;z-index:251850752;visibility:visible;mso-wrap-style:square;mso-width-percent:0;mso-height-percent:0;mso-wrap-distance-left:9pt;mso-wrap-distance-top:0;mso-wrap-distance-right:9pt;mso-wrap-distance-bottom:0;mso-position-horizontal:absolute;mso-position-horizontal-relative:page;mso-position-vertical:absolute;mso-position-vertical-relative:text;mso-width-percent:0;mso-height-percent:0;mso-width-relative:margin;mso-height-relative:margin;v-text-anchor:middle" o:gfxdata="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" filled="f" strokecolor="red" strokeweight="2.25pt">
                 <w10:wrap anchorx="page"/>
@@ -4423,7 +4440,7 @@
                     <pic:cNvPicPr/>
                   </pic:nvPicPr>
                   <pic:blipFill>
-                    <a:blip r:embed="rId10">
+                    <a:blip r:embed="rId12">
                       <a:extLst>
                         <a:ext uri="{28A0092B-C50C-407E-A947-70E740481C1C}">
                           <a14:useLocalDpi xmlns:a14="http://schemas.microsoft.com/office/drawing/2010/main" val="0"/>
@@ -4482,7 +4499,7 @@
                     </pic:cNvPicPr>
                   </pic:nvPicPr>
                   <pic:blipFill>
-                    <a:blip r:embed="rId11">
+                    <a:blip r:embed="rId13">
                       <a:extLst>
                         <a:ext uri="{28A0092B-C50C-407E-A947-70E740481C1C}">
                           <a14:useLocalDpi xmlns:a14="http://schemas.microsoft.com/office/drawing/2010/main" val="0"/>
@@ -4572,7 +4589,7 @@
           <w:rFonts w:cs="Arial"/>
         </w:rPr>
       </w:pPr>
-      <w:bookmarkStart w:id="11" w:name="_Toc125535660"/>
+      <w:bookmarkStart w:id="13" w:name="_Toc125535660"/>
       <w:r>
         <w:rPr>
           <w:rFonts w:cs="Arial"/>
@@ -4580,7 +4597,7 @@
         <w:lastRenderedPageBreak/>
         <w:t>Carga Masiva</w:t>
       </w:r>
-      <w:bookmarkEnd w:id="11"/>
+      <w:bookmarkEnd w:id="13"/>
     </w:p>
     <w:p/>
     <w:p>
@@ -4681,7 +4698,7 @@
               </wp:anchor>
             </w:drawing>
           </mc:Choice>
-          <mc:Fallback>
+          <mc:Fallback xmlns:cx1="http://schemas.microsoft.com/office/drawing/2015/9/8/chartex">
             <w:pict>
               <v:rect w14:anchorId="22E4D7BC" id="Rectángulo 53" o:spid="_x0000_s1026" style="position:absolute;margin-left:153.4pt;margin-top:14.05pt;width:31.3pt;height:31.95pt;z-index:251870208;visibility:visible;mso-wrap-style:square;mso-width-percent:0;mso-height-percent:0;mso-wrap-distance-left:9pt;mso-wrap-distance-top:0;mso-wrap-distance-right:9pt;mso-wrap-distance-bottom:0;mso-position-horizontal:absolute;mso-position-horizontal-relative:page;mso-position-vertical:absolute;mso-position-vertical-relative:text;mso-width-percent:0;mso-height-percent:0;mso-width-relative:margin;mso-height-relative:margin;v-text-anchor:middle" o:gfxdata="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" filled="f" strokecolor="red" strokeweight="2.25pt">
                 <w10:wrap anchorx="page"/>
@@ -4711,7 +4728,7 @@
                     <pic:cNvPicPr/>
                   </pic:nvPicPr>
                   <pic:blipFill rotWithShape="1">
-                    <a:blip r:embed="rId12"/>
+                    <a:blip r:embed="rId14"/>
                     <a:srcRect l="1018" t="2605" b="4460"/>
                     <a:stretch/>
                   </pic:blipFill>
@@ -4865,7 +4882,7 @@
               </wp:anchor>
             </w:drawing>
           </mc:Choice>
-          <mc:Fallback>
+          <mc:Fallback xmlns:cx1="http://schemas.microsoft.com/office/drawing/2015/9/8/chartex">
             <w:pict>
               <v:rect w14:anchorId="652C3EA8" id="Rectángulo 7" o:spid="_x0000_s1026" style="position:absolute;margin-left:122.1pt;margin-top:11.2pt;width:35.05pt;height:36.9pt;z-index:251872256;visibility:visible;mso-wrap-style:square;mso-width-percent:0;mso-height-percent:0;mso-wrap-distance-left:9pt;mso-wrap-distance-top:0;mso-wrap-distance-right:9pt;mso-wrap-distance-bottom:0;mso-position-horizontal:absolute;mso-position-horizontal-relative:page;mso-position-vertical:absolute;mso-position-vertical-relative:text;mso-width-percent:0;mso-height-percent:0;mso-width-relative:margin;mso-height-relative:margin;v-text-anchor:middle" o:gfxdata="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" filled="f" strokecolor="red" strokeweight="2.25pt">
                 <w10:wrap anchorx="page"/>
@@ -4895,7 +4912,7 @@
                     <pic:cNvPicPr/>
                   </pic:nvPicPr>
                   <pic:blipFill rotWithShape="1">
-                    <a:blip r:embed="rId12"/>
+                    <a:blip r:embed="rId14"/>
                     <a:srcRect l="1018" t="2606" b="44123"/>
                     <a:stretch/>
                   </pic:blipFill>
@@ -5124,7 +5141,7 @@
               </wp:anchor>
             </w:drawing>
           </mc:Choice>
-          <mc:Fallback>
+          <mc:Fallback xmlns:cx1="http://schemas.microsoft.com/office/drawing/2015/9/8/chartex">
             <w:pict>
               <v:rect w14:anchorId="3BED2FE0" id="Rectángulo 30" o:spid="_x0000_s1026" style="position:absolute;margin-left:99.55pt;margin-top:94.35pt;width:396.3pt;height:67.6pt;z-index:251866112;visibility:visible;mso-wrap-style:square;mso-width-percent:0;mso-height-percent:0;mso-wrap-distance-left:9pt;mso-wrap-distance-top:0;mso-wrap-distance-right:9pt;mso-wrap-distance-bottom:0;mso-position-horizontal:absolute;mso-position-horizontal-relative:page;mso-position-vertical:absolute;mso-position-vertical-relative:text;mso-width-percent:0;mso-height-percent:0;mso-width-relative:margin;mso-height-relative:margin;v-text-anchor:middle" o:gfxdata="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" filled="f" strokecolor="red" strokeweight="2.25pt">
                 <w10:wrap anchorx="page"/>
@@ -5154,7 +5171,7 @@
                     <pic:cNvPicPr/>
                   </pic:nvPicPr>
                   <pic:blipFill rotWithShape="1">
-                    <a:blip r:embed="rId12"/>
+                    <a:blip r:embed="rId14"/>
                     <a:srcRect l="1018" t="2605" b="1902"/>
                     <a:stretch/>
                   </pic:blipFill>
@@ -5214,43 +5231,7 @@
           <w:sz w:val="24"/>
           <w:szCs w:val="24"/>
         </w:rPr>
-        <w:t xml:space="preserve">caso de ser necesario más adelante, esta información puede ser editada o eliminada </w:t>
-      </w:r>
-      <w:r>
-        <w:rPr>
-          <w:rFonts w:ascii="Arial" w:hAnsi="Arial" w:cs="Arial"/>
-          <w:b/>
-          <w:sz w:val="24"/>
-          <w:szCs w:val="24"/>
-        </w:rPr>
-        <w:t>“</w:t>
-      </w:r>
-      <w:r>
-        <w:rPr>
-          <w:rFonts w:ascii="Arial" w:hAnsi="Arial" w:cs="Arial"/>
-          <w:b/>
-          <w:sz w:val="24"/>
-          <w:szCs w:val="24"/>
-        </w:rPr>
-        <w:t>individualmente</w:t>
-      </w:r>
-      <w:r>
-        <w:rPr>
-          <w:rFonts w:ascii="Arial" w:hAnsi="Arial" w:cs="Arial"/>
-          <w:b/>
-          <w:sz w:val="24"/>
-          <w:szCs w:val="24"/>
-        </w:rPr>
-        <w:t>”</w:t>
-      </w:r>
-      <w:r>
-        <w:rPr>
-          <w:rFonts w:ascii="Arial" w:hAnsi="Arial" w:cs="Arial"/>
-          <w:b/>
-          <w:sz w:val="24"/>
-          <w:szCs w:val="24"/>
-        </w:rPr>
-        <w:t xml:space="preserve"> utilizando los botones “Editar” “Borrar”</w:t>
+        <w:t>caso de ser necesario más adelante, esta información puede ser editada o eliminada “individualmente” utilizando los botones “Editar” “Borrar”</w:t>
       </w:r>
     </w:p>
     <w:p>
@@ -5332,7 +5313,7 @@
               </wp:anchor>
             </w:drawing>
           </mc:Choice>
-          <mc:Fallback>
+          <mc:Fallback xmlns:cx1="http://schemas.microsoft.com/office/drawing/2015/9/8/chartex">
             <w:pict>
               <v:rect w14:anchorId="586AFBD3" id="Rectángulo 33" o:spid="_x0000_s1026" style="position:absolute;margin-left:128.35pt;margin-top:92.7pt;width:44.45pt;height:22.5pt;flip:x;z-index:251868160;visibility:visible;mso-wrap-style:square;mso-width-percent:0;mso-height-percent:0;mso-wrap-distance-left:9pt;mso-wrap-distance-top:0;mso-wrap-distance-right:9pt;mso-wrap-distance-bottom:0;mso-position-horizontal:absolute;mso-position-horizontal-relative:page;mso-position-vertical:absolute;mso-position-vertical-relative:text;mso-width-percent:0;mso-height-percent:0;mso-width-relative:margin;mso-height-relative:margin;v-text-anchor:middle" o:gfxdata="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" filled="f" strokecolor="red" strokeweight="2.25pt">
                 <w10:wrap anchorx="page"/>
@@ -5362,7 +5343,7 @@
                     <pic:cNvPicPr/>
                   </pic:nvPicPr>
                   <pic:blipFill rotWithShape="1">
-                    <a:blip r:embed="rId12"/>
+                    <a:blip r:embed="rId14"/>
                     <a:srcRect l="1018" t="2605" b="29880"/>
                     <a:stretch/>
                   </pic:blipFill>
@@ -5504,7 +5485,7 @@
               </wp:anchor>
             </w:drawing>
           </mc:Choice>
-          <mc:Fallback>
+          <mc:Fallback xmlns:cx1="http://schemas.microsoft.com/office/drawing/2015/9/8/chartex">
             <w:pict>
               <v:rect w14:anchorId="6A0A3580" id="Rectángulo 37" o:spid="_x0000_s1026" style="position:absolute;margin-left:95.5pt;margin-top:18.1pt;width:26pt;height:27.5pt;z-index:251838464;visibility:visible;mso-wrap-style:square;mso-width-percent:0;mso-height-percent:0;mso-wrap-distance-left:9pt;mso-wrap-distance-top:0;mso-wrap-distance-right:9pt;mso-wrap-distance-bottom:0;mso-position-horizontal:absolute;mso-position-horizontal-relative:page;mso-position-vertical:absolute;mso-position-vertical-relative:text;mso-width-percent:0;mso-height-percent:0;mso-width-relative:margin;mso-height-relative:margin;v-text-anchor:middle" o:gfxdata="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" filled="f" strokecolor="red" strokeweight="2.25pt">
                 <w10:wrap anchorx="page"/>
@@ -5513,7 +5494,6 @@
           </mc:Fallback>
         </mc:AlternateContent>
       </w:r>
-      <w:bookmarkStart w:id="12" w:name="_GoBack"/>
       <w:r>
         <w:rPr>
           <w:noProof/>
@@ -5535,7 +5515,7 @@
                     <pic:cNvPicPr/>
                   </pic:nvPicPr>
                   <pic:blipFill rotWithShape="1">
-                    <a:blip r:embed="rId12"/>
+                    <a:blip r:embed="rId14"/>
                     <a:srcRect l="1018" t="2605" b="3497"/>
                     <a:stretch/>
                   </pic:blipFill>
@@ -5569,7 +5549,6 @@
           </wp:inline>
         </w:drawing>
       </w:r>
-      <w:bookmarkEnd w:id="12"/>
     </w:p>
     <w:p>
       <w:pPr>
@@ -5580,7 +5559,7 @@
           <w:rFonts w:cs="Arial"/>
         </w:rPr>
       </w:pPr>
-      <w:bookmarkStart w:id="13" w:name="_Toc125535661"/>
+      <w:bookmarkStart w:id="14" w:name="_Toc125535661"/>
       <w:r>
         <w:rPr>
           <w:rFonts w:cs="Arial"/>
@@ -5588,7 +5567,7 @@
         <w:lastRenderedPageBreak/>
         <w:t>Carga Manual</w:t>
       </w:r>
-      <w:bookmarkEnd w:id="13"/>
+      <w:bookmarkEnd w:id="14"/>
     </w:p>
     <w:p/>
     <w:p>
@@ -5707,7 +5686,7 @@
               </wp:anchor>
             </w:drawing>
           </mc:Choice>
-          <mc:Fallback>
+          <mc:Fallback xmlns:cx1="http://schemas.microsoft.com/office/drawing/2015/9/8/chartex">
             <w:pict>
               <v:rect w14:anchorId="77EB8F72" id="Rectángulo 32" o:spid="_x0000_s1026" style="position:absolute;margin-left:98.5pt;margin-top:11.8pt;width:20pt;height:24.5pt;z-index:251834368;visibility:visible;mso-wrap-style:square;mso-width-percent:0;mso-height-percent:0;mso-wrap-distance-left:9pt;mso-wrap-distance-top:0;mso-wrap-distance-right:9pt;mso-wrap-distance-bottom:0;mso-position-horizontal:absolute;mso-position-horizontal-relative:page;mso-position-vertical:absolute;mso-position-vertical-relative:text;mso-width-percent:0;mso-height-percent:0;mso-width-relative:margin;mso-height-relative:margin;v-text-anchor:middle" o:gfxdata="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" filled="f" strokecolor="red" strokeweight="2.25pt">
                 <w10:wrap anchorx="page"/>
@@ -5737,7 +5716,7 @@
                     <pic:cNvPicPr/>
                   </pic:nvPicPr>
                   <pic:blipFill rotWithShape="1">
-                    <a:blip r:embed="rId13"/>
+                    <a:blip r:embed="rId15"/>
                     <a:srcRect l="608" b="19274"/>
                     <a:stretch/>
                   </pic:blipFill>
@@ -5871,7 +5850,7 @@
               </wp:anchor>
             </w:drawing>
           </mc:Choice>
-          <mc:Fallback>
+          <mc:Fallback xmlns:cx1="http://schemas.microsoft.com/office/drawing/2015/9/8/chartex">
             <w:pict>
               <v:rect w14:anchorId="270E647C" id="Rectángulo 34" o:spid="_x0000_s1026" style="position:absolute;margin-left:268pt;margin-top:127.2pt;width:42pt;height:15.5pt;flip:x;z-index:251836416;visibility:visible;mso-wrap-style:square;mso-width-percent:0;mso-height-percent:0;mso-wrap-distance-left:9pt;mso-wrap-distance-top:0;mso-wrap-distance-right:9pt;mso-wrap-distance-bottom:0;mso-position-horizontal:absolute;mso-position-horizontal-relative:page;mso-position-vertical:absolute;mso-position-vertical-relative:text;mso-width-percent:0;mso-height-percent:0;mso-width-relative:margin;mso-height-relative:margin;v-text-anchor:middle" o:gfxdata="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" filled="f" strokecolor="red" strokeweight="2.25pt">
                 <w10:wrap anchorx="page"/>
@@ -5901,7 +5880,7 @@
                     <pic:cNvPicPr/>
                   </pic:nvPicPr>
                   <pic:blipFill>
-                    <a:blip r:embed="rId14"/>
+                    <a:blip r:embed="rId16"/>
                     <a:stretch>
                       <a:fillRect/>
                     </a:stretch>
@@ -6042,7 +6021,7 @@
               </wp:anchor>
             </w:drawing>
           </mc:Choice>
-          <mc:Fallback>
+          <mc:Fallback xmlns:cx1="http://schemas.microsoft.com/office/drawing/2015/9/8/chartex">
             <w:pict>
               <v:rect w14:anchorId="5C61E794" id="Rectángulo 8" o:spid="_x0000_s1026" style="position:absolute;margin-left:100.5pt;margin-top:72.75pt;width:42.5pt;height:16.5pt;flip:x;z-index:251857920;visibility:visible;mso-wrap-style:square;mso-width-percent:0;mso-height-percent:0;mso-wrap-distance-left:9pt;mso-wrap-distance-top:0;mso-wrap-distance-right:9pt;mso-wrap-distance-bottom:0;mso-position-horizontal:absolute;mso-position-horizontal-relative:page;mso-position-vertical:absolute;mso-position-vertical-relative:text;mso-width-percent:0;mso-height-percent:0;mso-width-relative:margin;mso-height-relative:margin;v-text-anchor:middle" o:gfxdata="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" filled="f" strokecolor="red" strokeweight="2.25pt">
                 <w10:wrap anchorx="page"/>
@@ -6072,7 +6051,7 @@
                     <pic:cNvPicPr/>
                   </pic:nvPicPr>
                   <pic:blipFill rotWithShape="1">
-                    <a:blip r:embed="rId13"/>
+                    <a:blip r:embed="rId15"/>
                     <a:srcRect l="608" b="19274"/>
                     <a:stretch/>
                   </pic:blipFill>
@@ -6116,7 +6095,7 @@
           <w:rFonts w:cs="Arial"/>
         </w:rPr>
       </w:pPr>
-      <w:bookmarkStart w:id="14" w:name="_Toc125535662"/>
+      <w:bookmarkStart w:id="15" w:name="_Toc125535662"/>
       <w:r>
         <w:rPr>
           <w:rFonts w:cs="Arial"/>
@@ -6124,7 +6103,7 @@
         <w:lastRenderedPageBreak/>
         <w:t>Solicitud de Cambios</w:t>
       </w:r>
-      <w:bookmarkEnd w:id="14"/>
+      <w:bookmarkEnd w:id="15"/>
     </w:p>
     <w:p>
       <w:pPr>
@@ -6256,7 +6235,7 @@
               </wp:anchor>
             </w:drawing>
           </mc:Choice>
-          <mc:Fallback>
+          <mc:Fallback xmlns:cx1="http://schemas.microsoft.com/office/drawing/2015/9/8/chartex">
             <w:pict>
               <v:rect w14:anchorId="479F29D2" id="Rectángulo 29" o:spid="_x0000_s1026" style="position:absolute;margin-left:167pt;margin-top:61.3pt;width:42pt;height:35pt;flip:x;z-index:251846656;visibility:visible;mso-wrap-style:square;mso-width-percent:0;mso-height-percent:0;mso-wrap-distance-left:9pt;mso-wrap-distance-top:0;mso-wrap-distance-right:9pt;mso-wrap-distance-bottom:0;mso-position-horizontal:absolute;mso-position-horizontal-relative:page;mso-position-vertical:absolute;mso-position-vertical-relative:text;mso-width-percent:0;mso-height-percent:0;mso-width-relative:margin;mso-height-relative:margin;v-text-anchor:middle" o:gfxdata="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" filled="f" strokecolor="red" strokeweight="2.25pt">
                 <w10:wrap anchorx="page"/>
@@ -6286,7 +6265,7 @@
                     <pic:cNvPicPr/>
                   </pic:nvPicPr>
                   <pic:blipFill rotWithShape="1">
-                    <a:blip r:embed="rId15"/>
+                    <a:blip r:embed="rId17"/>
                     <a:srcRect t="6111"/>
                     <a:stretch/>
                   </pic:blipFill>
@@ -6441,7 +6420,7 @@
               </wp:anchor>
             </w:drawing>
           </mc:Choice>
-          <mc:Fallback>
+          <mc:Fallback xmlns:cx1="http://schemas.microsoft.com/office/drawing/2015/9/8/chartex">
             <w:pict>
               <v:rect w14:anchorId="75648F05" id="Rectángulo 47" o:spid="_x0000_s1026" style="position:absolute;margin-left:34.5pt;margin-top:81.2pt;width:42pt;height:15.5pt;flip:x;z-index:251848704;visibility:visible;mso-wrap-style:square;mso-width-percent:0;mso-height-percent:0;mso-wrap-distance-left:9pt;mso-wrap-distance-top:0;mso-wrap-distance-right:9pt;mso-wrap-distance-bottom:0;mso-position-horizontal:absolute;mso-position-horizontal-relative:page;mso-position-vertical:absolute;mso-position-vertical-relative:text;mso-width-percent:0;mso-height-percent:0;mso-width-relative:margin;mso-height-relative:margin;v-text-anchor:middle" o:gfxdata="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" filled="f" strokecolor="red" strokeweight="2.25pt">
                 <w10:wrap anchorx="page"/>
@@ -6471,7 +6450,7 @@
                     <pic:cNvPicPr/>
                   </pic:nvPicPr>
                   <pic:blipFill>
-                    <a:blip r:embed="rId15"/>
+                    <a:blip r:embed="rId17"/>
                     <a:stretch>
                       <a:fillRect/>
                     </a:stretch>
@@ -6632,7 +6611,7 @@
               </wp:anchor>
             </w:drawing>
           </mc:Choice>
-          <mc:Fallback>
+          <mc:Fallback xmlns:cx1="http://schemas.microsoft.com/office/drawing/2015/9/8/chartex">
             <w:pict>
               <v:rect w14:anchorId="02A41775" id="Rectángulo 20" o:spid="_x0000_s1026" style="position:absolute;margin-left:330.4pt;margin-top:75.9pt;width:86.1pt;height:60.55pt;flip:x;z-index:251864064;visibility:visible;mso-wrap-style:square;mso-width-percent:0;mso-height-percent:0;mso-wrap-distance-left:9pt;mso-wrap-distance-top:0;mso-wrap-distance-right:9pt;mso-wrap-distance-bottom:0;mso-position-horizontal:absolute;mso-position-horizontal-relative:page;mso-position-vertical:absolute;mso-position-vertical-relative:text;mso-width-percent:0;mso-height-percent:0;mso-width-relative:margin;mso-height-relative:margin;v-text-anchor:middle" o:gfxdata="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" filled="f" strokecolor="red" strokeweight="2.25pt">
                 <w10:wrap anchorx="page"/>
@@ -6714,7 +6693,7 @@
               </wp:anchor>
             </w:drawing>
           </mc:Choice>
-          <mc:Fallback>
+          <mc:Fallback xmlns:cx1="http://schemas.microsoft.com/office/drawing/2015/9/8/chartex">
             <w:pict>
               <v:rect w14:anchorId="7B63D329" id="Rectángulo 19" o:spid="_x0000_s1026" style="position:absolute;margin-left:219.4pt;margin-top:141.3pt;width:58.35pt;height:31.45pt;flip:x;z-index:251862016;visibility:visible;mso-wrap-style:square;mso-width-percent:0;mso-height-percent:0;mso-wrap-distance-left:9pt;mso-wrap-distance-top:0;mso-wrap-distance-right:9pt;mso-wrap-distance-bottom:0;mso-position-horizontal:absolute;mso-position-horizontal-relative:page;mso-position-vertical:absolute;mso-position-vertical-relative:text;mso-width-percent:0;mso-height-percent:0;mso-width-relative:margin;mso-height-relative:margin;v-text-anchor:middle" o:gfxdata="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" filled="f" strokecolor="red" strokeweight="2.25pt">
                 <w10:wrap anchorx="page"/>
@@ -6744,7 +6723,7 @@
                     <pic:cNvPicPr/>
                   </pic:nvPicPr>
                   <pic:blipFill>
-                    <a:blip r:embed="rId16"/>
+                    <a:blip r:embed="rId18"/>
                     <a:stretch>
                       <a:fillRect/>
                     </a:stretch>
@@ -6776,8 +6755,8 @@
       </w:r>
     </w:p>
     <w:sectPr>
-      <w:headerReference w:type="default" r:id="rId17"/>
-      <w:footerReference w:type="default" r:id="rId18"/>
+      <w:headerReference w:type="default" r:id="rId19"/>
+      <w:footerReference w:type="default" r:id="rId20"/>
       <w:pgSz w:w="12240" w:h="15840" w:code="1"/>
       <w:pgMar w:top="1417" w:right="1701" w:bottom="1417" w:left="1701" w:header="708" w:footer="708" w:gutter="0"/>
       <w:cols w:space="708"/>
@@ -6788,8 +6767,42 @@
 </w:document>
 </file>
 
+<file path=word/comments.xml><?xml version="1.0" encoding="utf-8"?>
+<w:comments xmlns:wpc="http://schemas.microsoft.com/office/word/2010/wordprocessingCanvas" xmlns:cx="http://schemas.microsoft.com/office/drawing/2014/chartex" xmlns:mc="http://schemas.openxmlformats.org/markup-compatibility/2006" xmlns:o="urn:schemas-microsoft-com:office:office" xmlns:r="http://schemas.openxmlformats.org/officeDocument/2006/relationships" xmlns:m="http://schemas.openxmlformats.org/officeDocument/2006/math" xmlns:v="urn:schemas-microsoft-com:vml" xmlns:wp14="http://schemas.microsoft.com/office/word/2010/wordprocessingDrawing" xmlns:wp="http://schemas.openxmlformats.org/drawingml/2006/wordprocessingDrawing" xmlns:w10="urn:schemas-microsoft-com:office:word" xmlns:w="http://schemas.openxmlformats.org/wordprocessingml/2006/main" xmlns:w14="http://schemas.microsoft.com/office/word/2010/wordml" xmlns:w15="http://schemas.microsoft.com/office/word/2012/wordml" xmlns:w16se="http://schemas.microsoft.com/office/word/2015/wordml/symex" xmlns:wpg="http://schemas.microsoft.com/office/word/2010/wordprocessingGroup" xmlns:wpi="http://schemas.microsoft.com/office/word/2010/wordprocessingInk" xmlns:wne="http://schemas.microsoft.com/office/word/2006/wordml" xmlns:wps="http://schemas.microsoft.com/office/word/2010/wordprocessingShape" mc:Ignorable="w14 w15 w16se wp14">
+  <w:comment w:id="0" w:author="INAP-QA" w:date="2023-01-26T09:52:00Z" w:initials="I">
+    <w:p>
+      <w:pPr>
+        <w:pStyle w:val="Textocomentario"/>
+      </w:pPr>
+      <w:r>
+        <w:rPr>
+          <w:rStyle w:val="Refdecomentario"/>
+        </w:rPr>
+        <w:annotationRef/>
+      </w:r>
+      <w:r>
+        <w:t xml:space="preserve">Guías Rápidas Catálogo ok </w:t>
+      </w:r>
+    </w:p>
+    <w:p>
+      <w:pPr>
+        <w:pStyle w:val="Textocomentario"/>
+      </w:pPr>
+      <w:bookmarkStart w:id="1" w:name="_GoBack"/>
+      <w:bookmarkEnd w:id="1"/>
+    </w:p>
+  </w:comment>
+</w:comments>
+</file>
+
+<file path=word/commentsExtended.xml><?xml version="1.0" encoding="utf-8"?>
+<w15:commentsEx xmlns:wpc="http://schemas.microsoft.com/office/word/2010/wordprocessingCanvas" xmlns:cx="http://schemas.microsoft.com/office/drawing/2014/chartex" xmlns:mc="http://schemas.openxmlformats.org/markup-compatibility/2006" xmlns:o="urn:schemas-microsoft-com:office:office" xmlns:r="http://schemas.openxmlformats.org/officeDocument/2006/relationships" xmlns:m="http://schemas.openxmlformats.org/officeDocument/2006/math" xmlns:v="urn:schemas-microsoft-com:vml" xmlns:wp14="http://schemas.microsoft.com/office/word/2010/wordprocessingDrawing" xmlns:wp="http://schemas.openxmlformats.org/drawingml/2006/wordprocessingDrawing" xmlns:w10="urn:schemas-microsoft-com:office:word" xmlns:w="http://schemas.openxmlformats.org/wordprocessingml/2006/main" xmlns:w14="http://schemas.microsoft.com/office/word/2010/wordml" xmlns:w15="http://schemas.microsoft.com/office/word/2012/wordml" xmlns:w16se="http://schemas.microsoft.com/office/word/2015/wordml/symex" xmlns:wpg="http://schemas.microsoft.com/office/word/2010/wordprocessingGroup" xmlns:wpi="http://schemas.microsoft.com/office/word/2010/wordprocessingInk" xmlns:wne="http://schemas.microsoft.com/office/word/2006/wordml" xmlns:wps="http://schemas.microsoft.com/office/word/2010/wordprocessingShape" mc:Ignorable="w14 w15 w16se wp14">
+  <w15:commentEx w15:paraId="714C5596" w15:done="0"/>
+</w15:commentsEx>
+</file>
+
 <file path=word/endnotes.xml><?xml version="1.0" encoding="utf-8"?>
-<w:endnotes xmlns:wpc="http://schemas.microsoft.com/office/word/2010/wordprocessingCanvas" xmlns:cx="http://schemas.microsoft.com/office/drawing/2014/chartex" xmlns:cx1="http://schemas.microsoft.com/office/drawing/2015/9/8/chartex" xmlns:mc="http://schemas.openxmlformats.org/markup-compatibility/2006" xmlns:o="urn:schemas-microsoft-com:office:office" xmlns:r="http://schemas.openxmlformats.org/officeDocument/2006/relationships" xmlns:m="http://schemas.openxmlformats.org/officeDocument/2006/math" xmlns:v="urn:schemas-microsoft-com:vml" xmlns:wp14="http://schemas.microsoft.com/office/word/2010/wordprocessingDrawing" xmlns:wp="http://schemas.openxmlformats.org/drawingml/2006/wordprocessingDrawing" xmlns:w10="urn:schemas-microsoft-com:office:word" xmlns:w="http://schemas.openxmlformats.org/wordprocessingml/2006/main" xmlns:w14="http://schemas.microsoft.com/office/word/2010/wordml" xmlns:w15="http://schemas.microsoft.com/office/word/2012/wordml" xmlns:w16se="http://schemas.microsoft.com/office/word/2015/wordml/symex" xmlns:wpg="http://schemas.microsoft.com/office/word/2010/wordprocessingGroup" xmlns:wpi="http://schemas.microsoft.com/office/word/2010/wordprocessingInk" xmlns:wne="http://schemas.microsoft.com/office/word/2006/wordml" xmlns:wps="http://schemas.microsoft.com/office/word/2010/wordprocessingShape" mc:Ignorable="w14 w15 w16se wp14">
+<w:endnotes xmlns:wpc="http://schemas.microsoft.com/office/word/2010/wordprocessingCanvas" xmlns:cx="http://schemas.microsoft.com/office/drawing/2014/chartex" xmlns:mc="http://schemas.openxmlformats.org/markup-compatibility/2006" xmlns:o="urn:schemas-microsoft-com:office:office" xmlns:r="http://schemas.openxmlformats.org/officeDocument/2006/relationships" xmlns:m="http://schemas.openxmlformats.org/officeDocument/2006/math" xmlns:v="urn:schemas-microsoft-com:vml" xmlns:wp14="http://schemas.microsoft.com/office/word/2010/wordprocessingDrawing" xmlns:wp="http://schemas.openxmlformats.org/drawingml/2006/wordprocessingDrawing" xmlns:w10="urn:schemas-microsoft-com:office:word" xmlns:w="http://schemas.openxmlformats.org/wordprocessingml/2006/main" xmlns:w14="http://schemas.microsoft.com/office/word/2010/wordml" xmlns:w15="http://schemas.microsoft.com/office/word/2012/wordml" xmlns:w16se="http://schemas.microsoft.com/office/word/2015/wordml/symex" xmlns:wpg="http://schemas.microsoft.com/office/word/2010/wordprocessingGroup" xmlns:wpi="http://schemas.microsoft.com/office/word/2010/wordprocessingInk" xmlns:wne="http://schemas.microsoft.com/office/word/2006/wordml" xmlns:wps="http://schemas.microsoft.com/office/word/2010/wordprocessingShape" mc:Ignorable="w14 w15 w16se wp14">
   <w:endnote w:type="separator" w:id="-1">
     <w:p>
       <w:pPr>
@@ -6814,7 +6827,7 @@
 </file>
 
 <file path=word/footer1.xml><?xml version="1.0" encoding="utf-8"?>
-<w:ftr xmlns:wpc="http://schemas.microsoft.com/office/word/2010/wordprocessingCanvas" xmlns:cx="http://schemas.microsoft.com/office/drawing/2014/chartex" xmlns:cx1="http://schemas.microsoft.com/office/drawing/2015/9/8/chartex" xmlns:mc="http://schemas.openxmlformats.org/markup-compatibility/2006" xmlns:o="urn:schemas-microsoft-com:office:office" xmlns:r="http://schemas.openxmlformats.org/officeDocument/2006/relationships" xmlns:m="http://schemas.openxmlformats.org/officeDocument/2006/math" xmlns:v="urn:schemas-microsoft-com:vml" xmlns:wp14="http://schemas.microsoft.com/office/word/2010/wordprocessingDrawing" xmlns:wp="http://schemas.openxmlformats.org/drawingml/2006/wordprocessingDrawing" xmlns:w10="urn:schemas-microsoft-com:office:word" xmlns:w="http://schemas.openxmlformats.org/wordprocessingml/2006/main" xmlns:w14="http://schemas.microsoft.com/office/word/2010/wordml" xmlns:w15="http://schemas.microsoft.com/office/word/2012/wordml" xmlns:w16se="http://schemas.microsoft.com/office/word/2015/wordml/symex" xmlns:wpg="http://schemas.microsoft.com/office/word/2010/wordprocessingGroup" xmlns:wpi="http://schemas.microsoft.com/office/word/2010/wordprocessingInk" xmlns:wne="http://schemas.microsoft.com/office/word/2006/wordml" xmlns:wps="http://schemas.microsoft.com/office/word/2010/wordprocessingShape" mc:Ignorable="w14 w15 w16se wp14">
+<w:ftr xmlns:wpc="http://schemas.microsoft.com/office/word/2010/wordprocessingCanvas" xmlns:cx="http://schemas.microsoft.com/office/drawing/2014/chartex" xmlns:mc="http://schemas.openxmlformats.org/markup-compatibility/2006" xmlns:o="urn:schemas-microsoft-com:office:office" xmlns:r="http://schemas.openxmlformats.org/officeDocument/2006/relationships" xmlns:m="http://schemas.openxmlformats.org/officeDocument/2006/math" xmlns:v="urn:schemas-microsoft-com:vml" xmlns:wp14="http://schemas.microsoft.com/office/word/2010/wordprocessingDrawing" xmlns:wp="http://schemas.openxmlformats.org/drawingml/2006/wordprocessingDrawing" xmlns:w10="urn:schemas-microsoft-com:office:word" xmlns:w="http://schemas.openxmlformats.org/wordprocessingml/2006/main" xmlns:w14="http://schemas.microsoft.com/office/word/2010/wordml" xmlns:w15="http://schemas.microsoft.com/office/word/2012/wordml" xmlns:w16se="http://schemas.microsoft.com/office/word/2015/wordml/symex" xmlns:wpg="http://schemas.microsoft.com/office/word/2010/wordprocessingGroup" xmlns:wpi="http://schemas.microsoft.com/office/word/2010/wordprocessingInk" xmlns:wne="http://schemas.microsoft.com/office/word/2006/wordml" xmlns:wps="http://schemas.microsoft.com/office/word/2010/wordprocessingShape" mc:Ignorable="w14 w15 w16se wp14">
   <w:sdt>
     <w:sdtPr>
       <w:rPr>
@@ -6915,7 +6928,7 @@
                     </wp:anchor>
                   </w:drawing>
                 </mc:Choice>
-                <mc:Fallback>
+                <mc:Fallback xmlns:cx1="http://schemas.microsoft.com/office/drawing/2015/9/8/chartex">
                   <w:pict>
                     <v:line w14:anchorId="42D5C661" id="Conector recto 13" o:spid="_x0000_s1026" style="position:absolute;z-index:251662336;visibility:visible;mso-wrap-style:square;mso-width-percent:0;mso-height-percent:0;mso-wrap-distance-left:9pt;mso-wrap-distance-top:0;mso-wrap-distance-right:9pt;mso-wrap-distance-bottom:0;mso-position-horizontal:absolute;mso-position-horizontal-relative:text;mso-position-vertical:absolute;mso-position-vertical-relative:text;mso-width-percent:0;mso-height-percent:0;mso-width-relative:margin;mso-height-relative:margin" from="-17.55pt,-3pt" to="446.7pt,-2.25pt" o:gfxdata="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" strokecolor="#a5a5a5 [3206]" strokeweight="1.5pt">
                       <v:stroke joinstyle="miter"/>
@@ -7026,7 +7039,7 @@
                     </wp:anchor>
                   </w:drawing>
                 </mc:Choice>
-                <mc:Fallback>
+                <mc:Fallback xmlns:cx1="http://schemas.microsoft.com/office/drawing/2015/9/8/chartex">
                   <w:pict>
                     <v:rect w14:anchorId="2CD8D370" id="Rectángulo 11" o:spid="_x0000_s1026" style="position:absolute;margin-left:280.3pt;margin-top:-3.3pt;width:167.65pt;height:22.4pt;z-index:-251658241;visibility:visible;mso-wrap-style:square;mso-width-percent:0;mso-wrap-distance-left:9pt;mso-wrap-distance-top:0;mso-wrap-distance-right:9pt;mso-wrap-distance-bottom:0;mso-position-horizontal:absolute;mso-position-horizontal-relative:text;mso-position-vertical:absolute;mso-position-vertical-relative:text;mso-width-percent:0;mso-width-relative:margin;v-text-anchor:middle" o:gfxdata="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" fillcolor="#002060" stroked="f" strokeweight="1pt">
                       <v:fill color2="#002060" o:opacity2="15728f" rotate="t" angle="90" colors="0 #002060;34734f #002060;40632f #002060;45815f #072766;46531f #002060;60293f #002060;1 #002060" focus="100%" type="gradient"/>
@@ -7077,7 +7090,7 @@
                 <w:noProof/>
                 <w:color w:val="FFFFFF" w:themeColor="background1"/>
               </w:rPr>
-              <w:t>2</w:t>
+              <w:t>10</w:t>
             </w:r>
             <w:r>
               <w:rPr>
@@ -7157,7 +7170,7 @@
 </file>
 
 <file path=word/footnotes.xml><?xml version="1.0" encoding="utf-8"?>
-<w:footnotes xmlns:wpc="http://schemas.microsoft.com/office/word/2010/wordprocessingCanvas" xmlns:cx="http://schemas.microsoft.com/office/drawing/2014/chartex" xmlns:cx1="http://schemas.microsoft.com/office/drawing/2015/9/8/chartex" xmlns:mc="http://schemas.openxmlformats.org/markup-compatibility/2006" xmlns:o="urn:schemas-microsoft-com:office:office" xmlns:r="http://schemas.openxmlformats.org/officeDocument/2006/relationships" xmlns:m="http://schemas.openxmlformats.org/officeDocument/2006/math" xmlns:v="urn:schemas-microsoft-com:vml" xmlns:wp14="http://schemas.microsoft.com/office/word/2010/wordprocessingDrawing" xmlns:wp="http://schemas.openxmlformats.org/drawingml/2006/wordprocessingDrawing" xmlns:w10="urn:schemas-microsoft-com:office:word" xmlns:w="http://schemas.openxmlformats.org/wordprocessingml/2006/main" xmlns:w14="http://schemas.microsoft.com/office/word/2010/wordml" xmlns:w15="http://schemas.microsoft.com/office/word/2012/wordml" xmlns:w16se="http://schemas.microsoft.com/office/word/2015/wordml/symex" xmlns:wpg="http://schemas.microsoft.com/office/word/2010/wordprocessingGroup" xmlns:wpi="http://schemas.microsoft.com/office/word/2010/wordprocessingInk" xmlns:wne="http://schemas.microsoft.com/office/word/2006/wordml" xmlns:wps="http://schemas.microsoft.com/office/word/2010/wordprocessingShape" mc:Ignorable="w14 w15 w16se wp14">
+<w:footnotes xmlns:wpc="http://schemas.microsoft.com/office/word/2010/wordprocessingCanvas" xmlns:cx="http://schemas.microsoft.com/office/drawing/2014/chartex" xmlns:mc="http://schemas.openxmlformats.org/markup-compatibility/2006" xmlns:o="urn:schemas-microsoft-com:office:office" xmlns:r="http://schemas.openxmlformats.org/officeDocument/2006/relationships" xmlns:m="http://schemas.openxmlformats.org/officeDocument/2006/math" xmlns:v="urn:schemas-microsoft-com:vml" xmlns:wp14="http://schemas.microsoft.com/office/word/2010/wordprocessingDrawing" xmlns:wp="http://schemas.openxmlformats.org/drawingml/2006/wordprocessingDrawing" xmlns:w10="urn:schemas-microsoft-com:office:word" xmlns:w="http://schemas.openxmlformats.org/wordprocessingml/2006/main" xmlns:w14="http://schemas.microsoft.com/office/word/2010/wordml" xmlns:w15="http://schemas.microsoft.com/office/word/2012/wordml" xmlns:w16se="http://schemas.microsoft.com/office/word/2015/wordml/symex" xmlns:wpg="http://schemas.microsoft.com/office/word/2010/wordprocessingGroup" xmlns:wpi="http://schemas.microsoft.com/office/word/2010/wordprocessingInk" xmlns:wne="http://schemas.microsoft.com/office/word/2006/wordml" xmlns:wps="http://schemas.microsoft.com/office/word/2010/wordprocessingShape" mc:Ignorable="w14 w15 w16se wp14">
   <w:footnote w:type="separator" w:id="-1">
     <w:p>
       <w:pPr>
@@ -7182,7 +7195,7 @@
 </file>
 
 <file path=word/header1.xml><?xml version="1.0" encoding="utf-8"?>
-<w:hdr xmlns:wpc="http://schemas.microsoft.com/office/word/2010/wordprocessingCanvas" xmlns:cx="http://schemas.microsoft.com/office/drawing/2014/chartex" xmlns:cx1="http://schemas.microsoft.com/office/drawing/2015/9/8/chartex" xmlns:mc="http://schemas.openxmlformats.org/markup-compatibility/2006" xmlns:o="urn:schemas-microsoft-com:office:office" xmlns:r="http://schemas.openxmlformats.org/officeDocument/2006/relationships" xmlns:m="http://schemas.openxmlformats.org/officeDocument/2006/math" xmlns:v="urn:schemas-microsoft-com:vml" xmlns:wp14="http://schemas.microsoft.com/office/word/2010/wordprocessingDrawing" xmlns:wp="http://schemas.openxmlformats.org/drawingml/2006/wordprocessingDrawing" xmlns:w10="urn:schemas-microsoft-com:office:word" xmlns:w="http://schemas.openxmlformats.org/wordprocessingml/2006/main" xmlns:w14="http://schemas.microsoft.com/office/word/2010/wordml" xmlns:w15="http://schemas.microsoft.com/office/word/2012/wordml" xmlns:w16se="http://schemas.microsoft.com/office/word/2015/wordml/symex" xmlns:wpg="http://schemas.microsoft.com/office/word/2010/wordprocessingGroup" xmlns:wpi="http://schemas.microsoft.com/office/word/2010/wordprocessingInk" xmlns:wne="http://schemas.microsoft.com/office/word/2006/wordml" xmlns:wps="http://schemas.microsoft.com/office/word/2010/wordprocessingShape" mc:Ignorable="w14 w15 w16se wp14">
+<w:hdr xmlns:wpc="http://schemas.microsoft.com/office/word/2010/wordprocessingCanvas" xmlns:cx="http://schemas.microsoft.com/office/drawing/2014/chartex" xmlns:mc="http://schemas.openxmlformats.org/markup-compatibility/2006" xmlns:o="urn:schemas-microsoft-com:office:office" xmlns:r="http://schemas.openxmlformats.org/officeDocument/2006/relationships" xmlns:m="http://schemas.openxmlformats.org/officeDocument/2006/math" xmlns:v="urn:schemas-microsoft-com:vml" xmlns:wp14="http://schemas.microsoft.com/office/word/2010/wordprocessingDrawing" xmlns:wp="http://schemas.openxmlformats.org/drawingml/2006/wordprocessingDrawing" xmlns:w10="urn:schemas-microsoft-com:office:word" xmlns:w="http://schemas.openxmlformats.org/wordprocessingml/2006/main" xmlns:w14="http://schemas.microsoft.com/office/word/2010/wordml" xmlns:w15="http://schemas.microsoft.com/office/word/2012/wordml" xmlns:w16se="http://schemas.microsoft.com/office/word/2015/wordml/symex" xmlns:wpg="http://schemas.microsoft.com/office/word/2010/wordprocessingGroup" xmlns:wpi="http://schemas.microsoft.com/office/word/2010/wordprocessingInk" xmlns:wne="http://schemas.microsoft.com/office/word/2006/wordml" xmlns:wps="http://schemas.microsoft.com/office/word/2010/wordprocessingShape" mc:Ignorable="w14 w15 w16se wp14">
   <w:p>
     <w:pPr>
       <w:pStyle w:val="Encabezado"/>
@@ -7365,7 +7378,7 @@
             </wp:anchor>
           </w:drawing>
         </mc:Choice>
-        <mc:Fallback>
+        <mc:Fallback xmlns:cx1="http://schemas.microsoft.com/office/drawing/2015/9/8/chartex">
           <w:pict>
             <v:rect w14:anchorId="3FEC259C" id="Rectángulo 6" o:spid="_x0000_s1032" style="position:absolute;margin-left:179.8pt;margin-top:-1.25pt;width:318pt;height:24.45pt;z-index:251659264;visibility:visible;mso-wrap-style:square;mso-width-percent:0;mso-height-percent:0;mso-wrap-distance-left:9pt;mso-wrap-distance-top:0;mso-wrap-distance-right:9pt;mso-wrap-distance-bottom:0;mso-position-horizontal:absolute;mso-position-horizontal-relative:text;mso-position-vertical:absolute;mso-position-vertical-relative:text;mso-width-percent:0;mso-height-percent:0;mso-width-relative:margin;mso-height-relative:margin;v-text-anchor:middle" o:gfxdata="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" fillcolor="#002060" stroked="f" strokeweight="1pt">
               <v:textbox>
@@ -7547,7 +7560,7 @@
 </file>
 
 <file path=word/numbering.xml><?xml version="1.0" encoding="utf-8"?>
-<w:numbering xmlns:wpc="http://schemas.microsoft.com/office/word/2010/wordprocessingCanvas" xmlns:cx="http://schemas.microsoft.com/office/drawing/2014/chartex" xmlns:cx1="http://schemas.microsoft.com/office/drawing/2015/9/8/chartex" xmlns:mc="http://schemas.openxmlformats.org/markup-compatibility/2006" xmlns:o="urn:schemas-microsoft-com:office:office" xmlns:r="http://schemas.openxmlformats.org/officeDocument/2006/relationships" xmlns:m="http://schemas.openxmlformats.org/officeDocument/2006/math" xmlns:v="urn:schemas-microsoft-com:vml" xmlns:wp14="http://schemas.microsoft.com/office/word/2010/wordprocessingDrawing" xmlns:wp="http://schemas.openxmlformats.org/drawingml/2006/wordprocessingDrawing" xmlns:w10="urn:schemas-microsoft-com:office:word" xmlns:w="http://schemas.openxmlformats.org/wordprocessingml/2006/main" xmlns:w14="http://schemas.microsoft.com/office/word/2010/wordml" xmlns:w15="http://schemas.microsoft.com/office/word/2012/wordml" xmlns:w16se="http://schemas.microsoft.com/office/word/2015/wordml/symex" xmlns:wpg="http://schemas.microsoft.com/office/word/2010/wordprocessingGroup" xmlns:wpi="http://schemas.microsoft.com/office/word/2010/wordprocessingInk" xmlns:wne="http://schemas.microsoft.com/office/word/2006/wordml" xmlns:wps="http://schemas.microsoft.com/office/word/2010/wordprocessingShape" mc:Ignorable="w14 w15 w16se wp14">
+<w:numbering xmlns:wpc="http://schemas.microsoft.com/office/word/2010/wordprocessingCanvas" xmlns:cx="http://schemas.microsoft.com/office/drawing/2014/chartex" xmlns:mc="http://schemas.openxmlformats.org/markup-compatibility/2006" xmlns:o="urn:schemas-microsoft-com:office:office" xmlns:r="http://schemas.openxmlformats.org/officeDocument/2006/relationships" xmlns:m="http://schemas.openxmlformats.org/officeDocument/2006/math" xmlns:v="urn:schemas-microsoft-com:vml" xmlns:wp14="http://schemas.microsoft.com/office/word/2010/wordprocessingDrawing" xmlns:wp="http://schemas.openxmlformats.org/drawingml/2006/wordprocessingDrawing" xmlns:w10="urn:schemas-microsoft-com:office:word" xmlns:w="http://schemas.openxmlformats.org/wordprocessingml/2006/main" xmlns:w14="http://schemas.microsoft.com/office/word/2010/wordml" xmlns:w15="http://schemas.microsoft.com/office/word/2012/wordml" xmlns:w16se="http://schemas.microsoft.com/office/word/2015/wordml/symex" xmlns:wpg="http://schemas.microsoft.com/office/word/2010/wordprocessingGroup" xmlns:wpi="http://schemas.microsoft.com/office/word/2010/wordprocessingInk" xmlns:wne="http://schemas.microsoft.com/office/word/2006/wordml" xmlns:wps="http://schemas.microsoft.com/office/word/2010/wordprocessingShape" mc:Ignorable="w14 w15 w16se wp14">
   <w:abstractNum w:abstractNumId="0" w15:restartNumberingAfterBreak="0">
     <w:nsid w:val="33767D3B"/>
     <w:multiLevelType w:val="multilevel"/>
@@ -8163,6 +8176,14 @@
     <w:abstractNumId w:val="3"/>
   </w:num>
 </w:numbering>
+</file>
+
+<file path=word/people.xml><?xml version="1.0" encoding="utf-8"?>
+<w15:people xmlns:wpc="http://schemas.microsoft.com/office/word/2010/wordprocessingCanvas" xmlns:cx="http://schemas.microsoft.com/office/drawing/2014/chartex" xmlns:mc="http://schemas.openxmlformats.org/markup-compatibility/2006" xmlns:o="urn:schemas-microsoft-com:office:office" xmlns:r="http://schemas.openxmlformats.org/officeDocument/2006/relationships" xmlns:m="http://schemas.openxmlformats.org/officeDocument/2006/math" xmlns:v="urn:schemas-microsoft-com:vml" xmlns:wp14="http://schemas.microsoft.com/office/word/2010/wordprocessingDrawing" xmlns:wp="http://schemas.openxmlformats.org/drawingml/2006/wordprocessingDrawing" xmlns:w10="urn:schemas-microsoft-com:office:word" xmlns:w="http://schemas.openxmlformats.org/wordprocessingml/2006/main" xmlns:w14="http://schemas.microsoft.com/office/word/2010/wordml" xmlns:w15="http://schemas.microsoft.com/office/word/2012/wordml" xmlns:w16se="http://schemas.microsoft.com/office/word/2015/wordml/symex" xmlns:wpg="http://schemas.microsoft.com/office/word/2010/wordprocessingGroup" xmlns:wpi="http://schemas.microsoft.com/office/word/2010/wordprocessingInk" xmlns:wne="http://schemas.microsoft.com/office/word/2006/wordml" xmlns:wps="http://schemas.microsoft.com/office/word/2010/wordprocessingShape" mc:Ignorable="w14 w15 w16se wp14">
+  <w15:person w15:author="INAP-QA">
+    <w15:presenceInfo w15:providerId="Windows Live" w15:userId="9ae1c0a492cadcaf"/>
+  </w15:person>
+</w15:people>
 </file>
 
 <file path=word/styles.xml><?xml version="1.0" encoding="utf-8"?>
@@ -9186,7 +9207,7 @@
 </file>
 
 <file path=customXml/itemProps1.xml><?xml version="1.0" encoding="utf-8"?>
-<ds:datastoreItem xmlns:ds="http://schemas.openxmlformats.org/officeDocument/2006/customXml" ds:itemID="{B2DF0504-1767-409B-9310-F237DB70DA1E}">
+<ds:datastoreItem xmlns:ds="http://schemas.openxmlformats.org/officeDocument/2006/customXml" ds:itemID="{E35F4558-274D-47A6-911A-B656ACAB7997}">
   <ds:schemaRefs>
     <ds:schemaRef ds:uri="http://schemas.openxmlformats.org/officeDocument/2006/bibliography"/>
   </ds:schemaRefs>

</xml_diff>